<commit_message>
notes after 130 mon april 14
</commit_message>
<xml_diff>
--- a/week12_april14-18/cis400_exam2PRAC_130sol.docx
+++ b/week12_april14-18/cis400_exam2PRAC_130sol.docx
@@ -439,11 +439,15 @@
         </w:numPr>
         <w:rPr>
           <w:rFonts w:cstheme="minorHAnsi"/>
-        </w:rPr>
-      </w:pPr>
-      <w:r>
-        <w:rPr>
-          <w:rFonts w:cstheme="minorHAnsi"/>
+          <w:b/>
+          <w:bCs/>
+        </w:rPr>
+      </w:pPr>
+      <w:r>
+        <w:rPr>
+          <w:rFonts w:cstheme="minorHAnsi"/>
+          <w:b/>
+          <w:bCs/>
         </w:rPr>
         <w:t xml:space="preserve">To synchronize data between a regular C# object and the GUI </w:t>
       </w:r>
@@ -534,35 +538,47 @@
         </w:numPr>
         <w:rPr>
           <w:rFonts w:cstheme="minorHAnsi"/>
-        </w:rPr>
-      </w:pPr>
-      <w:r>
-        <w:rPr>
-          <w:rFonts w:cstheme="minorHAnsi"/>
+          <w:b/>
+          <w:bCs/>
+        </w:rPr>
+      </w:pPr>
+      <w:r>
+        <w:rPr>
+          <w:rFonts w:cstheme="minorHAnsi"/>
+          <w:b/>
+          <w:bCs/>
         </w:rPr>
         <w:t xml:space="preserve">Applies logic and formatting to the </w:t>
       </w:r>
       <w:r>
         <w:rPr>
           <w:rFonts w:cstheme="minorHAnsi"/>
+          <w:b/>
+          <w:bCs/>
         </w:rPr>
         <w:t>data</w:t>
       </w:r>
       <w:r>
         <w:rPr>
           <w:rFonts w:cstheme="minorHAnsi"/>
+          <w:b/>
+          <w:bCs/>
         </w:rPr>
         <w:t xml:space="preserve"> to create properties that the </w:t>
       </w:r>
       <w:r>
         <w:rPr>
           <w:rFonts w:cstheme="minorHAnsi"/>
+          <w:b/>
+          <w:bCs/>
         </w:rPr>
         <w:t>user interface</w:t>
       </w:r>
       <w:r>
         <w:rPr>
           <w:rFonts w:cstheme="minorHAnsi"/>
+          <w:b/>
+          <w:bCs/>
         </w:rPr>
         <w:t xml:space="preserve"> can bind to</w:t>
       </w:r>
@@ -886,12 +902,16 @@
         </w:numPr>
         <w:rPr>
           <w:rFonts w:cstheme="minorHAnsi"/>
+          <w:b/>
+          <w:bCs/>
         </w:rPr>
       </w:pPr>
       <w:proofErr w:type="spellStart"/>
       <w:r>
         <w:rPr>
           <w:rFonts w:cstheme="minorHAnsi"/>
+          <w:b/>
+          <w:bCs/>
           <w:i/>
           <w:iCs/>
         </w:rPr>
@@ -900,6 +920,8 @@
       <w:r>
         <w:rPr>
           <w:rFonts w:cstheme="minorHAnsi"/>
+          <w:b/>
+          <w:bCs/>
         </w:rPr>
         <w:t>’s</w:t>
       </w:r>
@@ -907,6 +929,8 @@
       <w:r>
         <w:rPr>
           <w:rFonts w:cstheme="minorHAnsi"/>
+          <w:b/>
+          <w:bCs/>
         </w:rPr>
         <w:t xml:space="preserve"> </w:t>
       </w:r>
@@ -914,6 +938,8 @@
       <w:r>
         <w:rPr>
           <w:rFonts w:cstheme="minorHAnsi"/>
+          <w:b/>
+          <w:bCs/>
           <w:i/>
           <w:iCs/>
         </w:rPr>
@@ -923,12 +949,16 @@
       <w:r>
         <w:rPr>
           <w:rFonts w:cstheme="minorHAnsi"/>
+          <w:b/>
+          <w:bCs/>
         </w:rPr>
         <w:t xml:space="preserve"> is also </w:t>
       </w:r>
       <w:r>
         <w:rPr>
           <w:rFonts w:cstheme="minorHAnsi"/>
+          <w:b/>
+          <w:bCs/>
           <w:i/>
           <w:iCs/>
         </w:rPr>
@@ -1415,6 +1445,7 @@
           <w:bCs/>
           <w:i/>
           <w:iCs/>
+          <w:highlight w:val="yellow"/>
         </w:rPr>
       </w:pPr>
       <w:r>
@@ -1424,6 +1455,7 @@
           <w:bCs/>
           <w:i/>
           <w:iCs/>
+          <w:highlight w:val="yellow"/>
         </w:rPr>
         <w:t xml:space="preserve">public event </w:t>
       </w:r>
@@ -1435,6 +1467,7 @@
           <w:bCs/>
           <w:i/>
           <w:iCs/>
+          <w:highlight w:val="yellow"/>
         </w:rPr>
         <w:t>EventHandler</w:t>
       </w:r>
@@ -1446,6 +1479,7 @@
           <w:bCs/>
           <w:i/>
           <w:iCs/>
+          <w:highlight w:val="yellow"/>
         </w:rPr>
         <w:t>&lt;</w:t>
       </w:r>
@@ -1457,6 +1491,7 @@
           <w:bCs/>
           <w:i/>
           <w:iCs/>
+          <w:highlight w:val="yellow"/>
         </w:rPr>
         <w:t>ButtonNameEventArgs</w:t>
       </w:r>
@@ -1468,6 +1503,7 @@
           <w:bCs/>
           <w:i/>
           <w:iCs/>
+          <w:highlight w:val="yellow"/>
         </w:rPr>
         <w:t xml:space="preserve">&gt; </w:t>
       </w:r>
@@ -1479,6 +1515,7 @@
           <w:bCs/>
           <w:i/>
           <w:iCs/>
+          <w:highlight w:val="yellow"/>
         </w:rPr>
         <w:t>ButtonEvent</w:t>
       </w:r>
@@ -1490,6 +1527,7 @@
           <w:bCs/>
           <w:i/>
           <w:iCs/>
+          <w:highlight w:val="yellow"/>
         </w:rPr>
         <w:t>;</w:t>
       </w:r>
@@ -1773,6 +1811,7 @@
         </w:rPr>
       </w:pPr>
       <w:proofErr w:type="spellStart"/>
+      <w:proofErr w:type="gramStart"/>
       <w:r>
         <w:rPr>
           <w:rFonts w:cstheme="minorHAnsi"/>
@@ -1792,7 +1831,18 @@
           <w:i/>
           <w:iCs/>
         </w:rPr>
-        <w:t xml:space="preserve">?.Invoke(this, new </w:t>
+        <w:t>?.</w:t>
+      </w:r>
+      <w:proofErr w:type="gramEnd"/>
+      <w:r>
+        <w:rPr>
+          <w:rFonts w:cstheme="minorHAnsi"/>
+          <w:b/>
+          <w:bCs/>
+          <w:i/>
+          <w:iCs/>
+        </w:rPr>
+        <w:t xml:space="preserve">Invoke(this, new </w:t>
       </w:r>
       <w:proofErr w:type="spellStart"/>
       <w:r>
@@ -1865,6 +1915,7 @@
         <w:t xml:space="preserve">new </w:t>
       </w:r>
       <w:proofErr w:type="spellStart"/>
+      <w:proofErr w:type="gramStart"/>
       <w:r>
         <w:rPr>
           <w:rFonts w:cstheme="minorHAnsi"/>
@@ -1884,7 +1935,18 @@
           <w:i/>
           <w:iCs/>
         </w:rPr>
-        <w:t>?.Invoke</w:t>
+        <w:t>?.</w:t>
+      </w:r>
+      <w:proofErr w:type="gramEnd"/>
+      <w:r>
+        <w:rPr>
+          <w:rFonts w:cstheme="minorHAnsi"/>
+          <w:b/>
+          <w:bCs/>
+          <w:i/>
+          <w:iCs/>
+        </w:rPr>
+        <w:t>Invoke</w:t>
       </w:r>
       <w:r>
         <w:rPr>
@@ -1952,10 +2014,12 @@
           <w:bCs/>
           <w:i/>
           <w:iCs/>
+          <w:highlight w:val="yellow"/>
         </w:rPr>
         <w:t>ButtonEvent</w:t>
       </w:r>
       <w:proofErr w:type="spellEnd"/>
+      <w:proofErr w:type="gramStart"/>
       <w:r>
         <w:rPr>
           <w:rFonts w:cstheme="minorHAnsi"/>
@@ -1963,10 +2027,11 @@
           <w:bCs/>
           <w:i/>
           <w:iCs/>
-        </w:rPr>
-        <w:t xml:space="preserve">?.Invoke(this, new </w:t>
-      </w:r>
-      <w:proofErr w:type="spellStart"/>
+          <w:highlight w:val="yellow"/>
+        </w:rPr>
+        <w:t>?.Invoke</w:t>
+      </w:r>
+      <w:proofErr w:type="gramEnd"/>
       <w:r>
         <w:rPr>
           <w:rFonts w:cstheme="minorHAnsi"/>
@@ -1974,10 +2039,11 @@
           <w:bCs/>
           <w:i/>
           <w:iCs/>
-        </w:rPr>
-        <w:t>ButtonNameEventArgs</w:t>
-      </w:r>
-      <w:proofErr w:type="spellEnd"/>
+          <w:highlight w:val="yellow"/>
+        </w:rPr>
+        <w:t xml:space="preserve">(this, new </w:t>
+      </w:r>
+      <w:proofErr w:type="spellStart"/>
       <w:r>
         <w:rPr>
           <w:rFonts w:cstheme="minorHAnsi"/>
@@ -1985,6 +2051,19 @@
           <w:bCs/>
           <w:i/>
           <w:iCs/>
+          <w:highlight w:val="yellow"/>
+        </w:rPr>
+        <w:t>ButtonNameEventArgs</w:t>
+      </w:r>
+      <w:proofErr w:type="spellEnd"/>
+      <w:r>
+        <w:rPr>
+          <w:rFonts w:cstheme="minorHAnsi"/>
+          <w:b/>
+          <w:bCs/>
+          <w:i/>
+          <w:iCs/>
+          <w:highlight w:val="yellow"/>
         </w:rPr>
         <w:t>((sender as Button).Name));</w:t>
       </w:r>
@@ -2025,6 +2104,7 @@
         <w:t xml:space="preserve">new </w:t>
       </w:r>
       <w:proofErr w:type="spellStart"/>
+      <w:proofErr w:type="gramStart"/>
       <w:r>
         <w:rPr>
           <w:rFonts w:cstheme="minorHAnsi"/>
@@ -2044,7 +2124,18 @@
           <w:i/>
           <w:iCs/>
         </w:rPr>
-        <w:t>?.Invoke(</w:t>
+        <w:t>?.</w:t>
+      </w:r>
+      <w:proofErr w:type="gramEnd"/>
+      <w:r>
+        <w:rPr>
+          <w:rFonts w:cstheme="minorHAnsi"/>
+          <w:b/>
+          <w:bCs/>
+          <w:i/>
+          <w:iCs/>
+        </w:rPr>
+        <w:t>Invoke(</w:t>
       </w:r>
       <w:proofErr w:type="spellStart"/>
       <w:r>
@@ -2221,11 +2312,13 @@
         </w:numPr>
         <w:rPr>
           <w:rFonts w:cstheme="minorHAnsi"/>
-        </w:rPr>
-      </w:pPr>
-      <w:r>
-        <w:rPr>
-          <w:rFonts w:cstheme="minorHAnsi"/>
+          <w:highlight w:val="yellow"/>
+        </w:rPr>
+      </w:pPr>
+      <w:r>
+        <w:rPr>
+          <w:rFonts w:cstheme="minorHAnsi"/>
+          <w:highlight w:val="yellow"/>
         </w:rPr>
         <w:t xml:space="preserve">Create an event handler in </w:t>
       </w:r>
@@ -2235,6 +2328,7 @@
           <w:rFonts w:cstheme="minorHAnsi"/>
           <w:i/>
           <w:iCs/>
+          <w:highlight w:val="yellow"/>
         </w:rPr>
         <w:t>MainWindow</w:t>
       </w:r>
@@ -2242,6 +2336,7 @@
       <w:r>
         <w:rPr>
           <w:rFonts w:cstheme="minorHAnsi"/>
+          <w:highlight w:val="yellow"/>
         </w:rPr>
         <w:t xml:space="preserve"> and attach that event handler to </w:t>
       </w:r>
@@ -2251,6 +2346,7 @@
           <w:rFonts w:cstheme="minorHAnsi"/>
           <w:i/>
           <w:iCs/>
+          <w:highlight w:val="yellow"/>
         </w:rPr>
         <w:t>MySample.ButtonEvent</w:t>
       </w:r>
@@ -2587,86 +2683,841 @@
           <w:rFonts w:cstheme="minorHAnsi"/>
         </w:rPr>
       </w:pPr>
-    </w:p>
-    <w:p>
-      <w:pPr>
-        <w:spacing w:after="0"/>
-        <w:rPr>
-          <w:rFonts w:cstheme="minorHAnsi"/>
-        </w:rPr>
-      </w:pPr>
-    </w:p>
-    <w:p>
-      <w:pPr>
-        <w:spacing w:after="0"/>
-        <w:rPr>
-          <w:rFonts w:cstheme="minorHAnsi"/>
-        </w:rPr>
-      </w:pPr>
-    </w:p>
-    <w:p>
-      <w:pPr>
-        <w:spacing w:after="0"/>
-        <w:rPr>
-          <w:rFonts w:cstheme="minorHAnsi"/>
-        </w:rPr>
-      </w:pPr>
-    </w:p>
-    <w:p>
-      <w:pPr>
-        <w:spacing w:after="0"/>
-        <w:rPr>
-          <w:rFonts w:cstheme="minorHAnsi"/>
-        </w:rPr>
-      </w:pPr>
-    </w:p>
-    <w:p>
-      <w:pPr>
-        <w:spacing w:after="0"/>
-        <w:rPr>
-          <w:rFonts w:cstheme="minorHAnsi"/>
-        </w:rPr>
-      </w:pPr>
-    </w:p>
-    <w:p>
-      <w:pPr>
-        <w:spacing w:after="0"/>
-        <w:rPr>
-          <w:rFonts w:cstheme="minorHAnsi"/>
-        </w:rPr>
-      </w:pPr>
-    </w:p>
-    <w:p>
-      <w:pPr>
-        <w:spacing w:after="0"/>
-        <w:rPr>
-          <w:rFonts w:cstheme="minorHAnsi"/>
-        </w:rPr>
-      </w:pPr>
-    </w:p>
-    <w:p>
-      <w:pPr>
-        <w:spacing w:after="0"/>
-        <w:rPr>
-          <w:rFonts w:cstheme="minorHAnsi"/>
-        </w:rPr>
-      </w:pPr>
-    </w:p>
-    <w:p>
-      <w:pPr>
-        <w:spacing w:after="0"/>
-        <w:rPr>
-          <w:rFonts w:cstheme="minorHAnsi"/>
-        </w:rPr>
-      </w:pPr>
-    </w:p>
-    <w:p>
-      <w:pPr>
-        <w:spacing w:after="0"/>
-        <w:rPr>
-          <w:rFonts w:cstheme="minorHAnsi"/>
-        </w:rPr>
-      </w:pPr>
+      <w:r>
+        <w:rPr>
+          <w:rFonts w:cstheme="minorHAnsi"/>
+          <w:noProof/>
+        </w:rPr>
+        <mc:AlternateContent>
+          <mc:Choice Requires="wpi">
+            <w:drawing>
+              <wp:anchor distT="0" distB="0" distL="114300" distR="114300" simplePos="0" relativeHeight="251706368" behindDoc="0" locked="0" layoutInCell="1" allowOverlap="1" wp14:anchorId="3CF57544" wp14:editId="1B204142">
+                <wp:simplePos x="0" y="0"/>
+                <wp:positionH relativeFrom="column">
+                  <wp:posOffset>1401445</wp:posOffset>
+                </wp:positionH>
+                <wp:positionV relativeFrom="paragraph">
+                  <wp:posOffset>-60325</wp:posOffset>
+                </wp:positionV>
+                <wp:extent cx="323080" cy="287770"/>
+                <wp:effectExtent l="38100" t="38100" r="39370" b="55245"/>
+                <wp:wrapNone/>
+                <wp:docPr id="55" name="Ink 55"/>
+                <wp:cNvGraphicFramePr/>
+                <a:graphic xmlns:a="http://schemas.openxmlformats.org/drawingml/2006/main">
+                  <a:graphicData uri="http://schemas.microsoft.com/office/word/2010/wordprocessingInk">
+                    <w14:contentPart bwMode="auto" r:id="rId7">
+                      <w14:nvContentPartPr>
+                        <w14:cNvContentPartPr/>
+                      </w14:nvContentPartPr>
+                      <w14:xfrm>
+                        <a:off x="0" y="0"/>
+                        <a:ext cx="323080" cy="287770"/>
+                      </w14:xfrm>
+                    </w14:contentPart>
+                  </a:graphicData>
+                </a:graphic>
+              </wp:anchor>
+            </w:drawing>
+          </mc:Choice>
+          <mc:Fallback>
+            <w:pict>
+              <v:shapetype w14:anchorId="24059DAF" id="_x0000_t75" coordsize="21600,21600" o:spt="75" o:preferrelative="t" path="m@4@5l@4@11@9@11@9@5xe" filled="f" stroked="f">
+                <v:stroke joinstyle="miter"/>
+                <v:formulas>
+                  <v:f eqn="if lineDrawn pixelLineWidth 0"/>
+                  <v:f eqn="sum @0 1 0"/>
+                  <v:f eqn="sum 0 0 @1"/>
+                  <v:f eqn="prod @2 1 2"/>
+                  <v:f eqn="prod @3 21600 pixelWidth"/>
+                  <v:f eqn="prod @3 21600 pixelHeight"/>
+                  <v:f eqn="sum @0 0 1"/>
+                  <v:f eqn="prod @6 1 2"/>
+                  <v:f eqn="prod @7 21600 pixelWidth"/>
+                  <v:f eqn="sum @8 21600 0"/>
+                  <v:f eqn="prod @7 21600 pixelHeight"/>
+                  <v:f eqn="sum @10 21600 0"/>
+                </v:formulas>
+                <v:path o:extrusionok="f" gradientshapeok="t" o:connecttype="rect"/>
+                <o:lock v:ext="edit" aspectratio="t"/>
+              </v:shapetype>
+              <v:shape id="Ink 55" o:spid="_x0000_s1026" type="#_x0000_t75" style="position:absolute;margin-left:109.65pt;margin-top:-5.45pt;width:26.9pt;height:24.05pt;z-index:251706368;visibility:visible;mso-wrap-style:square;mso-wrap-distance-left:9pt;mso-wrap-distance-top:0;mso-wrap-distance-right:9pt;mso-wrap-distance-bottom:0;mso-position-horizontal:absolute;mso-position-horizontal-relative:text;mso-position-vertical:absolute;mso-position-vertical-relative:text" o:gfxdata="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">
+                <v:imagedata r:id="rId8" o:title=""/>
+              </v:shape>
+            </w:pict>
+          </mc:Fallback>
+        </mc:AlternateContent>
+      </w:r>
+      <w:r>
+        <w:rPr>
+          <w:rFonts w:cstheme="minorHAnsi"/>
+          <w:noProof/>
+        </w:rPr>
+        <mc:AlternateContent>
+          <mc:Choice Requires="wpi">
+            <w:drawing>
+              <wp:anchor distT="0" distB="0" distL="114300" distR="114300" simplePos="0" relativeHeight="251685888" behindDoc="0" locked="0" layoutInCell="1" allowOverlap="1" wp14:anchorId="2402AE26" wp14:editId="28210204">
+                <wp:simplePos x="0" y="0"/>
+                <wp:positionH relativeFrom="column">
+                  <wp:posOffset>107950</wp:posOffset>
+                </wp:positionH>
+                <wp:positionV relativeFrom="paragraph">
+                  <wp:posOffset>-109855</wp:posOffset>
+                </wp:positionV>
+                <wp:extent cx="1240790" cy="491490"/>
+                <wp:effectExtent l="38100" t="38100" r="54610" b="41910"/>
+                <wp:wrapNone/>
+                <wp:docPr id="35" name="Ink 35"/>
+                <wp:cNvGraphicFramePr/>
+                <a:graphic xmlns:a="http://schemas.openxmlformats.org/drawingml/2006/main">
+                  <a:graphicData uri="http://schemas.microsoft.com/office/word/2010/wordprocessingInk">
+                    <w14:contentPart bwMode="auto" r:id="rId9">
+                      <w14:nvContentPartPr>
+                        <w14:cNvContentPartPr/>
+                      </w14:nvContentPartPr>
+                      <w14:xfrm>
+                        <a:off x="0" y="0"/>
+                        <a:ext cx="1240790" cy="491490"/>
+                      </w14:xfrm>
+                    </w14:contentPart>
+                  </a:graphicData>
+                </a:graphic>
+              </wp:anchor>
+            </w:drawing>
+          </mc:Choice>
+          <mc:Fallback>
+            <w:pict>
+              <v:shape w14:anchorId="1CCFFE31" id="Ink 35" o:spid="_x0000_s1026" type="#_x0000_t75" style="position:absolute;margin-left:7.8pt;margin-top:-9.35pt;width:99.1pt;height:40.1pt;z-index:251685888;visibility:visible;mso-wrap-style:square;mso-wrap-distance-left:9pt;mso-wrap-distance-top:0;mso-wrap-distance-right:9pt;mso-wrap-distance-bottom:0;mso-position-horizontal:absolute;mso-position-horizontal-relative:text;mso-position-vertical:absolute;mso-position-vertical-relative:text" o:gfxdata="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">
+                <v:imagedata r:id="rId10" o:title=""/>
+              </v:shape>
+            </w:pict>
+          </mc:Fallback>
+        </mc:AlternateContent>
+      </w:r>
+    </w:p>
+    <w:p>
+      <w:pPr>
+        <w:spacing w:after="0"/>
+        <w:rPr>
+          <w:rFonts w:cstheme="minorHAnsi"/>
+        </w:rPr>
+      </w:pPr>
+      <w:r>
+        <w:rPr>
+          <w:rFonts w:cstheme="minorHAnsi"/>
+          <w:noProof/>
+        </w:rPr>
+        <mc:AlternateContent>
+          <mc:Choice Requires="wpi">
+            <w:drawing>
+              <wp:anchor distT="0" distB="0" distL="114300" distR="114300" simplePos="0" relativeHeight="251721728" behindDoc="0" locked="0" layoutInCell="1" allowOverlap="1" wp14:anchorId="50033970" wp14:editId="01614C09">
+                <wp:simplePos x="0" y="0"/>
+                <wp:positionH relativeFrom="column">
+                  <wp:posOffset>4236720</wp:posOffset>
+                </wp:positionH>
+                <wp:positionV relativeFrom="paragraph">
+                  <wp:posOffset>-224155</wp:posOffset>
+                </wp:positionV>
+                <wp:extent cx="1422400" cy="470650"/>
+                <wp:effectExtent l="57150" t="38100" r="44450" b="43815"/>
+                <wp:wrapNone/>
+                <wp:docPr id="198" name="Ink 198"/>
+                <wp:cNvGraphicFramePr/>
+                <a:graphic xmlns:a="http://schemas.openxmlformats.org/drawingml/2006/main">
+                  <a:graphicData uri="http://schemas.microsoft.com/office/word/2010/wordprocessingInk">
+                    <w14:contentPart bwMode="auto" r:id="rId11">
+                      <w14:nvContentPartPr>
+                        <w14:cNvContentPartPr/>
+                      </w14:nvContentPartPr>
+                      <w14:xfrm>
+                        <a:off x="0" y="0"/>
+                        <a:ext cx="1422400" cy="470650"/>
+                      </w14:xfrm>
+                    </w14:contentPart>
+                  </a:graphicData>
+                </a:graphic>
+              </wp:anchor>
+            </w:drawing>
+          </mc:Choice>
+          <mc:Fallback>
+            <w:pict>
+              <v:shape w14:anchorId="5C924A7A" id="Ink 198" o:spid="_x0000_s1026" type="#_x0000_t75" style="position:absolute;margin-left:332.9pt;margin-top:-18.35pt;width:113.4pt;height:38.45pt;z-index:251721728;visibility:visible;mso-wrap-style:square;mso-wrap-distance-left:9pt;mso-wrap-distance-top:0;mso-wrap-distance-right:9pt;mso-wrap-distance-bottom:0;mso-position-horizontal:absolute;mso-position-horizontal-relative:text;mso-position-vertical:absolute;mso-position-vertical-relative:text" o:gfxdata="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">
+                <v:imagedata r:id="rId12" o:title=""/>
+              </v:shape>
+            </w:pict>
+          </mc:Fallback>
+        </mc:AlternateContent>
+      </w:r>
+      <w:r>
+        <w:rPr>
+          <w:rFonts w:cstheme="minorHAnsi"/>
+          <w:noProof/>
+        </w:rPr>
+        <mc:AlternateContent>
+          <mc:Choice Requires="wpi">
+            <w:drawing>
+              <wp:anchor distT="0" distB="0" distL="114300" distR="114300" simplePos="0" relativeHeight="251700224" behindDoc="0" locked="0" layoutInCell="1" allowOverlap="1" wp14:anchorId="38B587F6" wp14:editId="05C9785F">
+                <wp:simplePos x="0" y="0"/>
+                <wp:positionH relativeFrom="column">
+                  <wp:posOffset>1357728</wp:posOffset>
+                </wp:positionH>
+                <wp:positionV relativeFrom="paragraph">
+                  <wp:posOffset>82569</wp:posOffset>
+                </wp:positionV>
+                <wp:extent cx="2825280" cy="41760"/>
+                <wp:effectExtent l="0" t="57150" r="51435" b="53975"/>
+                <wp:wrapNone/>
+                <wp:docPr id="49" name="Ink 49"/>
+                <wp:cNvGraphicFramePr/>
+                <a:graphic xmlns:a="http://schemas.openxmlformats.org/drawingml/2006/main">
+                  <a:graphicData uri="http://schemas.microsoft.com/office/word/2010/wordprocessingInk">
+                    <w14:contentPart bwMode="auto" r:id="rId13">
+                      <w14:nvContentPartPr>
+                        <w14:cNvContentPartPr/>
+                      </w14:nvContentPartPr>
+                      <w14:xfrm>
+                        <a:off x="0" y="0"/>
+                        <a:ext cx="2825280" cy="41760"/>
+                      </w14:xfrm>
+                    </w14:contentPart>
+                  </a:graphicData>
+                </a:graphic>
+              </wp:anchor>
+            </w:drawing>
+          </mc:Choice>
+          <mc:Fallback>
+            <w:pict>
+              <v:shape w14:anchorId="4A68B151" id="Ink 49" o:spid="_x0000_s1026" type="#_x0000_t75" style="position:absolute;margin-left:106.2pt;margin-top:5.8pt;width:223.85pt;height:4.75pt;z-index:251700224;visibility:visible;mso-wrap-style:square;mso-wrap-distance-left:9pt;mso-wrap-distance-top:0;mso-wrap-distance-right:9pt;mso-wrap-distance-bottom:0;mso-position-horizontal:absolute;mso-position-horizontal-relative:text;mso-position-vertical:absolute;mso-position-vertical-relative:text" o:gfxdata="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">
+                <v:imagedata r:id="rId14" o:title=""/>
+              </v:shape>
+            </w:pict>
+          </mc:Fallback>
+        </mc:AlternateContent>
+      </w:r>
+    </w:p>
+    <w:p>
+      <w:pPr>
+        <w:spacing w:after="0"/>
+        <w:rPr>
+          <w:rFonts w:cstheme="minorHAnsi"/>
+        </w:rPr>
+      </w:pPr>
+      <w:r>
+        <w:rPr>
+          <w:rFonts w:cstheme="minorHAnsi"/>
+          <w:noProof/>
+        </w:rPr>
+        <mc:AlternateContent>
+          <mc:Choice Requires="wpi">
+            <w:drawing>
+              <wp:anchor distT="0" distB="0" distL="114300" distR="114300" simplePos="0" relativeHeight="251729920" behindDoc="0" locked="0" layoutInCell="1" allowOverlap="1" wp14:anchorId="423FB469" wp14:editId="5F5FE4C2">
+                <wp:simplePos x="0" y="0"/>
+                <wp:positionH relativeFrom="column">
+                  <wp:posOffset>4381500</wp:posOffset>
+                </wp:positionH>
+                <wp:positionV relativeFrom="paragraph">
+                  <wp:posOffset>-72390</wp:posOffset>
+                </wp:positionV>
+                <wp:extent cx="1259840" cy="483220"/>
+                <wp:effectExtent l="57150" t="38100" r="16510" b="50800"/>
+                <wp:wrapNone/>
+                <wp:docPr id="206" name="Ink 206"/>
+                <wp:cNvGraphicFramePr/>
+                <a:graphic xmlns:a="http://schemas.openxmlformats.org/drawingml/2006/main">
+                  <a:graphicData uri="http://schemas.microsoft.com/office/word/2010/wordprocessingInk">
+                    <w14:contentPart bwMode="auto" r:id="rId15">
+                      <w14:nvContentPartPr>
+                        <w14:cNvContentPartPr/>
+                      </w14:nvContentPartPr>
+                      <w14:xfrm>
+                        <a:off x="0" y="0"/>
+                        <a:ext cx="1259840" cy="483220"/>
+                      </w14:xfrm>
+                    </w14:contentPart>
+                  </a:graphicData>
+                </a:graphic>
+              </wp:anchor>
+            </w:drawing>
+          </mc:Choice>
+          <mc:Fallback>
+            <w:pict>
+              <v:shape w14:anchorId="263FCFD8" id="Ink 206" o:spid="_x0000_s1026" type="#_x0000_t75" style="position:absolute;margin-left:344.3pt;margin-top:-6.4pt;width:100.6pt;height:39.5pt;z-index:251729920;visibility:visible;mso-wrap-style:square;mso-wrap-distance-left:9pt;mso-wrap-distance-top:0;mso-wrap-distance-right:9pt;mso-wrap-distance-bottom:0;mso-position-horizontal:absolute;mso-position-horizontal-relative:text;mso-position-vertical:absolute;mso-position-vertical-relative:text" o:gfxdata="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">
+                <v:imagedata r:id="rId16" o:title=""/>
+              </v:shape>
+            </w:pict>
+          </mc:Fallback>
+        </mc:AlternateContent>
+      </w:r>
+      <w:r>
+        <w:rPr>
+          <w:rFonts w:cstheme="minorHAnsi"/>
+          <w:noProof/>
+        </w:rPr>
+        <mc:AlternateContent>
+          <mc:Choice Requires="wpi">
+            <w:drawing>
+              <wp:anchor distT="0" distB="0" distL="114300" distR="114300" simplePos="0" relativeHeight="251711488" behindDoc="0" locked="0" layoutInCell="1" allowOverlap="1" wp14:anchorId="4CD9D535" wp14:editId="49A1391B">
+                <wp:simplePos x="0" y="0"/>
+                <wp:positionH relativeFrom="column">
+                  <wp:posOffset>1398270</wp:posOffset>
+                </wp:positionH>
+                <wp:positionV relativeFrom="paragraph">
+                  <wp:posOffset>-31750</wp:posOffset>
+                </wp:positionV>
+                <wp:extent cx="367195" cy="225600"/>
+                <wp:effectExtent l="38100" t="38100" r="13970" b="41275"/>
+                <wp:wrapNone/>
+                <wp:docPr id="60" name="Ink 60"/>
+                <wp:cNvGraphicFramePr/>
+                <a:graphic xmlns:a="http://schemas.openxmlformats.org/drawingml/2006/main">
+                  <a:graphicData uri="http://schemas.microsoft.com/office/word/2010/wordprocessingInk">
+                    <w14:contentPart bwMode="auto" r:id="rId17">
+                      <w14:nvContentPartPr>
+                        <w14:cNvContentPartPr/>
+                      </w14:nvContentPartPr>
+                      <w14:xfrm>
+                        <a:off x="0" y="0"/>
+                        <a:ext cx="367195" cy="225600"/>
+                      </w14:xfrm>
+                    </w14:contentPart>
+                  </a:graphicData>
+                </a:graphic>
+              </wp:anchor>
+            </w:drawing>
+          </mc:Choice>
+          <mc:Fallback>
+            <w:pict>
+              <v:shape w14:anchorId="50CA496E" id="Ink 60" o:spid="_x0000_s1026" type="#_x0000_t75" style="position:absolute;margin-left:109.4pt;margin-top:-3.2pt;width:30.3pt;height:19.15pt;z-index:251711488;visibility:visible;mso-wrap-style:square;mso-wrap-distance-left:9pt;mso-wrap-distance-top:0;mso-wrap-distance-right:9pt;mso-wrap-distance-bottom:0;mso-position-horizontal:absolute;mso-position-horizontal-relative:text;mso-position-vertical:absolute;mso-position-vertical-relative:text" o:gfxdata="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">
+                <v:imagedata r:id="rId18" o:title=""/>
+              </v:shape>
+            </w:pict>
+          </mc:Fallback>
+        </mc:AlternateContent>
+      </w:r>
+    </w:p>
+    <w:p>
+      <w:pPr>
+        <w:spacing w:after="0"/>
+        <w:rPr>
+          <w:rFonts w:cstheme="minorHAnsi"/>
+        </w:rPr>
+      </w:pPr>
+      <w:r>
+        <w:rPr>
+          <w:rFonts w:cstheme="minorHAnsi"/>
+          <w:noProof/>
+        </w:rPr>
+        <mc:AlternateContent>
+          <mc:Choice Requires="wpi">
+            <w:drawing>
+              <wp:anchor distT="0" distB="0" distL="114300" distR="114300" simplePos="0" relativeHeight="251701248" behindDoc="0" locked="0" layoutInCell="1" allowOverlap="1" wp14:anchorId="628316D5" wp14:editId="69D8F1DE">
+                <wp:simplePos x="0" y="0"/>
+                <wp:positionH relativeFrom="column">
+                  <wp:posOffset>1317048</wp:posOffset>
+                </wp:positionH>
+                <wp:positionV relativeFrom="paragraph">
+                  <wp:posOffset>19899</wp:posOffset>
+                </wp:positionV>
+                <wp:extent cx="2903400" cy="70560"/>
+                <wp:effectExtent l="57150" t="38100" r="0" b="43815"/>
+                <wp:wrapNone/>
+                <wp:docPr id="50" name="Ink 50"/>
+                <wp:cNvGraphicFramePr/>
+                <a:graphic xmlns:a="http://schemas.openxmlformats.org/drawingml/2006/main">
+                  <a:graphicData uri="http://schemas.microsoft.com/office/word/2010/wordprocessingInk">
+                    <w14:contentPart bwMode="auto" r:id="rId19">
+                      <w14:nvContentPartPr>
+                        <w14:cNvContentPartPr/>
+                      </w14:nvContentPartPr>
+                      <w14:xfrm>
+                        <a:off x="0" y="0"/>
+                        <a:ext cx="2903400" cy="70560"/>
+                      </w14:xfrm>
+                    </w14:contentPart>
+                  </a:graphicData>
+                </a:graphic>
+              </wp:anchor>
+            </w:drawing>
+          </mc:Choice>
+          <mc:Fallback>
+            <w:pict>
+              <v:shape w14:anchorId="3BCA5239" id="Ink 50" o:spid="_x0000_s1026" type="#_x0000_t75" style="position:absolute;margin-left:103pt;margin-top:.85pt;width:230pt;height:6.95pt;z-index:251701248;visibility:visible;mso-wrap-style:square;mso-wrap-distance-left:9pt;mso-wrap-distance-top:0;mso-wrap-distance-right:9pt;mso-wrap-distance-bottom:0;mso-position-horizontal:absolute;mso-position-horizontal-relative:text;mso-position-vertical:absolute;mso-position-vertical-relative:text" o:gfxdata="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">
+                <v:imagedata r:id="rId20" o:title=""/>
+              </v:shape>
+            </w:pict>
+          </mc:Fallback>
+        </mc:AlternateContent>
+      </w:r>
+      <w:r>
+        <w:rPr>
+          <w:rFonts w:cstheme="minorHAnsi"/>
+          <w:noProof/>
+        </w:rPr>
+        <mc:AlternateContent>
+          <mc:Choice Requires="wpi">
+            <w:drawing>
+              <wp:anchor distT="0" distB="0" distL="114300" distR="114300" simplePos="0" relativeHeight="251669504" behindDoc="0" locked="0" layoutInCell="1" allowOverlap="1" wp14:anchorId="06DF7C27" wp14:editId="7EBD8DB5">
+                <wp:simplePos x="0" y="0"/>
+                <wp:positionH relativeFrom="column">
+                  <wp:posOffset>4228008</wp:posOffset>
+                </wp:positionH>
+                <wp:positionV relativeFrom="paragraph">
+                  <wp:posOffset>57239</wp:posOffset>
+                </wp:positionV>
+                <wp:extent cx="5040" cy="132480"/>
+                <wp:effectExtent l="57150" t="38100" r="52705" b="58420"/>
+                <wp:wrapNone/>
+                <wp:docPr id="19" name="Ink 19"/>
+                <wp:cNvGraphicFramePr/>
+                <a:graphic xmlns:a="http://schemas.openxmlformats.org/drawingml/2006/main">
+                  <a:graphicData uri="http://schemas.microsoft.com/office/word/2010/wordprocessingInk">
+                    <w14:contentPart bwMode="auto" r:id="rId21">
+                      <w14:nvContentPartPr>
+                        <w14:cNvContentPartPr/>
+                      </w14:nvContentPartPr>
+                      <w14:xfrm>
+                        <a:off x="0" y="0"/>
+                        <a:ext cx="5040" cy="132480"/>
+                      </w14:xfrm>
+                    </w14:contentPart>
+                  </a:graphicData>
+                </a:graphic>
+              </wp:anchor>
+            </w:drawing>
+          </mc:Choice>
+          <mc:Fallback>
+            <w:pict>
+              <v:shape w14:anchorId="564944B4" id="Ink 19" o:spid="_x0000_s1026" type="#_x0000_t75" style="position:absolute;margin-left:332.2pt;margin-top:3.8pt;width:1.85pt;height:11.85pt;z-index:251669504;visibility:visible;mso-wrap-style:square;mso-wrap-distance-left:9pt;mso-wrap-distance-top:0;mso-wrap-distance-right:9pt;mso-wrap-distance-bottom:0;mso-position-horizontal:absolute;mso-position-horizontal-relative:text;mso-position-vertical:absolute;mso-position-vertical-relative:text" o:gfxdata="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">
+                <v:imagedata r:id="rId22" o:title=""/>
+              </v:shape>
+            </w:pict>
+          </mc:Fallback>
+        </mc:AlternateContent>
+      </w:r>
+    </w:p>
+    <w:p>
+      <w:pPr>
+        <w:spacing w:after="0"/>
+        <w:rPr>
+          <w:rFonts w:cstheme="minorHAnsi"/>
+        </w:rPr>
+      </w:pPr>
+    </w:p>
+    <w:p>
+      <w:pPr>
+        <w:spacing w:after="0"/>
+        <w:rPr>
+          <w:rFonts w:cstheme="minorHAnsi"/>
+        </w:rPr>
+      </w:pPr>
+      <w:r>
+        <w:rPr>
+          <w:rFonts w:cstheme="minorHAnsi"/>
+          <w:noProof/>
+        </w:rPr>
+        <mc:AlternateContent>
+          <mc:Choice Requires="wpi">
+            <w:drawing>
+              <wp:anchor distT="0" distB="0" distL="114300" distR="114300" simplePos="0" relativeHeight="251699200" behindDoc="0" locked="0" layoutInCell="1" allowOverlap="1" wp14:anchorId="344C80C7" wp14:editId="4C7DE662">
+                <wp:simplePos x="0" y="0"/>
+                <wp:positionH relativeFrom="column">
+                  <wp:posOffset>80645</wp:posOffset>
+                </wp:positionH>
+                <wp:positionV relativeFrom="paragraph">
+                  <wp:posOffset>-796290</wp:posOffset>
+                </wp:positionV>
+                <wp:extent cx="1240790" cy="1901190"/>
+                <wp:effectExtent l="38100" t="38100" r="54610" b="41910"/>
+                <wp:wrapNone/>
+                <wp:docPr id="48" name="Ink 48"/>
+                <wp:cNvGraphicFramePr/>
+                <a:graphic xmlns:a="http://schemas.openxmlformats.org/drawingml/2006/main">
+                  <a:graphicData uri="http://schemas.microsoft.com/office/word/2010/wordprocessingInk">
+                    <w14:contentPart bwMode="auto" r:id="rId23">
+                      <w14:nvContentPartPr>
+                        <w14:cNvContentPartPr/>
+                      </w14:nvContentPartPr>
+                      <w14:xfrm>
+                        <a:off x="0" y="0"/>
+                        <a:ext cx="1240790" cy="1901190"/>
+                      </w14:xfrm>
+                    </w14:contentPart>
+                  </a:graphicData>
+                </a:graphic>
+              </wp:anchor>
+            </w:drawing>
+          </mc:Choice>
+          <mc:Fallback>
+            <w:pict>
+              <v:shape w14:anchorId="5F61A032" id="Ink 48" o:spid="_x0000_s1026" type="#_x0000_t75" style="position:absolute;margin-left:5.65pt;margin-top:-63.4pt;width:99.1pt;height:151.1pt;z-index:251699200;visibility:visible;mso-wrap-style:square;mso-wrap-distance-left:9pt;mso-wrap-distance-top:0;mso-wrap-distance-right:9pt;mso-wrap-distance-bottom:0;mso-position-horizontal:absolute;mso-position-horizontal-relative:text;mso-position-vertical:absolute;mso-position-vertical-relative:text" o:gfxdata="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">
+                <v:imagedata r:id="rId24" o:title=""/>
+              </v:shape>
+            </w:pict>
+          </mc:Fallback>
+        </mc:AlternateContent>
+      </w:r>
+      <w:r>
+        <w:rPr>
+          <w:rFonts w:cstheme="minorHAnsi"/>
+          <w:noProof/>
+        </w:rPr>
+        <mc:AlternateContent>
+          <mc:Choice Requires="wpi">
+            <w:drawing>
+              <wp:anchor distT="0" distB="0" distL="114300" distR="114300" simplePos="0" relativeHeight="251670528" behindDoc="0" locked="0" layoutInCell="1" allowOverlap="1" wp14:anchorId="0BC3C2B4" wp14:editId="5E05A699">
+                <wp:simplePos x="0" y="0"/>
+                <wp:positionH relativeFrom="column">
+                  <wp:posOffset>4278768</wp:posOffset>
+                </wp:positionH>
+                <wp:positionV relativeFrom="paragraph">
+                  <wp:posOffset>13289</wp:posOffset>
+                </wp:positionV>
+                <wp:extent cx="3960" cy="26640"/>
+                <wp:effectExtent l="57150" t="38100" r="53340" b="50165"/>
+                <wp:wrapNone/>
+                <wp:docPr id="20" name="Ink 20"/>
+                <wp:cNvGraphicFramePr/>
+                <a:graphic xmlns:a="http://schemas.openxmlformats.org/drawingml/2006/main">
+                  <a:graphicData uri="http://schemas.microsoft.com/office/word/2010/wordprocessingInk">
+                    <w14:contentPart bwMode="auto" r:id="rId25">
+                      <w14:nvContentPartPr>
+                        <w14:cNvContentPartPr/>
+                      </w14:nvContentPartPr>
+                      <w14:xfrm>
+                        <a:off x="0" y="0"/>
+                        <a:ext cx="3960" cy="26640"/>
+                      </w14:xfrm>
+                    </w14:contentPart>
+                  </a:graphicData>
+                </a:graphic>
+              </wp:anchor>
+            </w:drawing>
+          </mc:Choice>
+          <mc:Fallback>
+            <w:pict>
+              <v:shape w14:anchorId="27CDAB3D" id="Ink 20" o:spid="_x0000_s1026" type="#_x0000_t75" style="position:absolute;margin-left:336.2pt;margin-top:.35pt;width:1.7pt;height:3.55pt;z-index:251670528;visibility:visible;mso-wrap-style:square;mso-wrap-distance-left:9pt;mso-wrap-distance-top:0;mso-wrap-distance-right:9pt;mso-wrap-distance-bottom:0;mso-position-horizontal:absolute;mso-position-horizontal-relative:text;mso-position-vertical:absolute;mso-position-vertical-relative:text" o:gfxdata="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">
+                <v:imagedata r:id="rId26" o:title=""/>
+              </v:shape>
+            </w:pict>
+          </mc:Fallback>
+        </mc:AlternateContent>
+      </w:r>
+      <w:r>
+        <w:rPr>
+          <w:rFonts w:cstheme="minorHAnsi"/>
+          <w:noProof/>
+        </w:rPr>
+        <mc:AlternateContent>
+          <mc:Choice Requires="wpi">
+            <w:drawing>
+              <wp:anchor distT="0" distB="0" distL="114300" distR="114300" simplePos="0" relativeHeight="251659264" behindDoc="0" locked="0" layoutInCell="1" allowOverlap="1" wp14:anchorId="7E564AB1" wp14:editId="655E0B70">
+                <wp:simplePos x="0" y="0"/>
+                <wp:positionH relativeFrom="column">
+                  <wp:posOffset>58488</wp:posOffset>
+                </wp:positionH>
+                <wp:positionV relativeFrom="paragraph">
+                  <wp:posOffset>-1127191</wp:posOffset>
+                </wp:positionV>
+                <wp:extent cx="5864400" cy="2303640"/>
+                <wp:effectExtent l="38100" t="38100" r="41275" b="40005"/>
+                <wp:wrapNone/>
+                <wp:docPr id="9" name="Ink 9"/>
+                <wp:cNvGraphicFramePr/>
+                <a:graphic xmlns:a="http://schemas.openxmlformats.org/drawingml/2006/main">
+                  <a:graphicData uri="http://schemas.microsoft.com/office/word/2010/wordprocessingInk">
+                    <w14:contentPart bwMode="auto" r:id="rId27">
+                      <w14:nvContentPartPr>
+                        <w14:cNvContentPartPr/>
+                      </w14:nvContentPartPr>
+                      <w14:xfrm>
+                        <a:off x="0" y="0"/>
+                        <a:ext cx="5864400" cy="2303640"/>
+                      </w14:xfrm>
+                    </w14:contentPart>
+                  </a:graphicData>
+                </a:graphic>
+              </wp:anchor>
+            </w:drawing>
+          </mc:Choice>
+          <mc:Fallback>
+            <w:pict>
+              <v:shape w14:anchorId="110E30F3" id="Ink 9" o:spid="_x0000_s1026" type="#_x0000_t75" style="position:absolute;margin-left:3.9pt;margin-top:-89.45pt;width:463.15pt;height:182.85pt;z-index:251659264;visibility:visible;mso-wrap-style:square;mso-wrap-distance-left:9pt;mso-wrap-distance-top:0;mso-wrap-distance-right:9pt;mso-wrap-distance-bottom:0;mso-position-horizontal:absolute;mso-position-horizontal-relative:text;mso-position-vertical:absolute;mso-position-vertical-relative:text" o:gfxdata="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">
+                <v:imagedata r:id="rId28" o:title=""/>
+              </v:shape>
+            </w:pict>
+          </mc:Fallback>
+        </mc:AlternateContent>
+      </w:r>
+    </w:p>
+    <w:p>
+      <w:pPr>
+        <w:spacing w:after="0"/>
+        <w:rPr>
+          <w:rFonts w:cstheme="minorHAnsi"/>
+        </w:rPr>
+      </w:pPr>
+      <w:r>
+        <w:rPr>
+          <w:rFonts w:cstheme="minorHAnsi"/>
+          <w:noProof/>
+        </w:rPr>
+        <mc:AlternateContent>
+          <mc:Choice Requires="wpi">
+            <w:drawing>
+              <wp:anchor distT="0" distB="0" distL="114300" distR="114300" simplePos="0" relativeHeight="251671552" behindDoc="0" locked="0" layoutInCell="1" allowOverlap="1" wp14:anchorId="60B095F5" wp14:editId="2C7A6292">
+                <wp:simplePos x="0" y="0"/>
+                <wp:positionH relativeFrom="column">
+                  <wp:posOffset>4268328</wp:posOffset>
+                </wp:positionH>
+                <wp:positionV relativeFrom="paragraph">
+                  <wp:posOffset>125869</wp:posOffset>
+                </wp:positionV>
+                <wp:extent cx="5040" cy="54000"/>
+                <wp:effectExtent l="57150" t="38100" r="52705" b="41275"/>
+                <wp:wrapNone/>
+                <wp:docPr id="21" name="Ink 21"/>
+                <wp:cNvGraphicFramePr/>
+                <a:graphic xmlns:a="http://schemas.openxmlformats.org/drawingml/2006/main">
+                  <a:graphicData uri="http://schemas.microsoft.com/office/word/2010/wordprocessingInk">
+                    <w14:contentPart bwMode="auto" r:id="rId29">
+                      <w14:nvContentPartPr>
+                        <w14:cNvContentPartPr/>
+                      </w14:nvContentPartPr>
+                      <w14:xfrm>
+                        <a:off x="0" y="0"/>
+                        <a:ext cx="5040" cy="54000"/>
+                      </w14:xfrm>
+                    </w14:contentPart>
+                  </a:graphicData>
+                </a:graphic>
+              </wp:anchor>
+            </w:drawing>
+          </mc:Choice>
+          <mc:Fallback>
+            <w:pict>
+              <v:shape w14:anchorId="0E0758CE" id="Ink 21" o:spid="_x0000_s1026" type="#_x0000_t75" style="position:absolute;margin-left:335.4pt;margin-top:9.2pt;width:1.85pt;height:5.65pt;z-index:251671552;visibility:visible;mso-wrap-style:square;mso-wrap-distance-left:9pt;mso-wrap-distance-top:0;mso-wrap-distance-right:9pt;mso-wrap-distance-bottom:0;mso-position-horizontal:absolute;mso-position-horizontal-relative:text;mso-position-vertical:absolute;mso-position-vertical-relative:text" o:gfxdata="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">
+                <v:imagedata r:id="rId30" o:title=""/>
+              </v:shape>
+            </w:pict>
+          </mc:Fallback>
+        </mc:AlternateContent>
+      </w:r>
+    </w:p>
+    <w:p>
+      <w:pPr>
+        <w:spacing w:after="0"/>
+        <w:rPr>
+          <w:rFonts w:cstheme="minorHAnsi"/>
+        </w:rPr>
+      </w:pPr>
+    </w:p>
+    <w:p>
+      <w:pPr>
+        <w:spacing w:after="0"/>
+        <w:rPr>
+          <w:rFonts w:cstheme="minorHAnsi"/>
+        </w:rPr>
+      </w:pPr>
+      <w:r>
+        <w:rPr>
+          <w:rFonts w:cstheme="minorHAnsi"/>
+          <w:noProof/>
+        </w:rPr>
+        <mc:AlternateContent>
+          <mc:Choice Requires="wpi">
+            <w:drawing>
+              <wp:anchor distT="0" distB="0" distL="114300" distR="114300" simplePos="0" relativeHeight="251672576" behindDoc="0" locked="0" layoutInCell="1" allowOverlap="1" wp14:anchorId="07314560" wp14:editId="5A1E0204">
+                <wp:simplePos x="0" y="0"/>
+                <wp:positionH relativeFrom="column">
+                  <wp:posOffset>4291368</wp:posOffset>
+                </wp:positionH>
+                <wp:positionV relativeFrom="paragraph">
+                  <wp:posOffset>63559</wp:posOffset>
+                </wp:positionV>
+                <wp:extent cx="360" cy="12600"/>
+                <wp:effectExtent l="38100" t="38100" r="57150" b="45085"/>
+                <wp:wrapNone/>
+                <wp:docPr id="22" name="Ink 22"/>
+                <wp:cNvGraphicFramePr/>
+                <a:graphic xmlns:a="http://schemas.openxmlformats.org/drawingml/2006/main">
+                  <a:graphicData uri="http://schemas.microsoft.com/office/word/2010/wordprocessingInk">
+                    <w14:contentPart bwMode="auto" r:id="rId31">
+                      <w14:nvContentPartPr>
+                        <w14:cNvContentPartPr/>
+                      </w14:nvContentPartPr>
+                      <w14:xfrm>
+                        <a:off x="0" y="0"/>
+                        <a:ext cx="360" cy="12600"/>
+                      </w14:xfrm>
+                    </w14:contentPart>
+                  </a:graphicData>
+                </a:graphic>
+              </wp:anchor>
+            </w:drawing>
+          </mc:Choice>
+          <mc:Fallback>
+            <w:pict>
+              <v:shape w14:anchorId="5F87CB72" id="Ink 22" o:spid="_x0000_s1026" type="#_x0000_t75" style="position:absolute;margin-left:337.2pt;margin-top:4.3pt;width:1.45pt;height:2.45pt;z-index:251672576;visibility:visible;mso-wrap-style:square;mso-wrap-distance-left:9pt;mso-wrap-distance-top:0;mso-wrap-distance-right:9pt;mso-wrap-distance-bottom:0;mso-position-horizontal:absolute;mso-position-horizontal-relative:text;mso-position-vertical:absolute;mso-position-vertical-relative:text" o:gfxdata="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">
+                <v:imagedata r:id="rId32" o:title=""/>
+              </v:shape>
+            </w:pict>
+          </mc:Fallback>
+        </mc:AlternateContent>
+      </w:r>
+    </w:p>
+    <w:p>
+      <w:pPr>
+        <w:spacing w:after="0"/>
+        <w:rPr>
+          <w:rFonts w:cstheme="minorHAnsi"/>
+        </w:rPr>
+      </w:pPr>
+      <w:r>
+        <w:rPr>
+          <w:rFonts w:cstheme="minorHAnsi"/>
+          <w:noProof/>
+        </w:rPr>
+        <mc:AlternateContent>
+          <mc:Choice Requires="wpi">
+            <w:drawing>
+              <wp:anchor distT="0" distB="0" distL="114300" distR="114300" simplePos="0" relativeHeight="251673600" behindDoc="0" locked="0" layoutInCell="1" allowOverlap="1" wp14:anchorId="2E184C08" wp14:editId="59123251">
+                <wp:simplePos x="0" y="0"/>
+                <wp:positionH relativeFrom="column">
+                  <wp:posOffset>4277688</wp:posOffset>
+                </wp:positionH>
+                <wp:positionV relativeFrom="paragraph">
+                  <wp:posOffset>89464</wp:posOffset>
+                </wp:positionV>
+                <wp:extent cx="360" cy="2160"/>
+                <wp:effectExtent l="38100" t="57150" r="57150" b="55245"/>
+                <wp:wrapNone/>
+                <wp:docPr id="23" name="Ink 23"/>
+                <wp:cNvGraphicFramePr/>
+                <a:graphic xmlns:a="http://schemas.openxmlformats.org/drawingml/2006/main">
+                  <a:graphicData uri="http://schemas.microsoft.com/office/word/2010/wordprocessingInk">
+                    <w14:contentPart bwMode="auto" r:id="rId33">
+                      <w14:nvContentPartPr>
+                        <w14:cNvContentPartPr/>
+                      </w14:nvContentPartPr>
+                      <w14:xfrm>
+                        <a:off x="0" y="0"/>
+                        <a:ext cx="360" cy="2160"/>
+                      </w14:xfrm>
+                    </w14:contentPart>
+                  </a:graphicData>
+                </a:graphic>
+              </wp:anchor>
+            </w:drawing>
+          </mc:Choice>
+          <mc:Fallback>
+            <w:pict>
+              <v:shape w14:anchorId="6F3088D7" id="Ink 23" o:spid="_x0000_s1026" type="#_x0000_t75" style="position:absolute;margin-left:336.15pt;margin-top:6.35pt;width:1.45pt;height:1.55pt;z-index:251673600;visibility:visible;mso-wrap-style:square;mso-wrap-distance-left:9pt;mso-wrap-distance-top:0;mso-wrap-distance-right:9pt;mso-wrap-distance-bottom:0;mso-position-horizontal:absolute;mso-position-horizontal-relative:text;mso-position-vertical:absolute;mso-position-vertical-relative:text" o:gfxdata="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">
+                <v:imagedata r:id="rId34" o:title=""/>
+              </v:shape>
+            </w:pict>
+          </mc:Fallback>
+        </mc:AlternateContent>
+      </w:r>
+    </w:p>
+    <w:p>
+      <w:pPr>
+        <w:spacing w:after="0"/>
+        <w:rPr>
+          <w:rFonts w:cstheme="minorHAnsi"/>
+        </w:rPr>
+      </w:pPr>
+      <w:r>
+        <w:rPr>
+          <w:rFonts w:cstheme="minorHAnsi"/>
+          <w:noProof/>
+        </w:rPr>
+        <mc:AlternateContent>
+          <mc:Choice Requires="wpi">
+            <w:drawing>
+              <wp:anchor distT="0" distB="0" distL="114300" distR="114300" simplePos="0" relativeHeight="251675648" behindDoc="0" locked="0" layoutInCell="1" allowOverlap="1" wp14:anchorId="0DB1ABBC" wp14:editId="5CED675D">
+                <wp:simplePos x="0" y="0"/>
+                <wp:positionH relativeFrom="column">
+                  <wp:posOffset>4250328</wp:posOffset>
+                </wp:positionH>
+                <wp:positionV relativeFrom="paragraph">
+                  <wp:posOffset>137689</wp:posOffset>
+                </wp:positionV>
+                <wp:extent cx="360" cy="360"/>
+                <wp:effectExtent l="0" t="0" r="0" b="0"/>
+                <wp:wrapNone/>
+                <wp:docPr id="25" name="Ink 25"/>
+                <wp:cNvGraphicFramePr/>
+                <a:graphic xmlns:a="http://schemas.openxmlformats.org/drawingml/2006/main">
+                  <a:graphicData uri="http://schemas.microsoft.com/office/word/2010/wordprocessingInk">
+                    <w14:contentPart bwMode="auto" r:id="rId35">
+                      <w14:nvContentPartPr>
+                        <w14:cNvContentPartPr/>
+                      </w14:nvContentPartPr>
+                      <w14:xfrm>
+                        <a:off x="0" y="0"/>
+                        <a:ext cx="360" cy="360"/>
+                      </w14:xfrm>
+                    </w14:contentPart>
+                  </a:graphicData>
+                </a:graphic>
+              </wp:anchor>
+            </w:drawing>
+          </mc:Choice>
+          <mc:Fallback>
+            <w:pict>
+              <v:shape w14:anchorId="2C177B17" id="Ink 25" o:spid="_x0000_s1026" type="#_x0000_t75" style="position:absolute;margin-left:333.95pt;margin-top:10.15pt;width:1.45pt;height:1.45pt;z-index:251675648;visibility:visible;mso-wrap-style:square;mso-wrap-distance-left:9pt;mso-wrap-distance-top:0;mso-wrap-distance-right:9pt;mso-wrap-distance-bottom:0;mso-position-horizontal:absolute;mso-position-horizontal-relative:text;mso-position-vertical:absolute;mso-position-vertical-relative:text" o:gfxdata="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">
+                <v:imagedata r:id="rId34" o:title=""/>
+              </v:shape>
+            </w:pict>
+          </mc:Fallback>
+        </mc:AlternateContent>
+      </w:r>
+      <w:r>
+        <w:rPr>
+          <w:rFonts w:cstheme="minorHAnsi"/>
+          <w:noProof/>
+        </w:rPr>
+        <mc:AlternateContent>
+          <mc:Choice Requires="wpi">
+            <w:drawing>
+              <wp:anchor distT="0" distB="0" distL="114300" distR="114300" simplePos="0" relativeHeight="251674624" behindDoc="0" locked="0" layoutInCell="1" allowOverlap="1" wp14:anchorId="193C109C" wp14:editId="31C79ED0">
+                <wp:simplePos x="0" y="0"/>
+                <wp:positionH relativeFrom="column">
+                  <wp:posOffset>4282008</wp:posOffset>
+                </wp:positionH>
+                <wp:positionV relativeFrom="paragraph">
+                  <wp:posOffset>24289</wp:posOffset>
+                </wp:positionV>
+                <wp:extent cx="3240" cy="5760"/>
+                <wp:effectExtent l="57150" t="57150" r="53975" b="51435"/>
+                <wp:wrapNone/>
+                <wp:docPr id="24" name="Ink 24"/>
+                <wp:cNvGraphicFramePr/>
+                <a:graphic xmlns:a="http://schemas.openxmlformats.org/drawingml/2006/main">
+                  <a:graphicData uri="http://schemas.microsoft.com/office/word/2010/wordprocessingInk">
+                    <w14:contentPart bwMode="auto" r:id="rId36">
+                      <w14:nvContentPartPr>
+                        <w14:cNvContentPartPr/>
+                      </w14:nvContentPartPr>
+                      <w14:xfrm>
+                        <a:off x="0" y="0"/>
+                        <a:ext cx="3240" cy="5760"/>
+                      </w14:xfrm>
+                    </w14:contentPart>
+                  </a:graphicData>
+                </a:graphic>
+              </wp:anchor>
+            </w:drawing>
+          </mc:Choice>
+          <mc:Fallback>
+            <w:pict>
+              <v:shape w14:anchorId="66B99052" id="Ink 24" o:spid="_x0000_s1026" type="#_x0000_t75" style="position:absolute;margin-left:336.45pt;margin-top:1.2pt;width:1.65pt;height:1.85pt;z-index:251674624;visibility:visible;mso-wrap-style:square;mso-wrap-distance-left:9pt;mso-wrap-distance-top:0;mso-wrap-distance-right:9pt;mso-wrap-distance-bottom:0;mso-position-horizontal:absolute;mso-position-horizontal-relative:text;mso-position-vertical:absolute;mso-position-vertical-relative:text" o:gfxdata="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">
+                <v:imagedata r:id="rId34" o:title=""/>
+              </v:shape>
+            </w:pict>
+          </mc:Fallback>
+        </mc:AlternateContent>
+      </w:r>
     </w:p>
     <w:p>
       <w:pPr>
@@ -2991,6 +3842,7 @@
         <w:t xml:space="preserve">, that the result of </w:t>
       </w:r>
       <w:proofErr w:type="spellStart"/>
+      <w:proofErr w:type="gramStart"/>
       <w:r>
         <w:rPr>
           <w:rFonts w:cstheme="minorHAnsi"/>
@@ -3006,27 +3858,36 @@
           <w:i/>
           <w:iCs/>
         </w:rPr>
-        <w:t>()</w:t>
-      </w:r>
-      <w:r>
-        <w:rPr>
-          <w:rFonts w:cstheme="minorHAnsi"/>
-        </w:rPr>
-        <w:t xml:space="preserve"> has the format “3x4 rectangle, area 12, perimeter 14”, and</w:t>
-      </w:r>
-      <w:r>
-        <w:rPr>
-          <w:rFonts w:cstheme="minorHAnsi"/>
-        </w:rPr>
-        <w:t xml:space="preserve"> that the class correctly implements the </w:t>
-      </w:r>
-      <w:proofErr w:type="spellStart"/>
+        <w:t>(</w:t>
+      </w:r>
+      <w:proofErr w:type="gramEnd"/>
       <w:r>
         <w:rPr>
           <w:rFonts w:cstheme="minorHAnsi"/>
           <w:i/>
           <w:iCs/>
         </w:rPr>
+        <w:t>)</w:t>
+      </w:r>
+      <w:r>
+        <w:rPr>
+          <w:rFonts w:cstheme="minorHAnsi"/>
+        </w:rPr>
+        <w:t xml:space="preserve"> has the format “3x4 rectangle, area 12, perimeter 14”, and</w:t>
+      </w:r>
+      <w:r>
+        <w:rPr>
+          <w:rFonts w:cstheme="minorHAnsi"/>
+        </w:rPr>
+        <w:t xml:space="preserve"> that the class correctly implements the </w:t>
+      </w:r>
+      <w:proofErr w:type="spellStart"/>
+      <w:r>
+        <w:rPr>
+          <w:rFonts w:cstheme="minorHAnsi"/>
+          <w:i/>
+          <w:iCs/>
+        </w:rPr>
         <w:t>INotifyPropertyChanged</w:t>
       </w:r>
       <w:proofErr w:type="spellEnd"/>
@@ -3074,10 +3935,114 @@
           <w:rFonts w:ascii="Consolas" w:hAnsi="Consolas" w:cstheme="minorHAnsi"/>
           <w:b/>
           <w:bCs/>
-          <w:sz w:val="20"/>
-          <w:szCs w:val="20"/>
-        </w:rPr>
-      </w:pPr>
+          <w:sz w:val="28"/>
+          <w:szCs w:val="28"/>
+        </w:rPr>
+      </w:pPr>
+      <w:r>
+        <w:rPr>
+          <w:rFonts w:ascii="Consolas" w:hAnsi="Consolas" w:cstheme="minorHAnsi"/>
+          <w:b/>
+          <w:bCs/>
+          <w:noProof/>
+          <w:sz w:val="28"/>
+          <w:szCs w:val="28"/>
+        </w:rPr>
+        <mc:AlternateContent>
+          <mc:Choice Requires="wpi">
+            <w:drawing>
+              <wp:anchor distT="0" distB="0" distL="114300" distR="114300" simplePos="0" relativeHeight="251730944" behindDoc="0" locked="0" layoutInCell="1" allowOverlap="1" wp14:anchorId="38B872F5" wp14:editId="54A706FB">
+                <wp:simplePos x="0" y="0"/>
+                <wp:positionH relativeFrom="column">
+                  <wp:posOffset>72168</wp:posOffset>
+                </wp:positionH>
+                <wp:positionV relativeFrom="paragraph">
+                  <wp:posOffset>5068</wp:posOffset>
+                </wp:positionV>
+                <wp:extent cx="360" cy="360"/>
+                <wp:effectExtent l="0" t="0" r="0" b="0"/>
+                <wp:wrapNone/>
+                <wp:docPr id="207" name="Ink 207"/>
+                <wp:cNvGraphicFramePr/>
+                <a:graphic xmlns:a="http://schemas.openxmlformats.org/drawingml/2006/main">
+                  <a:graphicData uri="http://schemas.microsoft.com/office/word/2010/wordprocessingInk">
+                    <w14:contentPart bwMode="auto" r:id="rId37">
+                      <w14:nvContentPartPr>
+                        <w14:cNvContentPartPr/>
+                      </w14:nvContentPartPr>
+                      <w14:xfrm>
+                        <a:off x="0" y="0"/>
+                        <a:ext cx="360" cy="360"/>
+                      </w14:xfrm>
+                    </w14:contentPart>
+                  </a:graphicData>
+                </a:graphic>
+              </wp:anchor>
+            </w:drawing>
+          </mc:Choice>
+          <mc:Fallback>
+            <w:pict>
+              <v:shape w14:anchorId="45ADA4DE" id="Ink 207" o:spid="_x0000_s1026" type="#_x0000_t75" style="position:absolute;margin-left:5pt;margin-top:-.3pt;width:1.45pt;height:1.45pt;z-index:251730944;visibility:visible;mso-wrap-style:square;mso-wrap-distance-left:9pt;mso-wrap-distance-top:0;mso-wrap-distance-right:9pt;mso-wrap-distance-bottom:0;mso-position-horizontal:absolute;mso-position-horizontal-relative:text;mso-position-vertical:absolute;mso-position-vertical-relative:text" o:gfxdata="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">
+                <v:imagedata r:id="rId34" o:title=""/>
+              </v:shape>
+            </w:pict>
+          </mc:Fallback>
+        </mc:AlternateContent>
+      </w:r>
+      <w:r>
+        <w:rPr>
+          <w:rFonts w:ascii="Consolas" w:hAnsi="Consolas" w:cstheme="minorHAnsi"/>
+          <w:b/>
+          <w:bCs/>
+          <w:sz w:val="28"/>
+          <w:szCs w:val="28"/>
+        </w:rPr>
+        <w:t xml:space="preserve">public class </w:t>
+      </w:r>
+      <w:proofErr w:type="gramStart"/>
+      <w:r>
+        <w:rPr>
+          <w:rFonts w:ascii="Consolas" w:hAnsi="Consolas" w:cstheme="minorHAnsi"/>
+          <w:b/>
+          <w:bCs/>
+          <w:sz w:val="28"/>
+          <w:szCs w:val="28"/>
+        </w:rPr>
+        <w:t>Rectangle :</w:t>
+      </w:r>
+      <w:proofErr w:type="gramEnd"/>
+      <w:r>
+        <w:rPr>
+          <w:rFonts w:ascii="Consolas" w:hAnsi="Consolas" w:cstheme="minorHAnsi"/>
+          <w:b/>
+          <w:bCs/>
+          <w:sz w:val="28"/>
+          <w:szCs w:val="28"/>
+        </w:rPr>
+        <w:t xml:space="preserve"> </w:t>
+      </w:r>
+      <w:proofErr w:type="spellStart"/>
+      <w:r>
+        <w:rPr>
+          <w:rFonts w:ascii="Consolas" w:hAnsi="Consolas" w:cstheme="minorHAnsi"/>
+          <w:b/>
+          <w:bCs/>
+          <w:sz w:val="28"/>
+          <w:szCs w:val="28"/>
+        </w:rPr>
+        <w:t>INotifyPropertyChanged</w:t>
+      </w:r>
+      <w:proofErr w:type="spellEnd"/>
+      <w:r>
+        <w:rPr>
+          <w:rFonts w:ascii="Consolas" w:hAnsi="Consolas" w:cstheme="minorHAnsi"/>
+          <w:b/>
+          <w:bCs/>
+          <w:sz w:val="28"/>
+          <w:szCs w:val="28"/>
+        </w:rPr>
+        <w:t xml:space="preserve"> {</w:t>
+      </w:r>
     </w:p>
     <w:p>
       <w:pPr>
@@ -3088,10 +4053,74 @@
           <w:rFonts w:ascii="Consolas" w:hAnsi="Consolas" w:cstheme="minorHAnsi"/>
           <w:b/>
           <w:bCs/>
-          <w:sz w:val="20"/>
-          <w:szCs w:val="20"/>
-        </w:rPr>
-      </w:pPr>
+          <w:sz w:val="28"/>
+          <w:szCs w:val="28"/>
+        </w:rPr>
+      </w:pPr>
+      <w:r>
+        <w:rPr>
+          <w:rFonts w:ascii="Consolas" w:hAnsi="Consolas" w:cstheme="minorHAnsi"/>
+          <w:b/>
+          <w:bCs/>
+          <w:sz w:val="28"/>
+          <w:szCs w:val="28"/>
+        </w:rPr>
+        <w:tab/>
+      </w:r>
+      <w:r>
+        <w:rPr>
+          <w:rFonts w:ascii="Consolas" w:hAnsi="Consolas" w:cstheme="minorHAnsi"/>
+          <w:b/>
+          <w:bCs/>
+          <w:sz w:val="28"/>
+          <w:szCs w:val="28"/>
+        </w:rPr>
+        <w:t xml:space="preserve">public event </w:t>
+      </w:r>
+      <w:proofErr w:type="spellStart"/>
+      <w:r>
+        <w:rPr>
+          <w:rFonts w:ascii="Consolas" w:hAnsi="Consolas" w:cstheme="minorHAnsi"/>
+          <w:b/>
+          <w:bCs/>
+          <w:sz w:val="28"/>
+          <w:szCs w:val="28"/>
+        </w:rPr>
+        <w:t>PropertyChangedEventHandler</w:t>
+      </w:r>
+      <w:proofErr w:type="spellEnd"/>
+      <w:r>
+        <w:rPr>
+          <w:rFonts w:ascii="Consolas" w:hAnsi="Consolas" w:cstheme="minorHAnsi"/>
+          <w:b/>
+          <w:bCs/>
+          <w:sz w:val="28"/>
+          <w:szCs w:val="28"/>
+        </w:rPr>
+        <w:t xml:space="preserve">? </w:t>
+      </w:r>
+      <w:proofErr w:type="spellStart"/>
+      <w:r>
+        <w:rPr>
+          <w:rFonts w:ascii="Consolas" w:hAnsi="Consolas" w:cstheme="minorHAnsi"/>
+          <w:b/>
+          <w:bCs/>
+          <w:sz w:val="28"/>
+          <w:szCs w:val="28"/>
+        </w:rPr>
+        <w:t>PropertyChanged</w:t>
+      </w:r>
+      <w:proofErr w:type="spellEnd"/>
+      <w:r>
+        <w:rPr>
+          <w:rFonts w:ascii="Consolas" w:hAnsi="Consolas" w:cstheme="minorHAnsi"/>
+          <w:b/>
+          <w:bCs/>
+          <w:sz w:val="28"/>
+          <w:szCs w:val="28"/>
+        </w:rPr>
+        <w:t>;</w:t>
+      </w:r>
     </w:p>
     <w:p>
       <w:pPr>
@@ -3102,8 +4131,8 @@
           <w:rFonts w:ascii="Consolas" w:hAnsi="Consolas" w:cstheme="minorHAnsi"/>
           <w:b/>
           <w:bCs/>
-          <w:sz w:val="20"/>
-          <w:szCs w:val="20"/>
+          <w:sz w:val="28"/>
+          <w:szCs w:val="28"/>
         </w:rPr>
       </w:pPr>
     </w:p>
@@ -3116,10 +4145,31 @@
           <w:rFonts w:ascii="Consolas" w:hAnsi="Consolas" w:cstheme="minorHAnsi"/>
           <w:b/>
           <w:bCs/>
-          <w:sz w:val="20"/>
-          <w:szCs w:val="20"/>
-        </w:rPr>
-      </w:pPr>
+          <w:sz w:val="28"/>
+          <w:szCs w:val="28"/>
+        </w:rPr>
+      </w:pPr>
+      <w:r>
+        <w:rPr>
+          <w:rFonts w:ascii="Consolas" w:hAnsi="Consolas" w:cstheme="minorHAnsi"/>
+          <w:b/>
+          <w:bCs/>
+          <w:sz w:val="28"/>
+          <w:szCs w:val="28"/>
+        </w:rPr>
+        <w:tab/>
+        <w:t>p</w:t>
+      </w:r>
+      <w:r>
+        <w:rPr>
+          <w:rFonts w:ascii="Consolas" w:hAnsi="Consolas" w:cstheme="minorHAnsi"/>
+          <w:b/>
+          <w:bCs/>
+          <w:sz w:val="28"/>
+          <w:szCs w:val="28"/>
+        </w:rPr>
+        <w:t>rivate int _length;</w:t>
+      </w:r>
     </w:p>
     <w:p>
       <w:pPr>
@@ -3130,10 +4180,21 @@
           <w:rFonts w:ascii="Consolas" w:hAnsi="Consolas" w:cstheme="minorHAnsi"/>
           <w:b/>
           <w:bCs/>
-          <w:sz w:val="20"/>
-          <w:szCs w:val="20"/>
-        </w:rPr>
-      </w:pPr>
+          <w:sz w:val="28"/>
+          <w:szCs w:val="28"/>
+        </w:rPr>
+      </w:pPr>
+      <w:r>
+        <w:rPr>
+          <w:rFonts w:ascii="Consolas" w:hAnsi="Consolas" w:cstheme="minorHAnsi"/>
+          <w:b/>
+          <w:bCs/>
+          <w:sz w:val="28"/>
+          <w:szCs w:val="28"/>
+        </w:rPr>
+        <w:tab/>
+        <w:t>public int Length {</w:t>
+      </w:r>
     </w:p>
     <w:p>
       <w:pPr>
@@ -3144,10 +4205,1326 @@
           <w:rFonts w:ascii="Consolas" w:hAnsi="Consolas" w:cstheme="minorHAnsi"/>
           <w:b/>
           <w:bCs/>
-          <w:sz w:val="20"/>
-          <w:szCs w:val="20"/>
-        </w:rPr>
-      </w:pPr>
+          <w:sz w:val="28"/>
+          <w:szCs w:val="28"/>
+        </w:rPr>
+      </w:pPr>
+      <w:r>
+        <w:rPr>
+          <w:rFonts w:ascii="Consolas" w:hAnsi="Consolas" w:cstheme="minorHAnsi"/>
+          <w:b/>
+          <w:bCs/>
+          <w:sz w:val="28"/>
+          <w:szCs w:val="28"/>
+        </w:rPr>
+        <w:tab/>
+      </w:r>
+      <w:r>
+        <w:rPr>
+          <w:rFonts w:ascii="Consolas" w:hAnsi="Consolas" w:cstheme="minorHAnsi"/>
+          <w:b/>
+          <w:bCs/>
+          <w:sz w:val="28"/>
+          <w:szCs w:val="28"/>
+        </w:rPr>
+        <w:tab/>
+        <w:t xml:space="preserve">get </w:t>
+      </w:r>
+      <w:r>
+        <w:rPr>
+          <w:rFonts w:ascii="Consolas" w:hAnsi="Consolas" w:cstheme="minorHAnsi"/>
+          <w:b/>
+          <w:bCs/>
+          <w:sz w:val="28"/>
+          <w:szCs w:val="28"/>
+        </w:rPr>
+        <w:t>=&gt; _length;</w:t>
+      </w:r>
+    </w:p>
+    <w:p>
+      <w:pPr>
+        <w:pStyle w:val="ListParagraph"/>
+        <w:spacing w:after="0"/>
+        <w:ind w:left="360"/>
+        <w:rPr>
+          <w:rFonts w:ascii="Consolas" w:hAnsi="Consolas" w:cstheme="minorHAnsi"/>
+          <w:b/>
+          <w:bCs/>
+          <w:sz w:val="28"/>
+          <w:szCs w:val="28"/>
+        </w:rPr>
+      </w:pPr>
+      <w:r>
+        <w:rPr>
+          <w:rFonts w:ascii="Consolas" w:hAnsi="Consolas" w:cstheme="minorHAnsi"/>
+          <w:b/>
+          <w:bCs/>
+          <w:sz w:val="28"/>
+          <w:szCs w:val="28"/>
+        </w:rPr>
+        <w:tab/>
+      </w:r>
+      <w:r>
+        <w:rPr>
+          <w:rFonts w:ascii="Consolas" w:hAnsi="Consolas" w:cstheme="minorHAnsi"/>
+          <w:b/>
+          <w:bCs/>
+          <w:sz w:val="28"/>
+          <w:szCs w:val="28"/>
+        </w:rPr>
+        <w:tab/>
+        <w:t>set {</w:t>
+      </w:r>
+    </w:p>
+    <w:p>
+      <w:pPr>
+        <w:pStyle w:val="ListParagraph"/>
+        <w:spacing w:after="0"/>
+        <w:ind w:left="360"/>
+        <w:rPr>
+          <w:rFonts w:ascii="Consolas" w:hAnsi="Consolas" w:cstheme="minorHAnsi"/>
+          <w:b/>
+          <w:bCs/>
+          <w:sz w:val="28"/>
+          <w:szCs w:val="28"/>
+        </w:rPr>
+      </w:pPr>
+      <w:r>
+        <w:rPr>
+          <w:rFonts w:ascii="Consolas" w:hAnsi="Consolas" w:cstheme="minorHAnsi"/>
+          <w:b/>
+          <w:bCs/>
+          <w:sz w:val="28"/>
+          <w:szCs w:val="28"/>
+        </w:rPr>
+        <w:tab/>
+      </w:r>
+      <w:r>
+        <w:rPr>
+          <w:rFonts w:ascii="Consolas" w:hAnsi="Consolas" w:cstheme="minorHAnsi"/>
+          <w:b/>
+          <w:bCs/>
+          <w:sz w:val="28"/>
+          <w:szCs w:val="28"/>
+        </w:rPr>
+        <w:tab/>
+      </w:r>
+      <w:r>
+        <w:rPr>
+          <w:rFonts w:ascii="Consolas" w:hAnsi="Consolas" w:cstheme="minorHAnsi"/>
+          <w:b/>
+          <w:bCs/>
+          <w:sz w:val="28"/>
+          <w:szCs w:val="28"/>
+        </w:rPr>
+        <w:tab/>
+        <w:t>_length = value;</w:t>
+      </w:r>
+    </w:p>
+    <w:p>
+      <w:pPr>
+        <w:pStyle w:val="ListParagraph"/>
+        <w:spacing w:after="0"/>
+        <w:ind w:left="360"/>
+        <w:rPr>
+          <w:rFonts w:ascii="Consolas" w:hAnsi="Consolas" w:cstheme="minorHAnsi"/>
+          <w:b/>
+          <w:bCs/>
+          <w:sz w:val="28"/>
+          <w:szCs w:val="28"/>
+        </w:rPr>
+      </w:pPr>
+      <w:r>
+        <w:rPr>
+          <w:rFonts w:ascii="Consolas" w:hAnsi="Consolas" w:cstheme="minorHAnsi"/>
+          <w:b/>
+          <w:bCs/>
+          <w:sz w:val="28"/>
+          <w:szCs w:val="28"/>
+        </w:rPr>
+        <w:tab/>
+      </w:r>
+      <w:r>
+        <w:rPr>
+          <w:rFonts w:ascii="Consolas" w:hAnsi="Consolas" w:cstheme="minorHAnsi"/>
+          <w:b/>
+          <w:bCs/>
+          <w:sz w:val="28"/>
+          <w:szCs w:val="28"/>
+        </w:rPr>
+        <w:tab/>
+      </w:r>
+      <w:r>
+        <w:rPr>
+          <w:rFonts w:ascii="Consolas" w:hAnsi="Consolas" w:cstheme="minorHAnsi"/>
+          <w:b/>
+          <w:bCs/>
+          <w:sz w:val="28"/>
+          <w:szCs w:val="28"/>
+        </w:rPr>
+        <w:tab/>
+      </w:r>
+      <w:proofErr w:type="spellStart"/>
+      <w:proofErr w:type="gramStart"/>
+      <w:r>
+        <w:rPr>
+          <w:rFonts w:ascii="Consolas" w:hAnsi="Consolas" w:cstheme="minorHAnsi"/>
+          <w:b/>
+          <w:bCs/>
+          <w:sz w:val="28"/>
+          <w:szCs w:val="28"/>
+        </w:rPr>
+        <w:t>PropertyChanged</w:t>
+      </w:r>
+      <w:proofErr w:type="spellEnd"/>
+      <w:r>
+        <w:rPr>
+          <w:rFonts w:ascii="Consolas" w:hAnsi="Consolas" w:cstheme="minorHAnsi"/>
+          <w:b/>
+          <w:bCs/>
+          <w:sz w:val="28"/>
+          <w:szCs w:val="28"/>
+        </w:rPr>
+        <w:t>?.</w:t>
+      </w:r>
+      <w:proofErr w:type="gramEnd"/>
+      <w:r>
+        <w:rPr>
+          <w:rFonts w:ascii="Consolas" w:hAnsi="Consolas" w:cstheme="minorHAnsi"/>
+          <w:b/>
+          <w:bCs/>
+          <w:sz w:val="28"/>
+          <w:szCs w:val="28"/>
+        </w:rPr>
+        <w:t xml:space="preserve">Invoke(this, </w:t>
+      </w:r>
+      <w:r>
+        <w:rPr>
+          <w:rFonts w:ascii="Consolas" w:hAnsi="Consolas" w:cstheme="minorHAnsi"/>
+          <w:b/>
+          <w:bCs/>
+          <w:sz w:val="28"/>
+          <w:szCs w:val="28"/>
+        </w:rPr>
+        <w:t xml:space="preserve">new </w:t>
+      </w:r>
+      <w:proofErr w:type="spellStart"/>
+      <w:r>
+        <w:rPr>
+          <w:rFonts w:ascii="Consolas" w:hAnsi="Consolas" w:cstheme="minorHAnsi"/>
+          <w:b/>
+          <w:bCs/>
+          <w:sz w:val="28"/>
+          <w:szCs w:val="28"/>
+        </w:rPr>
+        <w:t>PropertyChangedEventArgs</w:t>
+      </w:r>
+      <w:proofErr w:type="spellEnd"/>
+      <w:r>
+        <w:rPr>
+          <w:rFonts w:ascii="Consolas" w:hAnsi="Consolas" w:cstheme="minorHAnsi"/>
+          <w:b/>
+          <w:bCs/>
+          <w:sz w:val="28"/>
+          <w:szCs w:val="28"/>
+        </w:rPr>
+        <w:t>(</w:t>
+      </w:r>
+      <w:proofErr w:type="spellStart"/>
+      <w:r>
+        <w:rPr>
+          <w:rFonts w:ascii="Consolas" w:hAnsi="Consolas" w:cstheme="minorHAnsi"/>
+          <w:b/>
+          <w:bCs/>
+          <w:sz w:val="28"/>
+          <w:szCs w:val="28"/>
+        </w:rPr>
+        <w:t>nameof</w:t>
+      </w:r>
+      <w:proofErr w:type="spellEnd"/>
+      <w:r>
+        <w:rPr>
+          <w:rFonts w:ascii="Consolas" w:hAnsi="Consolas" w:cstheme="minorHAnsi"/>
+          <w:b/>
+          <w:bCs/>
+          <w:sz w:val="28"/>
+          <w:szCs w:val="28"/>
+        </w:rPr>
+        <w:t>(Length)));</w:t>
+      </w:r>
+    </w:p>
+    <w:p>
+      <w:pPr>
+        <w:pStyle w:val="ListParagraph"/>
+        <w:spacing w:after="0"/>
+        <w:ind w:left="360"/>
+        <w:rPr>
+          <w:rFonts w:ascii="Consolas" w:hAnsi="Consolas" w:cstheme="minorHAnsi"/>
+          <w:b/>
+          <w:bCs/>
+          <w:sz w:val="28"/>
+          <w:szCs w:val="28"/>
+        </w:rPr>
+      </w:pPr>
+      <w:r>
+        <w:rPr>
+          <w:rFonts w:ascii="Consolas" w:hAnsi="Consolas" w:cstheme="minorHAnsi"/>
+          <w:b/>
+          <w:bCs/>
+          <w:sz w:val="28"/>
+          <w:szCs w:val="28"/>
+        </w:rPr>
+        <w:tab/>
+      </w:r>
+      <w:r>
+        <w:rPr>
+          <w:rFonts w:ascii="Consolas" w:hAnsi="Consolas" w:cstheme="minorHAnsi"/>
+          <w:b/>
+          <w:bCs/>
+          <w:sz w:val="28"/>
+          <w:szCs w:val="28"/>
+        </w:rPr>
+        <w:tab/>
+      </w:r>
+      <w:r>
+        <w:rPr>
+          <w:rFonts w:ascii="Consolas" w:hAnsi="Consolas" w:cstheme="minorHAnsi"/>
+          <w:b/>
+          <w:bCs/>
+          <w:sz w:val="28"/>
+          <w:szCs w:val="28"/>
+        </w:rPr>
+        <w:tab/>
+      </w:r>
+    </w:p>
+    <w:p>
+      <w:pPr>
+        <w:pStyle w:val="ListParagraph"/>
+        <w:spacing w:after="0"/>
+        <w:ind w:left="360"/>
+        <w:rPr>
+          <w:rFonts w:ascii="Consolas" w:hAnsi="Consolas" w:cstheme="minorHAnsi"/>
+          <w:b/>
+          <w:bCs/>
+          <w:sz w:val="28"/>
+          <w:szCs w:val="28"/>
+        </w:rPr>
+      </w:pPr>
+      <w:r>
+        <w:rPr>
+          <w:rFonts w:ascii="Consolas" w:hAnsi="Consolas" w:cstheme="minorHAnsi"/>
+          <w:b/>
+          <w:bCs/>
+          <w:sz w:val="28"/>
+          <w:szCs w:val="28"/>
+        </w:rPr>
+        <w:tab/>
+      </w:r>
+      <w:r>
+        <w:rPr>
+          <w:rFonts w:ascii="Consolas" w:hAnsi="Consolas" w:cstheme="minorHAnsi"/>
+          <w:b/>
+          <w:bCs/>
+          <w:sz w:val="28"/>
+          <w:szCs w:val="28"/>
+        </w:rPr>
+        <w:tab/>
+      </w:r>
+      <w:r>
+        <w:rPr>
+          <w:rFonts w:ascii="Consolas" w:hAnsi="Consolas" w:cstheme="minorHAnsi"/>
+          <w:b/>
+          <w:bCs/>
+          <w:sz w:val="28"/>
+          <w:szCs w:val="28"/>
+        </w:rPr>
+        <w:tab/>
+        <w:t>also invoke for Area, Perimeter</w:t>
+      </w:r>
+    </w:p>
+    <w:p>
+      <w:pPr>
+        <w:pStyle w:val="ListParagraph"/>
+        <w:spacing w:after="0"/>
+        <w:ind w:left="360"/>
+        <w:rPr>
+          <w:rFonts w:ascii="Consolas" w:hAnsi="Consolas" w:cstheme="minorHAnsi"/>
+          <w:b/>
+          <w:bCs/>
+          <w:sz w:val="28"/>
+          <w:szCs w:val="28"/>
+        </w:rPr>
+      </w:pPr>
+      <w:r>
+        <w:rPr>
+          <w:rFonts w:ascii="Consolas" w:hAnsi="Consolas" w:cstheme="minorHAnsi"/>
+          <w:b/>
+          <w:bCs/>
+          <w:sz w:val="28"/>
+          <w:szCs w:val="28"/>
+        </w:rPr>
+        <w:tab/>
+      </w:r>
+      <w:r>
+        <w:rPr>
+          <w:rFonts w:ascii="Consolas" w:hAnsi="Consolas" w:cstheme="minorHAnsi"/>
+          <w:b/>
+          <w:bCs/>
+          <w:sz w:val="28"/>
+          <w:szCs w:val="28"/>
+        </w:rPr>
+        <w:tab/>
+        <w:t>}</w:t>
+      </w:r>
+    </w:p>
+    <w:p>
+      <w:pPr>
+        <w:pStyle w:val="ListParagraph"/>
+        <w:spacing w:after="0"/>
+        <w:ind w:left="360"/>
+        <w:rPr>
+          <w:rFonts w:ascii="Consolas" w:hAnsi="Consolas" w:cstheme="minorHAnsi"/>
+          <w:b/>
+          <w:bCs/>
+          <w:sz w:val="28"/>
+          <w:szCs w:val="28"/>
+        </w:rPr>
+      </w:pPr>
+      <w:r>
+        <w:rPr>
+          <w:rFonts w:ascii="Consolas" w:hAnsi="Consolas" w:cstheme="minorHAnsi"/>
+          <w:b/>
+          <w:bCs/>
+          <w:sz w:val="28"/>
+          <w:szCs w:val="28"/>
+        </w:rPr>
+        <w:tab/>
+        <w:t>}</w:t>
+      </w:r>
+    </w:p>
+    <w:p>
+      <w:pPr>
+        <w:pStyle w:val="ListParagraph"/>
+        <w:spacing w:after="0"/>
+        <w:ind w:left="360"/>
+        <w:rPr>
+          <w:rFonts w:ascii="Consolas" w:hAnsi="Consolas" w:cstheme="minorHAnsi"/>
+          <w:b/>
+          <w:bCs/>
+          <w:sz w:val="28"/>
+          <w:szCs w:val="28"/>
+        </w:rPr>
+      </w:pPr>
+    </w:p>
+    <w:p>
+      <w:pPr>
+        <w:pStyle w:val="ListParagraph"/>
+        <w:spacing w:after="0"/>
+        <w:ind w:left="360"/>
+        <w:rPr>
+          <w:rFonts w:ascii="Consolas" w:hAnsi="Consolas" w:cstheme="minorHAnsi"/>
+          <w:b/>
+          <w:bCs/>
+          <w:sz w:val="28"/>
+          <w:szCs w:val="28"/>
+        </w:rPr>
+      </w:pPr>
+      <w:r>
+        <w:rPr>
+          <w:rFonts w:ascii="Consolas" w:hAnsi="Consolas" w:cstheme="minorHAnsi"/>
+          <w:b/>
+          <w:bCs/>
+          <w:sz w:val="28"/>
+          <w:szCs w:val="28"/>
+        </w:rPr>
+        <w:tab/>
+      </w:r>
+      <w:r>
+        <w:rPr>
+          <w:rFonts w:ascii="Consolas" w:hAnsi="Consolas" w:cstheme="minorHAnsi"/>
+          <w:b/>
+          <w:bCs/>
+          <w:sz w:val="28"/>
+          <w:szCs w:val="28"/>
+        </w:rPr>
+        <w:t>private int _</w:t>
+      </w:r>
+      <w:r>
+        <w:rPr>
+          <w:rFonts w:ascii="Consolas" w:hAnsi="Consolas" w:cstheme="minorHAnsi"/>
+          <w:b/>
+          <w:bCs/>
+          <w:sz w:val="28"/>
+          <w:szCs w:val="28"/>
+        </w:rPr>
+        <w:t>width</w:t>
+      </w:r>
+      <w:r>
+        <w:rPr>
+          <w:rFonts w:ascii="Consolas" w:hAnsi="Consolas" w:cstheme="minorHAnsi"/>
+          <w:b/>
+          <w:bCs/>
+          <w:sz w:val="28"/>
+          <w:szCs w:val="28"/>
+        </w:rPr>
+        <w:t>;</w:t>
+      </w:r>
+    </w:p>
+    <w:p>
+      <w:pPr>
+        <w:pStyle w:val="ListParagraph"/>
+        <w:spacing w:after="0"/>
+        <w:ind w:left="360"/>
+        <w:rPr>
+          <w:rFonts w:ascii="Consolas" w:hAnsi="Consolas" w:cstheme="minorHAnsi"/>
+          <w:b/>
+          <w:bCs/>
+          <w:sz w:val="28"/>
+          <w:szCs w:val="28"/>
+        </w:rPr>
+      </w:pPr>
+      <w:r>
+        <w:rPr>
+          <w:rFonts w:ascii="Consolas" w:hAnsi="Consolas" w:cstheme="minorHAnsi"/>
+          <w:b/>
+          <w:bCs/>
+          <w:sz w:val="28"/>
+          <w:szCs w:val="28"/>
+        </w:rPr>
+        <w:tab/>
+        <w:t xml:space="preserve">public int </w:t>
+      </w:r>
+      <w:r>
+        <w:rPr>
+          <w:rFonts w:ascii="Consolas" w:hAnsi="Consolas" w:cstheme="minorHAnsi"/>
+          <w:b/>
+          <w:bCs/>
+          <w:sz w:val="28"/>
+          <w:szCs w:val="28"/>
+        </w:rPr>
+        <w:t>Width</w:t>
+      </w:r>
+      <w:r>
+        <w:rPr>
+          <w:rFonts w:ascii="Consolas" w:hAnsi="Consolas" w:cstheme="minorHAnsi"/>
+          <w:b/>
+          <w:bCs/>
+          <w:sz w:val="28"/>
+          <w:szCs w:val="28"/>
+        </w:rPr>
+        <w:t xml:space="preserve"> {</w:t>
+      </w:r>
+    </w:p>
+    <w:p>
+      <w:pPr>
+        <w:pStyle w:val="ListParagraph"/>
+        <w:spacing w:after="0"/>
+        <w:ind w:left="360"/>
+        <w:rPr>
+          <w:rFonts w:ascii="Consolas" w:hAnsi="Consolas" w:cstheme="minorHAnsi"/>
+          <w:b/>
+          <w:bCs/>
+          <w:sz w:val="28"/>
+          <w:szCs w:val="28"/>
+        </w:rPr>
+      </w:pPr>
+      <w:r>
+        <w:rPr>
+          <w:rFonts w:ascii="Consolas" w:hAnsi="Consolas" w:cstheme="minorHAnsi"/>
+          <w:b/>
+          <w:bCs/>
+          <w:sz w:val="28"/>
+          <w:szCs w:val="28"/>
+        </w:rPr>
+        <w:tab/>
+      </w:r>
+      <w:r>
+        <w:rPr>
+          <w:rFonts w:ascii="Consolas" w:hAnsi="Consolas" w:cstheme="minorHAnsi"/>
+          <w:b/>
+          <w:bCs/>
+          <w:sz w:val="28"/>
+          <w:szCs w:val="28"/>
+        </w:rPr>
+        <w:tab/>
+        <w:t>get =&gt; _</w:t>
+      </w:r>
+      <w:r>
+        <w:rPr>
+          <w:rFonts w:ascii="Consolas" w:hAnsi="Consolas" w:cstheme="minorHAnsi"/>
+          <w:b/>
+          <w:bCs/>
+          <w:sz w:val="28"/>
+          <w:szCs w:val="28"/>
+        </w:rPr>
+        <w:t>width</w:t>
+      </w:r>
+      <w:r>
+        <w:rPr>
+          <w:rFonts w:ascii="Consolas" w:hAnsi="Consolas" w:cstheme="minorHAnsi"/>
+          <w:b/>
+          <w:bCs/>
+          <w:sz w:val="28"/>
+          <w:szCs w:val="28"/>
+        </w:rPr>
+        <w:t>;</w:t>
+      </w:r>
+    </w:p>
+    <w:p>
+      <w:pPr>
+        <w:pStyle w:val="ListParagraph"/>
+        <w:spacing w:after="0"/>
+        <w:ind w:left="360"/>
+        <w:rPr>
+          <w:rFonts w:ascii="Consolas" w:hAnsi="Consolas" w:cstheme="minorHAnsi"/>
+          <w:b/>
+          <w:bCs/>
+          <w:sz w:val="28"/>
+          <w:szCs w:val="28"/>
+        </w:rPr>
+      </w:pPr>
+      <w:r>
+        <w:rPr>
+          <w:rFonts w:ascii="Consolas" w:hAnsi="Consolas" w:cstheme="minorHAnsi"/>
+          <w:b/>
+          <w:bCs/>
+          <w:sz w:val="28"/>
+          <w:szCs w:val="28"/>
+        </w:rPr>
+        <w:tab/>
+      </w:r>
+      <w:r>
+        <w:rPr>
+          <w:rFonts w:ascii="Consolas" w:hAnsi="Consolas" w:cstheme="minorHAnsi"/>
+          <w:b/>
+          <w:bCs/>
+          <w:sz w:val="28"/>
+          <w:szCs w:val="28"/>
+        </w:rPr>
+        <w:tab/>
+        <w:t>set {</w:t>
+      </w:r>
+    </w:p>
+    <w:p>
+      <w:pPr>
+        <w:pStyle w:val="ListParagraph"/>
+        <w:spacing w:after="0"/>
+        <w:ind w:left="360"/>
+        <w:rPr>
+          <w:rFonts w:ascii="Consolas" w:hAnsi="Consolas" w:cstheme="minorHAnsi"/>
+          <w:b/>
+          <w:bCs/>
+          <w:sz w:val="28"/>
+          <w:szCs w:val="28"/>
+        </w:rPr>
+      </w:pPr>
+      <w:r>
+        <w:rPr>
+          <w:rFonts w:ascii="Consolas" w:hAnsi="Consolas" w:cstheme="minorHAnsi"/>
+          <w:b/>
+          <w:bCs/>
+          <w:sz w:val="28"/>
+          <w:szCs w:val="28"/>
+        </w:rPr>
+        <w:tab/>
+      </w:r>
+      <w:r>
+        <w:rPr>
+          <w:rFonts w:ascii="Consolas" w:hAnsi="Consolas" w:cstheme="minorHAnsi"/>
+          <w:b/>
+          <w:bCs/>
+          <w:sz w:val="28"/>
+          <w:szCs w:val="28"/>
+        </w:rPr>
+        <w:tab/>
+      </w:r>
+      <w:r>
+        <w:rPr>
+          <w:rFonts w:ascii="Consolas" w:hAnsi="Consolas" w:cstheme="minorHAnsi"/>
+          <w:b/>
+          <w:bCs/>
+          <w:sz w:val="28"/>
+          <w:szCs w:val="28"/>
+        </w:rPr>
+        <w:tab/>
+        <w:t>_</w:t>
+      </w:r>
+      <w:r>
+        <w:rPr>
+          <w:rFonts w:ascii="Consolas" w:hAnsi="Consolas" w:cstheme="minorHAnsi"/>
+          <w:b/>
+          <w:bCs/>
+          <w:sz w:val="28"/>
+          <w:szCs w:val="28"/>
+        </w:rPr>
+        <w:t>width</w:t>
+      </w:r>
+      <w:r>
+        <w:rPr>
+          <w:rFonts w:ascii="Consolas" w:hAnsi="Consolas" w:cstheme="minorHAnsi"/>
+          <w:b/>
+          <w:bCs/>
+          <w:sz w:val="28"/>
+          <w:szCs w:val="28"/>
+        </w:rPr>
+        <w:t xml:space="preserve"> = value;</w:t>
+      </w:r>
+    </w:p>
+    <w:p>
+      <w:pPr>
+        <w:pStyle w:val="ListParagraph"/>
+        <w:spacing w:after="0"/>
+        <w:ind w:left="360"/>
+        <w:rPr>
+          <w:rFonts w:ascii="Consolas" w:hAnsi="Consolas" w:cstheme="minorHAnsi"/>
+          <w:b/>
+          <w:bCs/>
+          <w:sz w:val="28"/>
+          <w:szCs w:val="28"/>
+        </w:rPr>
+      </w:pPr>
+      <w:r>
+        <w:rPr>
+          <w:rFonts w:ascii="Consolas" w:hAnsi="Consolas" w:cstheme="minorHAnsi"/>
+          <w:b/>
+          <w:bCs/>
+          <w:sz w:val="28"/>
+          <w:szCs w:val="28"/>
+        </w:rPr>
+        <w:tab/>
+      </w:r>
+      <w:r>
+        <w:rPr>
+          <w:rFonts w:ascii="Consolas" w:hAnsi="Consolas" w:cstheme="minorHAnsi"/>
+          <w:b/>
+          <w:bCs/>
+          <w:sz w:val="28"/>
+          <w:szCs w:val="28"/>
+        </w:rPr>
+        <w:tab/>
+      </w:r>
+      <w:r>
+        <w:rPr>
+          <w:rFonts w:ascii="Consolas" w:hAnsi="Consolas" w:cstheme="minorHAnsi"/>
+          <w:b/>
+          <w:bCs/>
+          <w:sz w:val="28"/>
+          <w:szCs w:val="28"/>
+        </w:rPr>
+        <w:tab/>
+      </w:r>
+      <w:r>
+        <w:rPr>
+          <w:rFonts w:ascii="Consolas" w:hAnsi="Consolas" w:cstheme="minorHAnsi"/>
+          <w:b/>
+          <w:bCs/>
+          <w:sz w:val="28"/>
+          <w:szCs w:val="28"/>
+        </w:rPr>
+        <w:t xml:space="preserve">invoke </w:t>
+      </w:r>
+      <w:proofErr w:type="spellStart"/>
+      <w:r>
+        <w:rPr>
+          <w:rFonts w:ascii="Consolas" w:hAnsi="Consolas" w:cstheme="minorHAnsi"/>
+          <w:b/>
+          <w:bCs/>
+          <w:sz w:val="28"/>
+          <w:szCs w:val="28"/>
+        </w:rPr>
+        <w:t>PropertyChanged</w:t>
+      </w:r>
+      <w:proofErr w:type="spellEnd"/>
+      <w:r>
+        <w:rPr>
+          <w:rFonts w:ascii="Consolas" w:hAnsi="Consolas" w:cstheme="minorHAnsi"/>
+          <w:b/>
+          <w:bCs/>
+          <w:sz w:val="28"/>
+          <w:szCs w:val="28"/>
+        </w:rPr>
+        <w:t xml:space="preserve"> for: Width, Area, Perimeter</w:t>
+      </w:r>
+    </w:p>
+    <w:p>
+      <w:pPr>
+        <w:pStyle w:val="ListParagraph"/>
+        <w:spacing w:after="0"/>
+        <w:ind w:left="360"/>
+        <w:rPr>
+          <w:rFonts w:ascii="Consolas" w:hAnsi="Consolas" w:cstheme="minorHAnsi"/>
+          <w:b/>
+          <w:bCs/>
+          <w:sz w:val="28"/>
+          <w:szCs w:val="28"/>
+        </w:rPr>
+      </w:pPr>
+      <w:r>
+        <w:rPr>
+          <w:rFonts w:ascii="Consolas" w:hAnsi="Consolas" w:cstheme="minorHAnsi"/>
+          <w:b/>
+          <w:bCs/>
+          <w:sz w:val="28"/>
+          <w:szCs w:val="28"/>
+        </w:rPr>
+        <w:tab/>
+      </w:r>
+      <w:r>
+        <w:rPr>
+          <w:rFonts w:ascii="Consolas" w:hAnsi="Consolas" w:cstheme="minorHAnsi"/>
+          <w:b/>
+          <w:bCs/>
+          <w:sz w:val="28"/>
+          <w:szCs w:val="28"/>
+        </w:rPr>
+        <w:tab/>
+        <w:t>}</w:t>
+      </w:r>
+    </w:p>
+    <w:p>
+      <w:pPr>
+        <w:pStyle w:val="ListParagraph"/>
+        <w:spacing w:after="0"/>
+        <w:ind w:left="360"/>
+        <w:rPr>
+          <w:rFonts w:ascii="Consolas" w:hAnsi="Consolas" w:cstheme="minorHAnsi"/>
+          <w:b/>
+          <w:bCs/>
+          <w:sz w:val="28"/>
+          <w:szCs w:val="28"/>
+        </w:rPr>
+      </w:pPr>
+      <w:r>
+        <w:rPr>
+          <w:rFonts w:ascii="Consolas" w:hAnsi="Consolas" w:cstheme="minorHAnsi"/>
+          <w:b/>
+          <w:bCs/>
+          <w:sz w:val="28"/>
+          <w:szCs w:val="28"/>
+        </w:rPr>
+        <w:tab/>
+        <w:t>}</w:t>
+      </w:r>
+    </w:p>
+    <w:p>
+      <w:pPr>
+        <w:pStyle w:val="ListParagraph"/>
+        <w:spacing w:after="0"/>
+        <w:ind w:left="360"/>
+        <w:rPr>
+          <w:rFonts w:ascii="Consolas" w:hAnsi="Consolas" w:cstheme="minorHAnsi"/>
+          <w:b/>
+          <w:bCs/>
+          <w:sz w:val="28"/>
+          <w:szCs w:val="28"/>
+        </w:rPr>
+      </w:pPr>
+    </w:p>
+    <w:p>
+      <w:pPr>
+        <w:pStyle w:val="ListParagraph"/>
+        <w:spacing w:after="0"/>
+        <w:ind w:left="360"/>
+        <w:rPr>
+          <w:rFonts w:ascii="Consolas" w:hAnsi="Consolas" w:cstheme="minorHAnsi"/>
+          <w:b/>
+          <w:bCs/>
+          <w:sz w:val="28"/>
+          <w:szCs w:val="28"/>
+        </w:rPr>
+      </w:pPr>
+      <w:r>
+        <w:rPr>
+          <w:rFonts w:ascii="Consolas" w:hAnsi="Consolas" w:cstheme="minorHAnsi"/>
+          <w:b/>
+          <w:bCs/>
+          <w:sz w:val="28"/>
+          <w:szCs w:val="28"/>
+        </w:rPr>
+        <w:tab/>
+        <w:t>public int Area =&gt; Length*Width;</w:t>
+      </w:r>
+    </w:p>
+    <w:p>
+      <w:pPr>
+        <w:pStyle w:val="ListParagraph"/>
+        <w:spacing w:after="0"/>
+        <w:ind w:left="360"/>
+        <w:rPr>
+          <w:rFonts w:ascii="Consolas" w:hAnsi="Consolas" w:cstheme="minorHAnsi"/>
+          <w:b/>
+          <w:bCs/>
+          <w:sz w:val="28"/>
+          <w:szCs w:val="28"/>
+        </w:rPr>
+      </w:pPr>
+      <w:r>
+        <w:rPr>
+          <w:rFonts w:ascii="Consolas" w:hAnsi="Consolas" w:cstheme="minorHAnsi"/>
+          <w:b/>
+          <w:bCs/>
+          <w:sz w:val="28"/>
+          <w:szCs w:val="28"/>
+        </w:rPr>
+        <w:tab/>
+        <w:t>public int Perimeter =&gt; 2*Length + 2*Width;</w:t>
+      </w:r>
+    </w:p>
+    <w:p>
+      <w:pPr>
+        <w:pStyle w:val="ListParagraph"/>
+        <w:spacing w:after="0"/>
+        <w:ind w:left="360"/>
+        <w:rPr>
+          <w:rFonts w:ascii="Consolas" w:hAnsi="Consolas" w:cstheme="minorHAnsi"/>
+          <w:b/>
+          <w:bCs/>
+          <w:sz w:val="28"/>
+          <w:szCs w:val="28"/>
+        </w:rPr>
+      </w:pPr>
+    </w:p>
+    <w:p>
+      <w:pPr>
+        <w:pStyle w:val="ListParagraph"/>
+        <w:spacing w:after="0"/>
+        <w:ind w:left="360"/>
+        <w:rPr>
+          <w:rFonts w:ascii="Consolas" w:hAnsi="Consolas" w:cstheme="minorHAnsi"/>
+          <w:b/>
+          <w:bCs/>
+          <w:sz w:val="28"/>
+          <w:szCs w:val="28"/>
+        </w:rPr>
+      </w:pPr>
+      <w:r>
+        <w:rPr>
+          <w:rFonts w:ascii="Consolas" w:hAnsi="Consolas" w:cstheme="minorHAnsi"/>
+          <w:b/>
+          <w:bCs/>
+          <w:sz w:val="28"/>
+          <w:szCs w:val="28"/>
+        </w:rPr>
+        <w:lastRenderedPageBreak/>
+        <w:tab/>
+      </w:r>
+      <w:r>
+        <w:rPr>
+          <w:rFonts w:ascii="Consolas" w:hAnsi="Consolas" w:cstheme="minorHAnsi"/>
+          <w:b/>
+          <w:bCs/>
+          <w:sz w:val="28"/>
+          <w:szCs w:val="28"/>
+        </w:rPr>
+        <w:t xml:space="preserve">public </w:t>
+      </w:r>
+      <w:proofErr w:type="gramStart"/>
+      <w:r>
+        <w:rPr>
+          <w:rFonts w:ascii="Consolas" w:hAnsi="Consolas" w:cstheme="minorHAnsi"/>
+          <w:b/>
+          <w:bCs/>
+          <w:sz w:val="28"/>
+          <w:szCs w:val="28"/>
+        </w:rPr>
+        <w:t>Rectangle(</w:t>
+      </w:r>
+      <w:proofErr w:type="gramEnd"/>
+      <w:r>
+        <w:rPr>
+          <w:rFonts w:ascii="Consolas" w:hAnsi="Consolas" w:cstheme="minorHAnsi"/>
+          <w:b/>
+          <w:bCs/>
+          <w:sz w:val="28"/>
+          <w:szCs w:val="28"/>
+        </w:rPr>
+        <w:t xml:space="preserve">int </w:t>
+      </w:r>
+      <w:proofErr w:type="spellStart"/>
+      <w:r>
+        <w:rPr>
+          <w:rFonts w:ascii="Consolas" w:hAnsi="Consolas" w:cstheme="minorHAnsi"/>
+          <w:b/>
+          <w:bCs/>
+          <w:sz w:val="28"/>
+          <w:szCs w:val="28"/>
+        </w:rPr>
+        <w:t>len</w:t>
+      </w:r>
+      <w:proofErr w:type="spellEnd"/>
+      <w:r>
+        <w:rPr>
+          <w:rFonts w:ascii="Consolas" w:hAnsi="Consolas" w:cstheme="minorHAnsi"/>
+          <w:b/>
+          <w:bCs/>
+          <w:sz w:val="28"/>
+          <w:szCs w:val="28"/>
+        </w:rPr>
+        <w:t xml:space="preserve">, int </w:t>
+      </w:r>
+      <w:proofErr w:type="spellStart"/>
+      <w:r>
+        <w:rPr>
+          <w:rFonts w:ascii="Consolas" w:hAnsi="Consolas" w:cstheme="minorHAnsi"/>
+          <w:b/>
+          <w:bCs/>
+          <w:sz w:val="28"/>
+          <w:szCs w:val="28"/>
+        </w:rPr>
+        <w:t>wid</w:t>
+      </w:r>
+      <w:proofErr w:type="spellEnd"/>
+      <w:r>
+        <w:rPr>
+          <w:rFonts w:ascii="Consolas" w:hAnsi="Consolas" w:cstheme="minorHAnsi"/>
+          <w:b/>
+          <w:bCs/>
+          <w:sz w:val="28"/>
+          <w:szCs w:val="28"/>
+        </w:rPr>
+        <w:t>) {</w:t>
+      </w:r>
+    </w:p>
+    <w:p>
+      <w:pPr>
+        <w:pStyle w:val="ListParagraph"/>
+        <w:spacing w:after="0"/>
+        <w:ind w:left="360"/>
+        <w:rPr>
+          <w:rFonts w:ascii="Consolas" w:hAnsi="Consolas" w:cstheme="minorHAnsi"/>
+          <w:b/>
+          <w:bCs/>
+          <w:sz w:val="28"/>
+          <w:szCs w:val="28"/>
+        </w:rPr>
+      </w:pPr>
+      <w:r>
+        <w:rPr>
+          <w:rFonts w:ascii="Consolas" w:hAnsi="Consolas" w:cstheme="minorHAnsi"/>
+          <w:b/>
+          <w:bCs/>
+          <w:sz w:val="28"/>
+          <w:szCs w:val="28"/>
+        </w:rPr>
+        <w:tab/>
+      </w:r>
+      <w:r>
+        <w:rPr>
+          <w:rFonts w:ascii="Consolas" w:hAnsi="Consolas" w:cstheme="minorHAnsi"/>
+          <w:b/>
+          <w:bCs/>
+          <w:sz w:val="28"/>
+          <w:szCs w:val="28"/>
+        </w:rPr>
+        <w:tab/>
+        <w:t xml:space="preserve">_length = </w:t>
+      </w:r>
+      <w:proofErr w:type="spellStart"/>
+      <w:r>
+        <w:rPr>
+          <w:rFonts w:ascii="Consolas" w:hAnsi="Consolas" w:cstheme="minorHAnsi"/>
+          <w:b/>
+          <w:bCs/>
+          <w:sz w:val="28"/>
+          <w:szCs w:val="28"/>
+        </w:rPr>
+        <w:t>len</w:t>
+      </w:r>
+      <w:proofErr w:type="spellEnd"/>
+      <w:r>
+        <w:rPr>
+          <w:rFonts w:ascii="Consolas" w:hAnsi="Consolas" w:cstheme="minorHAnsi"/>
+          <w:b/>
+          <w:bCs/>
+          <w:sz w:val="28"/>
+          <w:szCs w:val="28"/>
+        </w:rPr>
+        <w:t>;</w:t>
+      </w:r>
+    </w:p>
+    <w:p>
+      <w:pPr>
+        <w:pStyle w:val="ListParagraph"/>
+        <w:spacing w:after="0"/>
+        <w:ind w:left="360"/>
+        <w:rPr>
+          <w:rFonts w:ascii="Consolas" w:hAnsi="Consolas" w:cstheme="minorHAnsi"/>
+          <w:b/>
+          <w:bCs/>
+          <w:sz w:val="28"/>
+          <w:szCs w:val="28"/>
+        </w:rPr>
+      </w:pPr>
+      <w:r>
+        <w:rPr>
+          <w:rFonts w:ascii="Consolas" w:hAnsi="Consolas" w:cstheme="minorHAnsi"/>
+          <w:b/>
+          <w:bCs/>
+          <w:sz w:val="28"/>
+          <w:szCs w:val="28"/>
+        </w:rPr>
+        <w:tab/>
+      </w:r>
+      <w:r>
+        <w:rPr>
+          <w:rFonts w:ascii="Consolas" w:hAnsi="Consolas" w:cstheme="minorHAnsi"/>
+          <w:b/>
+          <w:bCs/>
+          <w:sz w:val="28"/>
+          <w:szCs w:val="28"/>
+        </w:rPr>
+        <w:tab/>
+        <w:t xml:space="preserve">_width = </w:t>
+      </w:r>
+      <w:proofErr w:type="spellStart"/>
+      <w:r>
+        <w:rPr>
+          <w:rFonts w:ascii="Consolas" w:hAnsi="Consolas" w:cstheme="minorHAnsi"/>
+          <w:b/>
+          <w:bCs/>
+          <w:sz w:val="28"/>
+          <w:szCs w:val="28"/>
+        </w:rPr>
+        <w:t>wid</w:t>
+      </w:r>
+      <w:proofErr w:type="spellEnd"/>
+      <w:r>
+        <w:rPr>
+          <w:rFonts w:ascii="Consolas" w:hAnsi="Consolas" w:cstheme="minorHAnsi"/>
+          <w:b/>
+          <w:bCs/>
+          <w:sz w:val="28"/>
+          <w:szCs w:val="28"/>
+        </w:rPr>
+        <w:t>;</w:t>
+      </w:r>
+    </w:p>
+    <w:p>
+      <w:pPr>
+        <w:pStyle w:val="ListParagraph"/>
+        <w:spacing w:after="0"/>
+        <w:ind w:left="360"/>
+        <w:rPr>
+          <w:rFonts w:ascii="Consolas" w:hAnsi="Consolas" w:cstheme="minorHAnsi"/>
+          <w:b/>
+          <w:bCs/>
+          <w:sz w:val="28"/>
+          <w:szCs w:val="28"/>
+        </w:rPr>
+      </w:pPr>
+      <w:r>
+        <w:rPr>
+          <w:rFonts w:ascii="Consolas" w:hAnsi="Consolas" w:cstheme="minorHAnsi"/>
+          <w:b/>
+          <w:bCs/>
+          <w:sz w:val="28"/>
+          <w:szCs w:val="28"/>
+        </w:rPr>
+        <w:tab/>
+        <w:t>}</w:t>
+      </w:r>
+    </w:p>
+    <w:p>
+      <w:pPr>
+        <w:pStyle w:val="ListParagraph"/>
+        <w:spacing w:after="0"/>
+        <w:ind w:left="360"/>
+        <w:rPr>
+          <w:rFonts w:ascii="Consolas" w:hAnsi="Consolas" w:cstheme="minorHAnsi"/>
+          <w:b/>
+          <w:bCs/>
+          <w:sz w:val="28"/>
+          <w:szCs w:val="28"/>
+        </w:rPr>
+      </w:pPr>
+    </w:p>
+    <w:p>
+      <w:pPr>
+        <w:pStyle w:val="ListParagraph"/>
+        <w:spacing w:after="0"/>
+        <w:ind w:left="360"/>
+        <w:rPr>
+          <w:rFonts w:ascii="Consolas" w:hAnsi="Consolas" w:cstheme="minorHAnsi"/>
+          <w:b/>
+          <w:bCs/>
+          <w:sz w:val="28"/>
+          <w:szCs w:val="28"/>
+        </w:rPr>
+      </w:pPr>
+      <w:r>
+        <w:rPr>
+          <w:rFonts w:ascii="Consolas" w:hAnsi="Consolas" w:cstheme="minorHAnsi"/>
+          <w:b/>
+          <w:bCs/>
+          <w:sz w:val="28"/>
+          <w:szCs w:val="28"/>
+        </w:rPr>
+        <w:tab/>
+        <w:t xml:space="preserve">public override string </w:t>
+      </w:r>
+      <w:proofErr w:type="spellStart"/>
+      <w:proofErr w:type="gramStart"/>
+      <w:r>
+        <w:rPr>
+          <w:rFonts w:ascii="Consolas" w:hAnsi="Consolas" w:cstheme="minorHAnsi"/>
+          <w:b/>
+          <w:bCs/>
+          <w:sz w:val="28"/>
+          <w:szCs w:val="28"/>
+        </w:rPr>
+        <w:t>ToString</w:t>
+      </w:r>
+      <w:proofErr w:type="spellEnd"/>
+      <w:r>
+        <w:rPr>
+          <w:rFonts w:ascii="Consolas" w:hAnsi="Consolas" w:cstheme="minorHAnsi"/>
+          <w:b/>
+          <w:bCs/>
+          <w:sz w:val="28"/>
+          <w:szCs w:val="28"/>
+        </w:rPr>
+        <w:t>(</w:t>
+      </w:r>
+      <w:proofErr w:type="gramEnd"/>
+      <w:r>
+        <w:rPr>
+          <w:rFonts w:ascii="Consolas" w:hAnsi="Consolas" w:cstheme="minorHAnsi"/>
+          <w:b/>
+          <w:bCs/>
+          <w:sz w:val="28"/>
+          <w:szCs w:val="28"/>
+        </w:rPr>
+        <w:t>) {</w:t>
+      </w:r>
+    </w:p>
+    <w:p>
+      <w:pPr>
+        <w:pStyle w:val="ListParagraph"/>
+        <w:spacing w:after="0"/>
+        <w:ind w:left="360"/>
+        <w:rPr>
+          <w:rFonts w:ascii="Consolas" w:hAnsi="Consolas" w:cstheme="minorHAnsi"/>
+          <w:b/>
+          <w:bCs/>
+          <w:sz w:val="28"/>
+          <w:szCs w:val="28"/>
+        </w:rPr>
+      </w:pPr>
+      <w:r>
+        <w:rPr>
+          <w:rFonts w:ascii="Consolas" w:hAnsi="Consolas" w:cstheme="minorHAnsi"/>
+          <w:b/>
+          <w:bCs/>
+          <w:sz w:val="28"/>
+          <w:szCs w:val="28"/>
+        </w:rPr>
+        <w:tab/>
+      </w:r>
+      <w:r>
+        <w:rPr>
+          <w:rFonts w:ascii="Consolas" w:hAnsi="Consolas" w:cstheme="minorHAnsi"/>
+          <w:b/>
+          <w:bCs/>
+          <w:sz w:val="28"/>
+          <w:szCs w:val="28"/>
+        </w:rPr>
+        <w:tab/>
+      </w:r>
+      <w:r>
+        <w:rPr>
+          <w:rFonts w:ascii="Consolas" w:hAnsi="Consolas" w:cstheme="minorHAnsi"/>
+          <w:b/>
+          <w:bCs/>
+          <w:sz w:val="28"/>
+          <w:szCs w:val="28"/>
+        </w:rPr>
+        <w:t xml:space="preserve">return </w:t>
+      </w:r>
+      <w:proofErr w:type="gramStart"/>
+      <w:r>
+        <w:rPr>
+          <w:rFonts w:ascii="Consolas" w:hAnsi="Consolas" w:cstheme="minorHAnsi"/>
+          <w:b/>
+          <w:bCs/>
+          <w:sz w:val="28"/>
+          <w:szCs w:val="28"/>
+        </w:rPr>
+        <w:t>$”{</w:t>
+      </w:r>
+      <w:proofErr w:type="gramEnd"/>
+      <w:r>
+        <w:rPr>
+          <w:rFonts w:ascii="Consolas" w:hAnsi="Consolas" w:cstheme="minorHAnsi"/>
+          <w:b/>
+          <w:bCs/>
+          <w:sz w:val="28"/>
+          <w:szCs w:val="28"/>
+        </w:rPr>
+        <w:t>Length}x{Width} rectangle, area {Area} perimeter {Perimeter}”;</w:t>
+      </w:r>
+    </w:p>
+    <w:p>
+      <w:pPr>
+        <w:pStyle w:val="ListParagraph"/>
+        <w:spacing w:after="0"/>
+        <w:ind w:left="360"/>
+        <w:rPr>
+          <w:rFonts w:ascii="Consolas" w:hAnsi="Consolas" w:cstheme="minorHAnsi"/>
+          <w:b/>
+          <w:bCs/>
+          <w:sz w:val="28"/>
+          <w:szCs w:val="28"/>
+        </w:rPr>
+      </w:pPr>
+      <w:r>
+        <w:rPr>
+          <w:rFonts w:ascii="Consolas" w:hAnsi="Consolas" w:cstheme="minorHAnsi"/>
+          <w:b/>
+          <w:bCs/>
+          <w:sz w:val="28"/>
+          <w:szCs w:val="28"/>
+        </w:rPr>
+        <w:tab/>
+        <w:t>}</w:t>
+      </w:r>
+    </w:p>
+    <w:p>
+      <w:pPr>
+        <w:pStyle w:val="ListParagraph"/>
+        <w:spacing w:after="0"/>
+        <w:ind w:left="360"/>
+        <w:rPr>
+          <w:rFonts w:ascii="Consolas" w:hAnsi="Consolas" w:cstheme="minorHAnsi"/>
+          <w:b/>
+          <w:bCs/>
+          <w:sz w:val="28"/>
+          <w:szCs w:val="28"/>
+        </w:rPr>
+      </w:pPr>
+    </w:p>
+    <w:p>
+      <w:pPr>
+        <w:pStyle w:val="ListParagraph"/>
+        <w:spacing w:after="0"/>
+        <w:ind w:left="360"/>
+        <w:rPr>
+          <w:rFonts w:ascii="Consolas" w:hAnsi="Consolas" w:cstheme="minorHAnsi"/>
+          <w:b/>
+          <w:bCs/>
+          <w:sz w:val="28"/>
+          <w:szCs w:val="28"/>
+        </w:rPr>
+      </w:pPr>
+      <w:r>
+        <w:rPr>
+          <w:rFonts w:ascii="Consolas" w:hAnsi="Consolas" w:cstheme="minorHAnsi"/>
+          <w:b/>
+          <w:bCs/>
+          <w:sz w:val="28"/>
+          <w:szCs w:val="28"/>
+        </w:rPr>
+        <w:t>}</w:t>
+      </w:r>
     </w:p>
     <w:p>
       <w:pPr>
@@ -3641,7 +6018,6 @@
         <w:rPr>
           <w:rFonts w:cstheme="minorHAnsi"/>
         </w:rPr>
-        <w:lastRenderedPageBreak/>
         <w:t>(</w:t>
       </w:r>
       <w:r>
@@ -3845,6 +6221,283 @@
         </w:rPr>
         <w:t>&gt;</w:t>
       </w:r>
+    </w:p>
+    <w:p>
+      <w:pPr>
+        <w:rPr>
+          <w:rFonts w:ascii="Consolas" w:hAnsi="Consolas" w:cstheme="minorHAnsi"/>
+          <w:b/>
+          <w:bCs/>
+        </w:rPr>
+      </w:pPr>
+      <w:r>
+        <w:rPr>
+          <w:rFonts w:ascii="Consolas" w:hAnsi="Consolas" w:cstheme="minorHAnsi"/>
+          <w:b/>
+          <w:bCs/>
+        </w:rPr>
+        <w:t>&lt;</w:t>
+      </w:r>
+      <w:proofErr w:type="spellStart"/>
+      <w:r>
+        <w:rPr>
+          <w:rFonts w:ascii="Consolas" w:hAnsi="Consolas" w:cstheme="minorHAnsi"/>
+          <w:b/>
+          <w:bCs/>
+        </w:rPr>
+        <w:t>TextBlock</w:t>
+      </w:r>
+      <w:proofErr w:type="spellEnd"/>
+      <w:r>
+        <w:rPr>
+          <w:rFonts w:ascii="Consolas" w:hAnsi="Consolas" w:cstheme="minorHAnsi"/>
+          <w:b/>
+          <w:bCs/>
+        </w:rPr>
+        <w:t xml:space="preserve"> </w:t>
+      </w:r>
+      <w:r>
+        <w:rPr>
+          <w:rFonts w:ascii="Consolas" w:hAnsi="Consolas" w:cstheme="minorHAnsi"/>
+          <w:b/>
+          <w:bCs/>
+        </w:rPr>
+        <w:t>Text</w:t>
+      </w:r>
+      <w:proofErr w:type="gramStart"/>
+      <w:r>
+        <w:rPr>
+          <w:rFonts w:ascii="Consolas" w:hAnsi="Consolas" w:cstheme="minorHAnsi"/>
+          <w:b/>
+          <w:bCs/>
+        </w:rPr>
+        <w:t>=”{</w:t>
+      </w:r>
+      <w:proofErr w:type="gramEnd"/>
+      <w:r>
+        <w:rPr>
+          <w:rFonts w:ascii="Consolas" w:hAnsi="Consolas" w:cstheme="minorHAnsi"/>
+          <w:b/>
+          <w:bCs/>
+        </w:rPr>
+        <w:t>Binding Length}”/&gt;</w:t>
+      </w:r>
+    </w:p>
+    <w:p>
+      <w:pPr>
+        <w:rPr>
+          <w:rFonts w:ascii="Consolas" w:hAnsi="Consolas" w:cstheme="minorHAnsi"/>
+          <w:b/>
+          <w:bCs/>
+        </w:rPr>
+      </w:pPr>
+      <w:r>
+        <w:rPr>
+          <w:rFonts w:ascii="Consolas" w:hAnsi="Consolas" w:cstheme="minorHAnsi"/>
+          <w:b/>
+          <w:bCs/>
+        </w:rPr>
+        <w:t>&lt;</w:t>
+      </w:r>
+      <w:proofErr w:type="spellStart"/>
+      <w:r>
+        <w:rPr>
+          <w:rFonts w:ascii="Consolas" w:hAnsi="Consolas" w:cstheme="minorHAnsi"/>
+          <w:b/>
+          <w:bCs/>
+        </w:rPr>
+        <w:t>TextBlock</w:t>
+      </w:r>
+      <w:proofErr w:type="spellEnd"/>
+      <w:r>
+        <w:rPr>
+          <w:rFonts w:ascii="Consolas" w:hAnsi="Consolas" w:cstheme="minorHAnsi"/>
+          <w:b/>
+          <w:bCs/>
+        </w:rPr>
+        <w:t xml:space="preserve"> Text</w:t>
+      </w:r>
+      <w:proofErr w:type="gramStart"/>
+      <w:r>
+        <w:rPr>
+          <w:rFonts w:ascii="Consolas" w:hAnsi="Consolas" w:cstheme="minorHAnsi"/>
+          <w:b/>
+          <w:bCs/>
+        </w:rPr>
+        <w:t>=”{</w:t>
+      </w:r>
+      <w:proofErr w:type="gramEnd"/>
+      <w:r>
+        <w:rPr>
+          <w:rFonts w:ascii="Consolas" w:hAnsi="Consolas" w:cstheme="minorHAnsi"/>
+          <w:b/>
+          <w:bCs/>
+        </w:rPr>
+        <w:t xml:space="preserve">Binding </w:t>
+      </w:r>
+      <w:r>
+        <w:rPr>
+          <w:rFonts w:ascii="Consolas" w:hAnsi="Consolas" w:cstheme="minorHAnsi"/>
+          <w:b/>
+          <w:bCs/>
+        </w:rPr>
+        <w:t>Width</w:t>
+      </w:r>
+      <w:r>
+        <w:rPr>
+          <w:rFonts w:ascii="Consolas" w:hAnsi="Consolas" w:cstheme="minorHAnsi"/>
+          <w:b/>
+          <w:bCs/>
+        </w:rPr>
+        <w:t>}”/&gt;</w:t>
+      </w:r>
+    </w:p>
+    <w:p>
+      <w:pPr>
+        <w:rPr>
+          <w:rFonts w:ascii="Consolas" w:hAnsi="Consolas" w:cstheme="minorHAnsi"/>
+          <w:b/>
+          <w:bCs/>
+        </w:rPr>
+      </w:pPr>
+      <w:r>
+        <w:rPr>
+          <w:rFonts w:ascii="Consolas" w:hAnsi="Consolas" w:cstheme="minorHAnsi"/>
+          <w:b/>
+          <w:bCs/>
+        </w:rPr>
+        <w:t>&lt;</w:t>
+      </w:r>
+      <w:proofErr w:type="spellStart"/>
+      <w:r>
+        <w:rPr>
+          <w:rFonts w:ascii="Consolas" w:hAnsi="Consolas" w:cstheme="minorHAnsi"/>
+          <w:b/>
+          <w:bCs/>
+        </w:rPr>
+        <w:t>TextBlock</w:t>
+      </w:r>
+      <w:proofErr w:type="spellEnd"/>
+      <w:r>
+        <w:rPr>
+          <w:rFonts w:ascii="Consolas" w:hAnsi="Consolas" w:cstheme="minorHAnsi"/>
+          <w:b/>
+          <w:bCs/>
+        </w:rPr>
+        <w:t xml:space="preserve"> Text</w:t>
+      </w:r>
+      <w:proofErr w:type="gramStart"/>
+      <w:r>
+        <w:rPr>
+          <w:rFonts w:ascii="Consolas" w:hAnsi="Consolas" w:cstheme="minorHAnsi"/>
+          <w:b/>
+          <w:bCs/>
+        </w:rPr>
+        <w:t>=”{</w:t>
+      </w:r>
+      <w:proofErr w:type="gramEnd"/>
+      <w:r>
+        <w:rPr>
+          <w:rFonts w:ascii="Consolas" w:hAnsi="Consolas" w:cstheme="minorHAnsi"/>
+          <w:b/>
+          <w:bCs/>
+        </w:rPr>
+        <w:t xml:space="preserve">Binding </w:t>
+      </w:r>
+      <w:r>
+        <w:rPr>
+          <w:rFonts w:ascii="Consolas" w:hAnsi="Consolas" w:cstheme="minorHAnsi"/>
+          <w:b/>
+          <w:bCs/>
+        </w:rPr>
+        <w:t>Area</w:t>
+      </w:r>
+      <w:r>
+        <w:rPr>
+          <w:rFonts w:ascii="Consolas" w:hAnsi="Consolas" w:cstheme="minorHAnsi"/>
+          <w:b/>
+          <w:bCs/>
+        </w:rPr>
+        <w:t>}”/&gt;</w:t>
+      </w:r>
+    </w:p>
+    <w:p>
+      <w:pPr>
+        <w:rPr>
+          <w:rFonts w:ascii="Consolas" w:hAnsi="Consolas" w:cstheme="minorHAnsi"/>
+          <w:b/>
+          <w:bCs/>
+        </w:rPr>
+      </w:pPr>
+      <w:r>
+        <w:rPr>
+          <w:rFonts w:ascii="Consolas" w:hAnsi="Consolas" w:cstheme="minorHAnsi"/>
+          <w:b/>
+          <w:bCs/>
+        </w:rPr>
+        <w:t>&lt;</w:t>
+      </w:r>
+      <w:proofErr w:type="spellStart"/>
+      <w:r>
+        <w:rPr>
+          <w:rFonts w:ascii="Consolas" w:hAnsi="Consolas" w:cstheme="minorHAnsi"/>
+          <w:b/>
+          <w:bCs/>
+        </w:rPr>
+        <w:t>TextBlock</w:t>
+      </w:r>
+      <w:proofErr w:type="spellEnd"/>
+      <w:r>
+        <w:rPr>
+          <w:rFonts w:ascii="Consolas" w:hAnsi="Consolas" w:cstheme="minorHAnsi"/>
+          <w:b/>
+          <w:bCs/>
+        </w:rPr>
+        <w:t xml:space="preserve"> Text</w:t>
+      </w:r>
+      <w:proofErr w:type="gramStart"/>
+      <w:r>
+        <w:rPr>
+          <w:rFonts w:ascii="Consolas" w:hAnsi="Consolas" w:cstheme="minorHAnsi"/>
+          <w:b/>
+          <w:bCs/>
+        </w:rPr>
+        <w:t>=”{</w:t>
+      </w:r>
+      <w:proofErr w:type="gramEnd"/>
+      <w:r>
+        <w:rPr>
+          <w:rFonts w:ascii="Consolas" w:hAnsi="Consolas" w:cstheme="minorHAnsi"/>
+          <w:b/>
+          <w:bCs/>
+        </w:rPr>
+        <w:t xml:space="preserve">Binding </w:t>
+      </w:r>
+      <w:r>
+        <w:rPr>
+          <w:rFonts w:ascii="Consolas" w:hAnsi="Consolas" w:cstheme="minorHAnsi"/>
+          <w:b/>
+          <w:bCs/>
+        </w:rPr>
+        <w:t>Perimeter</w:t>
+      </w:r>
+      <w:r>
+        <w:rPr>
+          <w:rFonts w:ascii="Consolas" w:hAnsi="Consolas" w:cstheme="minorHAnsi"/>
+          <w:b/>
+          <w:bCs/>
+        </w:rPr>
+        <w:t>}”/&gt;</w:t>
+      </w:r>
+    </w:p>
+    <w:p>
+      <w:pPr>
+        <w:rPr>
+          <w:rFonts w:ascii="Consolas" w:hAnsi="Consolas" w:cstheme="minorHAnsi"/>
+          <w:b/>
+          <w:bCs/>
+        </w:rPr>
+      </w:pPr>
     </w:p>
     <w:p>
       <w:pPr>
@@ -4095,7 +6748,6 @@
         <w:rPr>
           <w:rFonts w:cstheme="minorHAnsi"/>
         </w:rPr>
-        <w:lastRenderedPageBreak/>
         <w:t>(1</w:t>
       </w:r>
       <w:r>
@@ -4198,33 +6850,196 @@
           <w:bCs/>
         </w:rPr>
       </w:pPr>
-    </w:p>
-    <w:p>
-      <w:pPr>
-        <w:rPr>
-          <w:rFonts w:ascii="Consolas" w:hAnsi="Consolas" w:cstheme="minorHAnsi"/>
-          <w:b/>
-          <w:bCs/>
-        </w:rPr>
-      </w:pPr>
-    </w:p>
-    <w:p>
-      <w:pPr>
-        <w:rPr>
-          <w:rFonts w:ascii="Consolas" w:hAnsi="Consolas" w:cstheme="minorHAnsi"/>
-          <w:b/>
-          <w:bCs/>
-        </w:rPr>
-      </w:pPr>
-    </w:p>
-    <w:p>
-      <w:pPr>
-        <w:rPr>
-          <w:rFonts w:ascii="Consolas" w:hAnsi="Consolas" w:cstheme="minorHAnsi"/>
-          <w:b/>
-          <w:bCs/>
-        </w:rPr>
-      </w:pPr>
+      <w:r>
+        <w:rPr>
+          <w:rFonts w:ascii="Consolas" w:hAnsi="Consolas" w:cstheme="minorHAnsi"/>
+          <w:b/>
+          <w:bCs/>
+        </w:rPr>
+        <w:t>[</w:t>
+      </w:r>
+      <w:proofErr w:type="spellStart"/>
+      <w:proofErr w:type="gramStart"/>
+      <w:r>
+        <w:rPr>
+          <w:rFonts w:ascii="Consolas" w:hAnsi="Consolas" w:cstheme="minorHAnsi"/>
+          <w:b/>
+          <w:bCs/>
+        </w:rPr>
+        <w:t>InlineData</w:t>
+      </w:r>
+      <w:proofErr w:type="spellEnd"/>
+      <w:r>
+        <w:rPr>
+          <w:rFonts w:ascii="Consolas" w:hAnsi="Consolas" w:cstheme="minorHAnsi"/>
+          <w:b/>
+          <w:bCs/>
+        </w:rPr>
+        <w:t>(</w:t>
+      </w:r>
+      <w:proofErr w:type="gramEnd"/>
+      <w:r>
+        <w:rPr>
+          <w:rFonts w:ascii="Consolas" w:hAnsi="Consolas" w:cstheme="minorHAnsi"/>
+          <w:b/>
+          <w:bCs/>
+        </w:rPr>
+        <w:t xml:space="preserve">5, </w:t>
+      </w:r>
+      <w:r>
+        <w:rPr>
+          <w:rFonts w:ascii="Consolas" w:hAnsi="Consolas" w:cstheme="minorHAnsi"/>
+          <w:b/>
+          <w:bCs/>
+        </w:rPr>
+        <w:t>“Width”</w:t>
+      </w:r>
+      <w:r>
+        <w:rPr>
+          <w:rFonts w:ascii="Consolas" w:hAnsi="Consolas" w:cstheme="minorHAnsi"/>
+          <w:b/>
+          <w:bCs/>
+        </w:rPr>
+        <w:t>)]</w:t>
+      </w:r>
+    </w:p>
+    <w:p>
+      <w:pPr>
+        <w:rPr>
+          <w:rFonts w:ascii="Consolas" w:hAnsi="Consolas" w:cstheme="minorHAnsi"/>
+          <w:b/>
+          <w:bCs/>
+        </w:rPr>
+      </w:pPr>
+      <w:r>
+        <w:rPr>
+          <w:rFonts w:ascii="Consolas" w:hAnsi="Consolas" w:cstheme="minorHAnsi"/>
+          <w:b/>
+          <w:bCs/>
+        </w:rPr>
+        <w:t>[</w:t>
+      </w:r>
+      <w:proofErr w:type="spellStart"/>
+      <w:proofErr w:type="gramStart"/>
+      <w:r>
+        <w:rPr>
+          <w:rFonts w:ascii="Consolas" w:hAnsi="Consolas" w:cstheme="minorHAnsi"/>
+          <w:b/>
+          <w:bCs/>
+        </w:rPr>
+        <w:t>InlineData</w:t>
+      </w:r>
+      <w:proofErr w:type="spellEnd"/>
+      <w:r>
+        <w:rPr>
+          <w:rFonts w:ascii="Consolas" w:hAnsi="Consolas" w:cstheme="minorHAnsi"/>
+          <w:b/>
+          <w:bCs/>
+        </w:rPr>
+        <w:t>(</w:t>
+      </w:r>
+      <w:proofErr w:type="gramEnd"/>
+      <w:r>
+        <w:rPr>
+          <w:rFonts w:ascii="Consolas" w:hAnsi="Consolas" w:cstheme="minorHAnsi"/>
+          <w:b/>
+          <w:bCs/>
+        </w:rPr>
+        <w:t>10</w:t>
+      </w:r>
+      <w:r>
+        <w:rPr>
+          <w:rFonts w:ascii="Consolas" w:hAnsi="Consolas" w:cstheme="minorHAnsi"/>
+          <w:b/>
+          <w:bCs/>
+        </w:rPr>
+        <w:t>, “</w:t>
+      </w:r>
+      <w:r>
+        <w:rPr>
+          <w:rFonts w:ascii="Consolas" w:hAnsi="Consolas" w:cstheme="minorHAnsi"/>
+          <w:b/>
+          <w:bCs/>
+        </w:rPr>
+        <w:t>Area</w:t>
+      </w:r>
+      <w:r>
+        <w:rPr>
+          <w:rFonts w:ascii="Consolas" w:hAnsi="Consolas" w:cstheme="minorHAnsi"/>
+          <w:b/>
+          <w:bCs/>
+        </w:rPr>
+        <w:t>”)]</w:t>
+      </w:r>
+    </w:p>
+    <w:p>
+      <w:pPr>
+        <w:rPr>
+          <w:rFonts w:ascii="Consolas" w:hAnsi="Consolas" w:cstheme="minorHAnsi"/>
+          <w:b/>
+          <w:bCs/>
+        </w:rPr>
+      </w:pPr>
+      <w:r>
+        <w:rPr>
+          <w:rFonts w:ascii="Consolas" w:hAnsi="Consolas" w:cstheme="minorHAnsi"/>
+          <w:b/>
+          <w:bCs/>
+        </w:rPr>
+        <w:t>[</w:t>
+      </w:r>
+      <w:proofErr w:type="spellStart"/>
+      <w:proofErr w:type="gramStart"/>
+      <w:r>
+        <w:rPr>
+          <w:rFonts w:ascii="Consolas" w:hAnsi="Consolas" w:cstheme="minorHAnsi"/>
+          <w:b/>
+          <w:bCs/>
+        </w:rPr>
+        <w:t>InlineData</w:t>
+      </w:r>
+      <w:proofErr w:type="spellEnd"/>
+      <w:r>
+        <w:rPr>
+          <w:rFonts w:ascii="Consolas" w:hAnsi="Consolas" w:cstheme="minorHAnsi"/>
+          <w:b/>
+          <w:bCs/>
+        </w:rPr>
+        <w:t>(</w:t>
+      </w:r>
+      <w:proofErr w:type="gramEnd"/>
+      <w:r>
+        <w:rPr>
+          <w:rFonts w:ascii="Consolas" w:hAnsi="Consolas" w:cstheme="minorHAnsi"/>
+          <w:b/>
+          <w:bCs/>
+        </w:rPr>
+        <w:t>2</w:t>
+      </w:r>
+      <w:r>
+        <w:rPr>
+          <w:rFonts w:ascii="Consolas" w:hAnsi="Consolas" w:cstheme="minorHAnsi"/>
+          <w:b/>
+          <w:bCs/>
+        </w:rPr>
+        <w:t>, “</w:t>
+      </w:r>
+      <w:r>
+        <w:rPr>
+          <w:rFonts w:ascii="Consolas" w:hAnsi="Consolas" w:cstheme="minorHAnsi"/>
+          <w:b/>
+          <w:bCs/>
+        </w:rPr>
+        <w:t>Perimeter</w:t>
+      </w:r>
+      <w:r>
+        <w:rPr>
+          <w:rFonts w:ascii="Consolas" w:hAnsi="Consolas" w:cstheme="minorHAnsi"/>
+          <w:b/>
+          <w:bCs/>
+        </w:rPr>
+        <w:t>”)]</w:t>
+      </w:r>
     </w:p>
     <w:p>
       <w:pPr>
@@ -4253,6 +7068,7 @@
         <w:t xml:space="preserve">public void </w:t>
       </w:r>
       <w:proofErr w:type="spellStart"/>
+      <w:proofErr w:type="gramStart"/>
       <w:r>
         <w:rPr>
           <w:rFonts w:ascii="Consolas" w:hAnsi="Consolas" w:cstheme="minorHAnsi"/>
@@ -4268,7 +7084,16 @@
           <w:b/>
           <w:bCs/>
         </w:rPr>
-        <w:t xml:space="preserve">(int width, </w:t>
+        <w:t>(</w:t>
+      </w:r>
+      <w:proofErr w:type="gramEnd"/>
+      <w:r>
+        <w:rPr>
+          <w:rFonts w:ascii="Consolas" w:hAnsi="Consolas" w:cstheme="minorHAnsi"/>
+          <w:b/>
+          <w:bCs/>
+        </w:rPr>
+        <w:t xml:space="preserve">int width, </w:t>
       </w:r>
       <w:r>
         <w:rPr>
@@ -4380,16 +7205,166 @@
           <w:bCs/>
         </w:rPr>
         <w:tab/>
-      </w:r>
-    </w:p>
-    <w:p>
-      <w:pPr>
-        <w:rPr>
-          <w:rFonts w:ascii="Consolas" w:hAnsi="Consolas" w:cstheme="minorHAnsi"/>
-          <w:b/>
-          <w:bCs/>
-        </w:rPr>
-      </w:pPr>
+        <w:t xml:space="preserve">Rectangle r = </w:t>
+      </w:r>
+      <w:proofErr w:type="gramStart"/>
+      <w:r>
+        <w:rPr>
+          <w:rFonts w:ascii="Consolas" w:hAnsi="Consolas" w:cstheme="minorHAnsi"/>
+          <w:b/>
+          <w:bCs/>
+        </w:rPr>
+        <w:t>new(</w:t>
+      </w:r>
+      <w:proofErr w:type="gramEnd"/>
+      <w:r>
+        <w:rPr>
+          <w:rFonts w:ascii="Consolas" w:hAnsi="Consolas" w:cstheme="minorHAnsi"/>
+          <w:b/>
+          <w:bCs/>
+        </w:rPr>
+        <w:t>1,1</w:t>
+      </w:r>
+      <w:r>
+        <w:rPr>
+          <w:rFonts w:ascii="Consolas" w:hAnsi="Consolas" w:cstheme="minorHAnsi"/>
+          <w:b/>
+          <w:bCs/>
+        </w:rPr>
+        <w:t>);</w:t>
+      </w:r>
+      <w:r>
+        <w:rPr>
+          <w:rFonts w:ascii="Consolas" w:hAnsi="Consolas" w:cstheme="minorHAnsi"/>
+          <w:b/>
+          <w:bCs/>
+        </w:rPr>
+        <w:tab/>
+      </w:r>
+    </w:p>
+    <w:p>
+      <w:pPr>
+        <w:rPr>
+          <w:rFonts w:ascii="Consolas" w:hAnsi="Consolas" w:cstheme="minorHAnsi"/>
+          <w:b/>
+          <w:bCs/>
+        </w:rPr>
+      </w:pPr>
+      <w:r>
+        <w:rPr>
+          <w:rFonts w:ascii="Consolas" w:hAnsi="Consolas" w:cstheme="minorHAnsi"/>
+          <w:b/>
+          <w:bCs/>
+        </w:rPr>
+        <w:tab/>
+      </w:r>
+      <w:proofErr w:type="spellStart"/>
+      <w:r>
+        <w:rPr>
+          <w:rFonts w:ascii="Consolas" w:hAnsi="Consolas" w:cstheme="minorHAnsi"/>
+          <w:b/>
+          <w:bCs/>
+        </w:rPr>
+        <w:t>Assert.PropertyChanged</w:t>
+      </w:r>
+      <w:proofErr w:type="spellEnd"/>
+      <w:r>
+        <w:rPr>
+          <w:rFonts w:ascii="Consolas" w:hAnsi="Consolas" w:cstheme="minorHAnsi"/>
+          <w:b/>
+          <w:bCs/>
+        </w:rPr>
+        <w:t>(</w:t>
+      </w:r>
+      <w:r>
+        <w:rPr>
+          <w:rFonts w:ascii="Consolas" w:hAnsi="Consolas" w:cstheme="minorHAnsi"/>
+          <w:b/>
+          <w:bCs/>
+        </w:rPr>
+        <w:t xml:space="preserve">r, </w:t>
+      </w:r>
+      <w:proofErr w:type="spellStart"/>
+      <w:r>
+        <w:rPr>
+          <w:rFonts w:ascii="Consolas" w:hAnsi="Consolas" w:cstheme="minorHAnsi"/>
+          <w:b/>
+          <w:bCs/>
+        </w:rPr>
+        <w:t>propertyName</w:t>
+      </w:r>
+      <w:proofErr w:type="spellEnd"/>
+      <w:r>
+        <w:rPr>
+          <w:rFonts w:ascii="Consolas" w:hAnsi="Consolas" w:cstheme="minorHAnsi"/>
+          <w:b/>
+          <w:bCs/>
+        </w:rPr>
+        <w:t>, () =&gt; {</w:t>
+      </w:r>
+    </w:p>
+    <w:p>
+      <w:pPr>
+        <w:rPr>
+          <w:rFonts w:ascii="Consolas" w:hAnsi="Consolas" w:cstheme="minorHAnsi"/>
+          <w:b/>
+          <w:bCs/>
+        </w:rPr>
+      </w:pPr>
+      <w:r>
+        <w:rPr>
+          <w:rFonts w:ascii="Consolas" w:hAnsi="Consolas" w:cstheme="minorHAnsi"/>
+          <w:b/>
+          <w:bCs/>
+        </w:rPr>
+        <w:tab/>
+      </w:r>
+      <w:r>
+        <w:rPr>
+          <w:rFonts w:ascii="Consolas" w:hAnsi="Consolas" w:cstheme="minorHAnsi"/>
+          <w:b/>
+          <w:bCs/>
+        </w:rPr>
+        <w:tab/>
+      </w:r>
+      <w:proofErr w:type="spellStart"/>
+      <w:proofErr w:type="gramStart"/>
+      <w:r>
+        <w:rPr>
+          <w:rFonts w:ascii="Consolas" w:hAnsi="Consolas" w:cstheme="minorHAnsi"/>
+          <w:b/>
+          <w:bCs/>
+        </w:rPr>
+        <w:t>r.Width</w:t>
+      </w:r>
+      <w:proofErr w:type="spellEnd"/>
+      <w:proofErr w:type="gramEnd"/>
+      <w:r>
+        <w:rPr>
+          <w:rFonts w:ascii="Consolas" w:hAnsi="Consolas" w:cstheme="minorHAnsi"/>
+          <w:b/>
+          <w:bCs/>
+        </w:rPr>
+        <w:t xml:space="preserve"> = width;</w:t>
+      </w:r>
+    </w:p>
+    <w:p>
+      <w:pPr>
+        <w:rPr>
+          <w:rFonts w:ascii="Consolas" w:hAnsi="Consolas" w:cstheme="minorHAnsi"/>
+          <w:b/>
+          <w:bCs/>
+        </w:rPr>
+      </w:pPr>
+      <w:r>
+        <w:rPr>
+          <w:rFonts w:ascii="Consolas" w:hAnsi="Consolas" w:cstheme="minorHAnsi"/>
+          <w:b/>
+          <w:bCs/>
+        </w:rPr>
+        <w:tab/>
+        <w:t>});</w:t>
+      </w:r>
     </w:p>
     <w:p>
       <w:pPr>
@@ -4755,7 +7730,6 @@
           <w:b/>
           <w:bCs/>
         </w:rPr>
-        <w:lastRenderedPageBreak/>
         <w:t xml:space="preserve">HANDOUT - </w:t>
       </w:r>
       <w:r>
@@ -4784,18 +7758,38 @@
           <w:bCs/>
           <w:color w:val="0070C0"/>
         </w:rPr>
-        <w:t>//This page is needed for the multiple choice problems</w:t>
-      </w:r>
-    </w:p>
-    <w:p>
-      <w:pPr>
-        <w:spacing w:after="0"/>
+        <w:t xml:space="preserve">//This page is needed for the </w:t>
+      </w:r>
+      <w:proofErr w:type="gramStart"/>
+      <w:r>
         <w:rPr>
           <w:rFonts w:ascii="Consolas" w:hAnsi="Consolas" w:cstheme="minorHAnsi"/>
           <w:b/>
           <w:bCs/>
           <w:color w:val="0070C0"/>
         </w:rPr>
+        <w:t>multiple choice</w:t>
+      </w:r>
+      <w:proofErr w:type="gramEnd"/>
+      <w:r>
+        <w:rPr>
+          <w:rFonts w:ascii="Consolas" w:hAnsi="Consolas" w:cstheme="minorHAnsi"/>
+          <w:b/>
+          <w:bCs/>
+          <w:color w:val="0070C0"/>
+        </w:rPr>
+        <w:t xml:space="preserve"> problems</w:t>
+      </w:r>
+    </w:p>
+    <w:p>
+      <w:pPr>
+        <w:spacing w:after="0"/>
+        <w:rPr>
+          <w:rFonts w:ascii="Consolas" w:hAnsi="Consolas" w:cstheme="minorHAnsi"/>
+          <w:b/>
+          <w:bCs/>
+          <w:color w:val="0070C0"/>
+        </w:rPr>
       </w:pPr>
     </w:p>
     <w:p>
@@ -4818,6 +7812,7 @@
         <w:t xml:space="preserve">class </w:t>
       </w:r>
       <w:proofErr w:type="spellStart"/>
+      <w:proofErr w:type="gramStart"/>
       <w:r>
         <w:rPr>
           <w:rFonts w:ascii="Consolas" w:hAnsi="Consolas" w:cstheme="minorHAnsi"/>
@@ -4829,7 +7824,14 @@
         <w:rPr>
           <w:rFonts w:ascii="Consolas" w:hAnsi="Consolas" w:cstheme="minorHAnsi"/>
         </w:rPr>
-        <w:t xml:space="preserve"> : </w:t>
+        <w:t xml:space="preserve"> :</w:t>
+      </w:r>
+      <w:proofErr w:type="gramEnd"/>
+      <w:r>
+        <w:rPr>
+          <w:rFonts w:ascii="Consolas" w:hAnsi="Consolas" w:cstheme="minorHAnsi"/>
+        </w:rPr>
+        <w:t xml:space="preserve"> </w:t>
       </w:r>
       <w:proofErr w:type="spellStart"/>
       <w:r>
@@ -4880,7 +7882,21 @@
         <w:rPr>
           <w:rFonts w:ascii="Consolas" w:hAnsi="Consolas" w:cstheme="minorHAnsi"/>
         </w:rPr>
-        <w:t xml:space="preserve"> { get; </w:t>
+        <w:t xml:space="preserve"> </w:t>
+      </w:r>
+      <w:proofErr w:type="gramStart"/>
+      <w:r>
+        <w:rPr>
+          <w:rFonts w:ascii="Consolas" w:hAnsi="Consolas" w:cstheme="minorHAnsi"/>
+        </w:rPr>
+        <w:t>{ get</w:t>
+      </w:r>
+      <w:proofErr w:type="gramEnd"/>
+      <w:r>
+        <w:rPr>
+          <w:rFonts w:ascii="Consolas" w:hAnsi="Consolas" w:cstheme="minorHAnsi"/>
+        </w:rPr>
+        <w:t xml:space="preserve">; </w:t>
       </w:r>
       <w:proofErr w:type="spellStart"/>
       <w:r>
@@ -4920,6 +7936,7 @@
         <w:t xml:space="preserve">public </w:t>
       </w:r>
       <w:proofErr w:type="spellStart"/>
+      <w:proofErr w:type="gramStart"/>
       <w:r>
         <w:rPr>
           <w:rFonts w:ascii="Consolas" w:hAnsi="Consolas" w:cstheme="minorHAnsi"/>
@@ -4931,7 +7948,14 @@
         <w:rPr>
           <w:rFonts w:ascii="Consolas" w:hAnsi="Consolas" w:cstheme="minorHAnsi"/>
         </w:rPr>
-        <w:t>(string n)</w:t>
+        <w:t>(</w:t>
+      </w:r>
+      <w:proofErr w:type="gramEnd"/>
+      <w:r>
+        <w:rPr>
+          <w:rFonts w:ascii="Consolas" w:hAnsi="Consolas" w:cstheme="minorHAnsi"/>
+        </w:rPr>
+        <w:t>string n)</w:t>
       </w:r>
     </w:p>
     <w:p>
@@ -5034,6 +8058,7 @@
         <w:t xml:space="preserve">public class </w:t>
       </w:r>
       <w:proofErr w:type="spellStart"/>
+      <w:proofErr w:type="gramStart"/>
       <w:r>
         <w:rPr>
           <w:rFonts w:ascii="Consolas" w:hAnsi="Consolas" w:cstheme="minorHAnsi"/>
@@ -5045,7 +8070,14 @@
         <w:rPr>
           <w:rFonts w:ascii="Consolas" w:hAnsi="Consolas" w:cstheme="minorHAnsi"/>
         </w:rPr>
-        <w:t xml:space="preserve"> : </w:t>
+        <w:t xml:space="preserve"> :</w:t>
+      </w:r>
+      <w:proofErr w:type="gramEnd"/>
+      <w:r>
+        <w:rPr>
+          <w:rFonts w:ascii="Consolas" w:hAnsi="Consolas" w:cstheme="minorHAnsi"/>
+        </w:rPr>
+        <w:t xml:space="preserve"> </w:t>
       </w:r>
       <w:proofErr w:type="spellStart"/>
       <w:r>
@@ -5108,6 +8140,7 @@
         <w:t xml:space="preserve">private void </w:t>
       </w:r>
       <w:proofErr w:type="spellStart"/>
+      <w:proofErr w:type="gramStart"/>
       <w:r>
         <w:rPr>
           <w:rFonts w:ascii="Consolas" w:hAnsi="Consolas" w:cstheme="minorHAnsi"/>
@@ -5119,7 +8152,14 @@
         <w:rPr>
           <w:rFonts w:ascii="Consolas" w:hAnsi="Consolas" w:cstheme="minorHAnsi"/>
         </w:rPr>
-        <w:t xml:space="preserve">(object? sender, </w:t>
+        <w:t>(</w:t>
+      </w:r>
+      <w:proofErr w:type="gramEnd"/>
+      <w:r>
+        <w:rPr>
+          <w:rFonts w:ascii="Consolas" w:hAnsi="Consolas" w:cstheme="minorHAnsi"/>
+        </w:rPr>
+        <w:t xml:space="preserve">object? sender, </w:t>
       </w:r>
       <w:proofErr w:type="spellStart"/>
       <w:r>
@@ -5373,7 +8413,6 @@
           <w:bCs/>
           <w:color w:val="0070C0"/>
         </w:rPr>
-        <w:lastRenderedPageBreak/>
         <w:t>//This page is needed for #</w:t>
       </w:r>
       <w:r>
@@ -5419,7 +8458,21 @@
         <w:rPr>
           <w:rFonts w:ascii="Consolas" w:hAnsi="Consolas" w:cstheme="minorHAnsi"/>
         </w:rPr>
-        <w:t xml:space="preserve"> x:Class=</w:t>
+        <w:t xml:space="preserve"> </w:t>
+      </w:r>
+      <w:proofErr w:type="gramStart"/>
+      <w:r>
+        <w:rPr>
+          <w:rFonts w:ascii="Consolas" w:hAnsi="Consolas" w:cstheme="minorHAnsi"/>
+        </w:rPr>
+        <w:t>x:Class</w:t>
+      </w:r>
+      <w:proofErr w:type="gramEnd"/>
+      <w:r>
+        <w:rPr>
+          <w:rFonts w:ascii="Consolas" w:hAnsi="Consolas" w:cstheme="minorHAnsi"/>
+        </w:rPr>
+        <w:t>=</w:t>
       </w:r>
       <w:r>
         <w:t>"</w:t>
@@ -5454,11 +8507,19 @@
           <w:rFonts w:ascii="Consolas" w:hAnsi="Consolas" w:cstheme="minorHAnsi"/>
         </w:rPr>
       </w:pPr>
-      <w:r>
-        <w:rPr>
-          <w:rFonts w:ascii="Consolas" w:hAnsi="Consolas" w:cstheme="minorHAnsi"/>
-        </w:rPr>
-        <w:t>d:DesignHeight=</w:t>
+      <w:proofErr w:type="gramStart"/>
+      <w:r>
+        <w:rPr>
+          <w:rFonts w:ascii="Consolas" w:hAnsi="Consolas" w:cstheme="minorHAnsi"/>
+        </w:rPr>
+        <w:t>d:DesignHeight</w:t>
+      </w:r>
+      <w:proofErr w:type="gramEnd"/>
+      <w:r>
+        <w:rPr>
+          <w:rFonts w:ascii="Consolas" w:hAnsi="Consolas" w:cstheme="minorHAnsi"/>
+        </w:rPr>
+        <w:t>=</w:t>
       </w:r>
       <w:r>
         <w:t>"</w:t>
@@ -6801,6 +9862,7 @@
         <w:rPr>
           <w:rFonts w:ascii="Consolas" w:hAnsi="Consolas" w:cstheme="minorHAnsi"/>
         </w:rPr>
+        <w:lastRenderedPageBreak/>
         <w:t>&lt;/Grid&gt;</w:t>
       </w:r>
     </w:p>
@@ -6970,29 +10032,10 @@
       </w:pPr>
       <w:r>
         <w:object w:dxaOrig="6000" w:dyaOrig="6600" w14:anchorId="5AABCFFE">
-          <v:shapetype id="_x0000_t75" coordsize="21600,21600" o:spt="75" o:preferrelative="t" path="m@4@5l@4@11@9@11@9@5xe" filled="f" stroked="f">
-            <v:stroke joinstyle="miter"/>
-            <v:formulas>
-              <v:f eqn="if lineDrawn pixelLineWidth 0"/>
-              <v:f eqn="sum @0 1 0"/>
-              <v:f eqn="sum 0 0 @1"/>
-              <v:f eqn="prod @2 1 2"/>
-              <v:f eqn="prod @3 21600 pixelWidth"/>
-              <v:f eqn="prod @3 21600 pixelHeight"/>
-              <v:f eqn="sum @0 0 1"/>
-              <v:f eqn="prod @6 1 2"/>
-              <v:f eqn="prod @7 21600 pixelWidth"/>
-              <v:f eqn="sum @8 21600 0"/>
-              <v:f eqn="prod @7 21600 pixelHeight"/>
-              <v:f eqn="sum @10 21600 0"/>
-            </v:formulas>
-            <v:path o:extrusionok="f" gradientshapeok="t" o:connecttype="rect"/>
-            <o:lock v:ext="edit" aspectratio="t"/>
-          </v:shapetype>
-          <v:shape id="_x0000_i1027" type="#_x0000_t75" style="width:302pt;height:330.5pt" o:ole="">
-            <v:imagedata r:id="rId7" o:title=""/>
+          <v:shape id="_x0000_i1025" type="#_x0000_t75" style="width:302.25pt;height:330.75pt" o:ole="">
+            <v:imagedata r:id="rId38" o:title=""/>
           </v:shape>
-          <o:OLEObject Type="Embed" ProgID="Visio.Drawing.15" ShapeID="_x0000_i1027" DrawAspect="Content" ObjectID="_1805716188" r:id="rId8"/>
+          <o:OLEObject Type="Embed" ProgID="Visio.Drawing.15" ShapeID="_x0000_i1025" DrawAspect="Content" ObjectID="_1806145206" r:id="rId39"/>
         </w:object>
       </w:r>
     </w:p>
@@ -10487,6 +13530,492 @@
 </w:styles>
 </file>
 
+<file path=word/ink/ink1.xml><?xml version="1.0" encoding="utf-8"?>
+<inkml:ink xmlns:inkml="http://www.w3.org/2003/InkML">
+  <inkml:definitions>
+    <inkml:context xml:id="ctx0">
+      <inkml:inkSource xml:id="inkSrc0">
+        <inkml:traceFormat>
+          <inkml:channel name="X" type="integer" min="-2.14748E9" max="2.14748E9" units="cm"/>
+          <inkml:channel name="Y" type="integer" min="-2.14748E9" max="2.14748E9" units="cm"/>
+        </inkml:traceFormat>
+        <inkml:channelProperties>
+          <inkml:channelProperty channel="X" name="resolution" value="1000" units="1/cm"/>
+          <inkml:channelProperty channel="Y" name="resolution" value="1000" units="1/cm"/>
+        </inkml:channelProperties>
+      </inkml:inkSource>
+      <inkml:timestamp xml:id="ts0" timeString="2025-04-14T18:59:34.223"/>
+    </inkml:context>
+    <inkml:brush xml:id="br0">
+      <inkml:brushProperty name="width" value="0.05" units="cm"/>
+      <inkml:brushProperty name="height" value="0.05" units="cm"/>
+      <inkml:brushProperty name="ignorePressure" value="1"/>
+    </inkml:brush>
+  </inkml:definitions>
+  <inkml:trace contextRef="#ctx0" brushRef="#br0">180 152,'-30'-1,"17"0,1 1,-1 0,-21 3,31-2,0 0,0-1,-1 1,1 1,0-1,0 0,0 1,0 0,1-1,-1 1,0 0,1 1,-1-1,1 0,0 1,0-1,0 1,-3 4,1 2,0 0,0 0,2 0,-1 1,1-1,0 1,1-1,-1 14,6 79,-3-88,1 1,0-1,1 0,1 0,0 0,1-1,0 1,1-1,1-1,0 1,1-1,0 0,1 0,0-1,1-1,0 0,0 0,13 9,-10-10,42 31,-51-38,1 1,-1-1,1 0,0 0,0 0,0-1,0 1,0-1,0-1,8 1,-12-1,1 0,-1-1,0 1,1-1,-1 1,0-1,1 0,-1 1,0-1,0 0,0 0,0 0,0 0,0 0,0 0,0 0,0 0,0 0,-1-1,1 1,0 0,-1 0,1-1,-1 1,1 0,-1-1,0 1,0-1,1-2,0-7,0 0,0-19,-2 22,4-45,13-78,-9 86,-1 0,-2-78,-5 116,0 0,0 0,-1 0,0 0,-1 0,0 1,0-1,0 1,0 0,-1 0,0 0,-1 0,1 1,-1 0,-7-6,-10-9,-1 2,-34-21,34 23,20 14,-1 0,1 1,0-1,-1 1,1-1,-1 1,1 0,-1 0,1 1,-1-1,0 1,1 0,-1 0,0 0,1 0,-1 1,0-1,1 1,-7 2,8-2,0 0,0 0,0 0,1 0,-1 0,0 1,0-1,1 0,-1 1,1 0,-1-1,1 1,0 0,0-1,0 1,0 0,0 0,0 0,0 0,0 0,1 0,-1 0,1 1,0-1,-1 0,1 0,0 0,0 0,0 1,1-1,-1 0,1 0,-1 0,2 2,0 5</inkml:trace>
+  <inkml:trace contextRef="#ctx0" brushRef="#br0" timeOffset="1879.52">319 340,'2'0,"1"1,-1-1,1 1,-1 0,0 0,1 0,-1 0,0 0,0 0,0 1,0-1,0 1,0-1,0 1,0 0,0 0,-1 0,2 2,1 1,0 1,-1-1,0 1,0-1,4 13,-3 4,0 0,-1 0,-2 1,0-1,-3 25,1-4,-11-88,3 19,7 19,-13-57,15 60,-1-1,1 0,0 1,0-1,0 0,0 1,1-1,0 1,0-1,0 1,3-7,-4 10,1 0,-1 0,1 0,-1 0,1 0,0 0,-1 1,1-1,0 0,-1 0,1 1,0-1,0 0,0 1,0-1,0 1,-1-1,1 1,0 0,0-1,0 1,0 0,0 0,2-1,-1 1,-1 1,1-1,0 0,0 1,0-1,0 1,0 0,-1 0,1-1,0 1,-1 0,3 2,3 2,-1 1,1 0,-1 1,8 10,5 8,-1 0,-1 2,-1 0,-1 1,13 37,-24-54,-2-4,0-1,0 1,1-1,0 0,0 0,1 0,5 7,-4-8</inkml:trace>
+  <inkml:trace contextRef="#ctx0" brushRef="#br0" timeOffset="3062.25">594 591,'125'-1,"-122"1,-1 0,0-1,1 1,-1-1,0 0,0 0,0 0,1 0,-1 0,0 0,0-1,0 1,-1-1,1 1,0-1,0 0,-1 1,1-1,-1 0,0 0,1 0,-1 0,0-1,0 1,-1 0,1 0,0-1,-1 1,1-4,1-8,0 0,-1 0,-2-27,0 24,1 8,0 3,0 1,0-1,-1 0,1 1,-1-1,-3-6,4 10,-1 1,0-1,0 1,0 0,1 0,-1-1,-1 1,1 0,0 0,0 0,0 0,0 0,-1 0,1 0,0 1,-1-1,1 0,-1 1,1-1,-1 1,1-1,-1 1,1 0,-1 0,1 0,-1 0,-2 0,-3 1,1-1,0 2,-1-1,1 1,0 0,0 0,0 1,0 0,0 0,0 0,1 1,-9 6,6-3,-1 1,2-1,-1 1,1 1,0-1,-10 18,14-20,1 0,0-1,0 1,1 0,0 0,0 0,0 0,1 1,0-1,0 0,1 0,-1 0,4 10,0 1,0 0,2-1,11 25,-6-20,22 35,-29-50,0-1,1 1,0-1,0 1,0-1,0-1,1 1,0-1,0 0,7 4,-10-7,1 0,-1 0,0 0,1 0,-1-1,1 0,-1 1,1-1,-1 0,1-1,-1 1,1-1,-1 1,1-1,-1 0,0-1,4 0,4-4,-1 1,0-1,15-13,-7 7,-15 10,0 1,0-1,-1 0,1 0,-1 0,1 0,-1-1,0 1,1-1,-1 1,-1-1,3-3,-1 0,-1 0,0 0,0 0,0 0,1-8,-1-1</inkml:trace>
+</inkml:ink>
+</file>
+
+<file path=word/ink/ink10.xml><?xml version="1.0" encoding="utf-8"?>
+<inkml:ink xmlns:inkml="http://www.w3.org/2003/InkML">
+  <inkml:definitions>
+    <inkml:context xml:id="ctx0">
+      <inkml:inkSource xml:id="inkSrc0">
+        <inkml:traceFormat>
+          <inkml:channel name="X" type="integer" min="-2.14748E9" max="2.14748E9" units="cm"/>
+          <inkml:channel name="Y" type="integer" min="-2.14748E9" max="2.14748E9" units="cm"/>
+        </inkml:traceFormat>
+        <inkml:channelProperties>
+          <inkml:channelProperty channel="X" name="resolution" value="1000" units="1/cm"/>
+          <inkml:channelProperty channel="Y" name="resolution" value="1000" units="1/cm"/>
+        </inkml:channelProperties>
+      </inkml:inkSource>
+      <inkml:timestamp xml:id="ts0" timeString="2025-04-14T18:57:01.459"/>
+    </inkml:context>
+    <inkml:brush xml:id="br0">
+      <inkml:brushProperty name="width" value="0.05" units="cm"/>
+      <inkml:brushProperty name="height" value="0.05" units="cm"/>
+      <inkml:brushProperty name="ignorePressure" value="1"/>
+    </inkml:brush>
+  </inkml:definitions>
+  <inkml:trace contextRef="#ctx0" brushRef="#br0">10 1,'0'2,"0"3,0 3,0 2,-2 1,-1 2,0 0,1-2</inkml:trace>
+</inkml:ink>
+</file>
+
+<file path=word/ink/ink11.xml><?xml version="1.0" encoding="utf-8"?>
+<inkml:ink xmlns:inkml="http://www.w3.org/2003/InkML">
+  <inkml:definitions>
+    <inkml:context xml:id="ctx0">
+      <inkml:inkSource xml:id="inkSrc0">
+        <inkml:traceFormat>
+          <inkml:channel name="X" type="integer" min="-2.14748E9" max="2.14748E9" units="cm"/>
+          <inkml:channel name="Y" type="integer" min="-2.14748E9" max="2.14748E9" units="cm"/>
+        </inkml:traceFormat>
+        <inkml:channelProperties>
+          <inkml:channelProperty channel="X" name="resolution" value="1000" units="1/cm"/>
+          <inkml:channelProperty channel="Y" name="resolution" value="1000" units="1/cm"/>
+        </inkml:channelProperties>
+      </inkml:inkSource>
+      <inkml:timestamp xml:id="ts0" timeString="2025-04-14T18:56:41.016"/>
+    </inkml:context>
+    <inkml:brush xml:id="br0">
+      <inkml:brushProperty name="width" value="0.05" units="cm"/>
+      <inkml:brushProperty name="height" value="0.05" units="cm"/>
+      <inkml:brushProperty name="ignorePressure" value="1"/>
+    </inkml:brush>
+  </inkml:definitions>
+  <inkml:trace contextRef="#ctx0" brushRef="#br0">303 1,'-1'0,"-1"0,1 1,0-1,-1 1,1-1,0 1,0 0,0-1,0 1,0 0,0 0,0 0,0 0,0 0,0 0,0 0,-1 2,-13 22,15-24,-16 35,1 1,3 1,1 0,-7 43,4-15,-90 542,81-461,-6 69,19-64,-5 167,15-298,17 634,-7-408,0 3,30 546,-39-635,-3 154,-15-138,2-19,8 498,8-392,0-155,4 1,20 113,-21-191,-1 0,-3 39,1 2,-1-71,1 1,-1-1,1 0,-1 0,1 0,0 0,0 0,0 0,0 0,0 0,0 0,1 0,-1-1,1 1,-1 0,1-1,-1 1,1-1,0 0,0 1,0-1,0 0,0 0,0 0,2 0,8 3,1 0,-1-1,18 3,-7-2,443 60,10-38,-176-13,381 21,-587-28,436 19,-141-23,565 17,820-4,-350-27,-934 13,-107 1,426-4,-395-10,64-1,341 22,-657-6,353-1,63 2,560 4,-909-8,852-73,-922 59,219 10,-217 6,1005-2,-1165 0,1 0,-1 0,1 0,-1 0,0-1,1 1,-1 0,1-1,-1 1,0-1,1 1,-1-1,0 0,0 1,1-1,-1 0,0 0,0 0,0 0,0 0,0 0,0 0,0 0,0-1,-1 1,1 0,0 0,-1-1,1 1,-1 0,1-3,0-4,0-1,0 1,-1 0,-1-16,1 2,-6-159,-44-275,-71-174,77 422,13 30,-10-187,27-183,16-553,-2 738,-2 241,-6-1,-4 1,-31-128,32 211,-21-49,19 53,-18-69,10-23,6-1,1-225,15 70,-1 279,0 0,0 0,0 0,-1 0,1 0,-1 0,0 0,0 0,0 0,-1 1,1-1,-1 0,0 1,0 0,0-1,-1 1,1 0,-1 0,1 0,-1 0,0 1,0-1,-1 1,1 0,0 0,-1 0,1 0,-1 0,0 1,-4-2,-27-8,-1 1,0 2,-37-4,-114-3,121 12,-1379-11,924 48,443-29,-328 14,76-19,-352 9,-788 8,979-19,-27-11,20 1,-950 12,934-20,454 17,-155-19,2 1,-101 9,-18-1,-97 2,-56-3,341 2,-291-12,163 24,-246 2,158 9,-221 3,245-13,-257-3,429-4,-64 0,57-7,-12 0,38 4,89 5,33 3,1-1,-38-9,16 0,0 1,-56-5,47 9,-46 0,87 6,1 0</inkml:trace>
+</inkml:ink>
+</file>
+
+<file path=word/ink/ink12.xml><?xml version="1.0" encoding="utf-8"?>
+<inkml:ink xmlns:inkml="http://www.w3.org/2003/InkML">
+  <inkml:definitions>
+    <inkml:context xml:id="ctx0">
+      <inkml:inkSource xml:id="inkSrc0">
+        <inkml:traceFormat>
+          <inkml:channel name="X" type="integer" min="-2.14748E9" max="2.14748E9" units="cm"/>
+          <inkml:channel name="Y" type="integer" min="-2.14748E9" max="2.14748E9" units="cm"/>
+        </inkml:traceFormat>
+        <inkml:channelProperties>
+          <inkml:channelProperty channel="X" name="resolution" value="1000" units="1/cm"/>
+          <inkml:channelProperty channel="Y" name="resolution" value="1000" units="1/cm"/>
+        </inkml:channelProperties>
+      </inkml:inkSource>
+      <inkml:timestamp xml:id="ts0" timeString="2025-04-14T18:57:01.821"/>
+    </inkml:context>
+    <inkml:brush xml:id="br0">
+      <inkml:brushProperty name="width" value="0.05" units="cm"/>
+      <inkml:brushProperty name="height" value="0.05" units="cm"/>
+      <inkml:brushProperty name="ignorePressure" value="1"/>
+    </inkml:brush>
+  </inkml:definitions>
+  <inkml:trace contextRef="#ctx0" brushRef="#br0">1 0,'0'2,"0"3,0 3,2 2,1 1,0 2,-1 0,-1 4,0 4,0 4,-1-1</inkml:trace>
+</inkml:ink>
+</file>
+
+<file path=word/ink/ink13.xml><?xml version="1.0" encoding="utf-8"?>
+<inkml:ink xmlns:inkml="http://www.w3.org/2003/InkML">
+  <inkml:definitions>
+    <inkml:context xml:id="ctx0">
+      <inkml:inkSource xml:id="inkSrc0">
+        <inkml:traceFormat>
+          <inkml:channel name="X" type="integer" min="-2.14748E9" max="2.14748E9" units="cm"/>
+          <inkml:channel name="Y" type="integer" min="-2.14748E9" max="2.14748E9" units="cm"/>
+        </inkml:traceFormat>
+        <inkml:channelProperties>
+          <inkml:channelProperty channel="X" name="resolution" value="1000" units="1/cm"/>
+          <inkml:channelProperty channel="Y" name="resolution" value="1000" units="1/cm"/>
+        </inkml:channelProperties>
+      </inkml:inkSource>
+      <inkml:timestamp xml:id="ts0" timeString="2025-04-14T18:57:02.183"/>
+    </inkml:context>
+    <inkml:brush xml:id="br0">
+      <inkml:brushProperty name="width" value="0.05" units="cm"/>
+      <inkml:brushProperty name="height" value="0.05" units="cm"/>
+      <inkml:brushProperty name="ignorePressure" value="1"/>
+    </inkml:brush>
+  </inkml:definitions>
+  <inkml:trace contextRef="#ctx0" brushRef="#br0">0 1,'0'2,"0"3,0 3,0 2,0-1</inkml:trace>
+</inkml:ink>
+</file>
+
+<file path=word/ink/ink14.xml><?xml version="1.0" encoding="utf-8"?>
+<inkml:ink xmlns:inkml="http://www.w3.org/2003/InkML">
+  <inkml:definitions>
+    <inkml:context xml:id="ctx0">
+      <inkml:inkSource xml:id="inkSrc0">
+        <inkml:traceFormat>
+          <inkml:channel name="X" type="integer" min="-2.14748E9" max="2.14748E9" units="cm"/>
+          <inkml:channel name="Y" type="integer" min="-2.14748E9" max="2.14748E9" units="cm"/>
+        </inkml:traceFormat>
+        <inkml:channelProperties>
+          <inkml:channelProperty channel="X" name="resolution" value="1000" units="1/cm"/>
+          <inkml:channelProperty channel="Y" name="resolution" value="1000" units="1/cm"/>
+        </inkml:channelProperties>
+      </inkml:inkSource>
+      <inkml:timestamp xml:id="ts0" timeString="2025-04-14T18:57:02.530"/>
+    </inkml:context>
+    <inkml:brush xml:id="br0">
+      <inkml:brushProperty name="width" value="0.05" units="cm"/>
+      <inkml:brushProperty name="height" value="0.05" units="cm"/>
+      <inkml:brushProperty name="ignorePressure" value="1"/>
+    </inkml:brush>
+  </inkml:definitions>
+  <inkml:trace contextRef="#ctx0" brushRef="#br0">0 1,'0'2,"0"0</inkml:trace>
+</inkml:ink>
+</file>
+
+<file path=word/ink/ink15.xml><?xml version="1.0" encoding="utf-8"?>
+<inkml:ink xmlns:inkml="http://www.w3.org/2003/InkML">
+  <inkml:definitions>
+    <inkml:context xml:id="ctx0">
+      <inkml:inkSource xml:id="inkSrc0">
+        <inkml:traceFormat>
+          <inkml:channel name="X" type="integer" min="-2.14748E9" max="2.14748E9" units="cm"/>
+          <inkml:channel name="Y" type="integer" min="-2.14748E9" max="2.14748E9" units="cm"/>
+        </inkml:traceFormat>
+        <inkml:channelProperties>
+          <inkml:channelProperty channel="X" name="resolution" value="1000" units="1/cm"/>
+          <inkml:channelProperty channel="Y" name="resolution" value="1000" units="1/cm"/>
+        </inkml:channelProperties>
+      </inkml:inkSource>
+      <inkml:timestamp xml:id="ts0" timeString="2025-04-14T18:57:03.337"/>
+    </inkml:context>
+    <inkml:brush xml:id="br0">
+      <inkml:brushProperty name="width" value="0.05" units="cm"/>
+      <inkml:brushProperty name="height" value="0.05" units="cm"/>
+      <inkml:brushProperty name="ignorePressure" value="1"/>
+    </inkml:brush>
+  </inkml:definitions>
+  <inkml:trace contextRef="#ctx0" brushRef="#br0">1 0,'0'0</inkml:trace>
+</inkml:ink>
+</file>
+
+<file path=word/ink/ink16.xml><?xml version="1.0" encoding="utf-8"?>
+<inkml:ink xmlns:inkml="http://www.w3.org/2003/InkML">
+  <inkml:definitions>
+    <inkml:context xml:id="ctx0">
+      <inkml:inkSource xml:id="inkSrc0">
+        <inkml:traceFormat>
+          <inkml:channel name="X" type="integer" min="-2.14748E9" max="2.14748E9" units="cm"/>
+          <inkml:channel name="Y" type="integer" min="-2.14748E9" max="2.14748E9" units="cm"/>
+        </inkml:traceFormat>
+        <inkml:channelProperties>
+          <inkml:channelProperty channel="X" name="resolution" value="1000" units="1/cm"/>
+          <inkml:channelProperty channel="Y" name="resolution" value="1000" units="1/cm"/>
+        </inkml:channelProperties>
+      </inkml:inkSource>
+      <inkml:timestamp xml:id="ts0" timeString="2025-04-14T18:57:02.909"/>
+    </inkml:context>
+    <inkml:brush xml:id="br0">
+      <inkml:brushProperty name="width" value="0.05" units="cm"/>
+      <inkml:brushProperty name="height" value="0.05" units="cm"/>
+      <inkml:brushProperty name="ignorePressure" value="1"/>
+    </inkml:brush>
+  </inkml:definitions>
+  <inkml:trace contextRef="#ctx0" brushRef="#br0">1 1,'0'2,"2"1,1 2,-1 0</inkml:trace>
+</inkml:ink>
+</file>
+
+<file path=word/ink/ink17.xml><?xml version="1.0" encoding="utf-8"?>
+<inkml:ink xmlns:inkml="http://www.w3.org/2003/InkML">
+  <inkml:definitions>
+    <inkml:context xml:id="ctx0">
+      <inkml:inkSource xml:id="inkSrc0">
+        <inkml:traceFormat>
+          <inkml:channel name="X" type="integer" min="-2.14748E9" max="2.14748E9" units="cm"/>
+          <inkml:channel name="Y" type="integer" min="-2.14748E9" max="2.14748E9" units="cm"/>
+        </inkml:traceFormat>
+        <inkml:channelProperties>
+          <inkml:channelProperty channel="X" name="resolution" value="1000" units="1/cm"/>
+          <inkml:channelProperty channel="Y" name="resolution" value="1000" units="1/cm"/>
+        </inkml:channelProperties>
+      </inkml:inkSource>
+      <inkml:timestamp xml:id="ts0" timeString="2025-04-14T19:01:34.534"/>
+    </inkml:context>
+    <inkml:brush xml:id="br0">
+      <inkml:brushProperty name="width" value="0.05" units="cm"/>
+      <inkml:brushProperty name="height" value="0.05" units="cm"/>
+      <inkml:brushProperty name="ignorePressure" value="1"/>
+    </inkml:brush>
+  </inkml:definitions>
+  <inkml:trace contextRef="#ctx0" brushRef="#br0">0 1,'0'0</inkml:trace>
+</inkml:ink>
+</file>
+
+<file path=word/ink/ink2.xml><?xml version="1.0" encoding="utf-8"?>
+<inkml:ink xmlns:inkml="http://www.w3.org/2003/InkML">
+  <inkml:definitions>
+    <inkml:context xml:id="ctx0">
+      <inkml:inkSource xml:id="inkSrc0">
+        <inkml:traceFormat>
+          <inkml:channel name="X" type="integer" min="-2.14748E9" max="2.14748E9" units="cm"/>
+          <inkml:channel name="Y" type="integer" min="-2.14748E9" max="2.14748E9" units="cm"/>
+        </inkml:traceFormat>
+        <inkml:channelProperties>
+          <inkml:channelProperty channel="X" name="resolution" value="1000" units="1/cm"/>
+          <inkml:channelProperty channel="Y" name="resolution" value="1000" units="1/cm"/>
+        </inkml:channelProperties>
+      </inkml:inkSource>
+      <inkml:timestamp xml:id="ts0" timeString="2025-04-14T18:56:53.810"/>
+    </inkml:context>
+    <inkml:brush xml:id="br0">
+      <inkml:brushProperty name="width" value="0.05" units="cm"/>
+      <inkml:brushProperty name="height" value="0.05" units="cm"/>
+      <inkml:brushProperty name="ignorePressure" value="1"/>
+    </inkml:brush>
+  </inkml:definitions>
+  <inkml:trace contextRef="#ctx0" brushRef="#br0">3370 174,'0'2,"0"8,0 5,0 7,0 7,0 6,0 2,0-3,-2-6,-1-7</inkml:trace>
+  <inkml:trace contextRef="#ctx0" brushRef="#br0" timeOffset="850.75">3445 1043,'0'2,"0"3,0 5,0 4,0 6,0 0,-2 3,-3 5,-2 8,-5 8,0 0,-1-2,3-8</inkml:trace>
+  <inkml:trace contextRef="#ctx0" brushRef="#br0" timeOffset="52725.88">1 690,'451'0,"-408"2,50 8,28 3,-86-10,0 2,0 2,45 14,7 1,282 49,-222-40,58 8,-3-4,-132-20,0-3,130 4,250-17,-430 0,0-1,-1-1,20-5,24-4,-28 7,-18 2,0 1,17 0,305-9,-299 10,-30 1</inkml:trace>
+  <inkml:trace contextRef="#ctx0" brushRef="#br0" timeOffset="54367.6">291 126,'-1'31,"-11"56,7-58,1 1,1 33,3 37,0-90</inkml:trace>
+  <inkml:trace contextRef="#ctx0" brushRef="#br0" timeOffset="55124.75">253 328,'2'0,"3"0,5 0,2 0,3-2,-1-1,1 0,-1 1,-1 1,1 0,-1 0,-1 1,1 0,-1-2,1-1,-1 0,-1 1</inkml:trace>
+  <inkml:trace contextRef="#ctx0" brushRef="#br0" timeOffset="55739.35">478 0,'11'436,"-9"-366,-2-60</inkml:trace>
+  <inkml:trace contextRef="#ctx0" brushRef="#br0" timeOffset="57436.06">580 340,'14'1,"1"1,-1 0,24 7,-27-6,1 0,0-1,0 0,0-1,24 0,-35-2,1 1,-1 0,0-1,1 1,-1-1,1 0,-1 1,0-1,1 0,-1 0,0 0,0 0,0 0,0 0,0 0,0 0,0-1,0 1,0 0,0-1,-1 1,1 0,0-1,-1 1,1-1,-1 1,0-1,1 1,-1-1,0 1,0-1,0 1,0-1,-1-2,1 2,0 0,0 0,0 0,-1 0,1 0,-1 0,1 0,-1 0,0 0,0 0,0 0,0 0,0 0,0 1,0-1,-1 0,1 1,-1-1,1 1,-1-1,1 1,-1 0,0 0,0 0,-2-1,-26-8,-18-5,45 14,-1 0,1 1,0-1,-1 1,1 0,-1 0,1 0,-1 0,1 1,0 0,-4 1,5-2,1 1,0 0,-1 0,1 0,0 0,0 1,0-1,0 0,0 0,0 1,0-1,0 0,1 1,-1-1,0 1,1-1,-1 1,1-1,0 1,0 0,-1-1,1 1,0 1,2 46,-1-33,1 4,1 0,1 0,1 0,11 28,-12-34,-2-10,0 0,0 0,0 0,0 0,0-1,1 1,-1-1,1 0,0 0,0 0,0 0,1 0,-1-1,1 1,6 2,-4-2,0 0,1 0,-1-1,1 0,-1-1,1 1,0-1,13 0,-6-1</inkml:trace>
+  <inkml:trace contextRef="#ctx0" brushRef="#br0" timeOffset="58317.99">894 152,'18'-2,"-16"2,-1-1,1 1,0 0,-1 0,1 0,-1 0,1 0,0 0,-1 0,1 1,2 0,-3 0,-1-1,1 1,0 0,0 0,0 0,-1 0,1 0,0 0,-1 0,1 0,-1 0,1 0,-1 0,0 1,1-1,-1 0,0 0,0 0,0 0,0 3,4 61,-6 71,0-38,2 4,0-97</inkml:trace>
+  <inkml:trace contextRef="#ctx0" brushRef="#br0" timeOffset="58964.81">1158 114,'0'468,"0"-457</inkml:trace>
+  <inkml:trace contextRef="#ctx0" brushRef="#br0" timeOffset="60352.56">1335 440,'0'0,"0"0,0 0,0 0,0 0,1 1,-1-1,0 0,0 0,0 0,0 0,0 0,0 0,0 0,1 0,-1 0,0 0,0 0,0 0,0 0,0 0,0 0,1 0,-1 0,0 0,0 0,0 0,0 0,0 0,0 0,1 0,-1 0,0 0,0 0,0 0,0 0,0 0,0 0,0-1,1 1,-1 0,0 0,0 0,0 0,0 0,0 0,0 0,0 0,0-1,0 1,0 0,0 0,0 0,0 0,0 0,0 0,0-1,0 1,0 0,0 0,0 0,0 0,0 0,0-1,1 2,-1 0,1-1,-1 1,0 0,1-1,-1 1,0 0,1-1,-1 1,0 0,0-1,0 1,0 0,0 0,0-1,0 2,-4 19,2 1,0-1,1 0,2 28,-1-44,1 1,0 0,1 0,-1-1,1 1,0-1,1 1,-1-1,4 6,-3-8,-1 0,0-1,0 1,1-1,0 1,-1-1,1 0,0 0,0 0,0-1,0 1,1-1,-1 1,0-1,1 0,5 1,-7-2,1 1,0-1,-1 0,1 1,0-1,-1 0,1-1,0 1,0 0,-1-1,1 0,-1 1,1-1,0 0,-1-1,0 1,1 0,2-2,-3 0,1 1,-1-1,1 0,-1 0,0 0,0 0,0 0,0 0,-1 0,1-1,1-6,0-6,0 0,-1 0,0 0,-2-28,0 41,0-2,-1 1,1-1,-1 0,1 0,-1 1,-1-1,1 1,-1-1,0 1,-3-7,3 8,0 1,0-1,0 1,0 0,0 0,0 0,-1 0,1 0,-1 0,0 1,1-1,-1 1,0 0,0-1,0 1,0 1,-4-2,-42-7,38 7</inkml:trace>
+</inkml:ink>
+</file>
+
+<file path=word/ink/ink3.xml><?xml version="1.0" encoding="utf-8"?>
+<inkml:ink xmlns:inkml="http://www.w3.org/2003/InkML">
+  <inkml:definitions>
+    <inkml:context xml:id="ctx0">
+      <inkml:inkSource xml:id="inkSrc0">
+        <inkml:traceFormat>
+          <inkml:channel name="X" type="integer" min="-2.14748E9" max="2.14748E9" units="cm"/>
+          <inkml:channel name="Y" type="integer" min="-2.14748E9" max="2.14748E9" units="cm"/>
+        </inkml:traceFormat>
+        <inkml:channelProperties>
+          <inkml:channelProperty channel="X" name="resolution" value="1000" units="1/cm"/>
+          <inkml:channelProperty channel="Y" name="resolution" value="1000" units="1/cm"/>
+        </inkml:channelProperties>
+      </inkml:inkSource>
+      <inkml:timestamp xml:id="ts0" timeString="2025-04-14T18:56:59.976"/>
+    </inkml:context>
+    <inkml:brush xml:id="br0">
+      <inkml:brushProperty name="width" value="0.05" units="cm"/>
+      <inkml:brushProperty name="height" value="0.05" units="cm"/>
+      <inkml:brushProperty name="ignorePressure" value="1"/>
+    </inkml:brush>
+  </inkml:definitions>
+  <inkml:trace contextRef="#ctx0" brushRef="#br0">25 0,'2'0,"1"2,0 3,-1 5,2 5,0 7,-1 7,-1 1,-1 1,0-2,0-3,-1-4,0-4,0-2,-1-2,3-4,1-1,0-2</inkml:trace>
+  <inkml:trace contextRef="#ctx0" brushRef="#br0" timeOffset="582.9">0 904,'2'2,"3"3,1 5,-1 2,-2 7,0 5,-2 0</inkml:trace>
+  <inkml:trace contextRef="#ctx0" brushRef="#br0" timeOffset="210243.16">327 62,'0'0,"1"1,0-1,-1 1,1-1,-1 1,1-1,-1 1,1 0,-1-1,1 1,-1 0,1-1,-1 1,0 0,1 0,-1-1,0 1,0 0,0 0,0 0,1-1,-1 1,0 1,2 24,-2-23,3 365,-5-194,2 102,0-276,0 1,0-1,0 0,0 1,0-1,0 1,0-1,0 1,0-1,0 0,0 1,0-1,0 1,0-1,0 0,0 1,0-1,0 0,1 1,-1-1,0 1,0-1,0 0,1 1,-1-1,0 0,0 1,1-1,-1 0,0 0,1 1,-1-1,0 0,1 0,-1 0,1 1,0-1,13-8,0 0,-2 3,0 1,0 1,0 0,1 1,17-1,68 2,-56 2,1548 0,-1443-4,-1-7,268-54,-360 52,-2-1,1 3,76-5,105 15,-90 2,-123-1,0 1,0 2,41 10,-38-7,1-2,31 4,-54-9,0 0,-1 0,1 0,0 0,0-1,-1 1,1 0,0-1,-1 1,1-1,-1 0,1 0,-1 1,1-1,-1 0,1 0,-1 0,0-1,1 1,-1 0,0 0,0-1,0 1,0-1,0 1,1-3,1-5,1 1,-2-1,1 1,1-11,-1 5,9-42,44-209,-45 194,4-129,-15 195,0-1,0 1,-1-1,0 1,0-1,0 1,-1 0,0-1,0 1,0 0,0 0,-6-8,6 10,-1 0,0 0,0 0,0 1,0-1,0 1,-1-1,1 1,-1 0,0 0,1 1,-1-1,0 1,0 0,0 0,0 0,-7 0,-40-2,-65 4,64 1,-281 9,-244 3,389-15,-97 2,37 22,89-6,-659 5,767-22,2-2,-93-17,98 11,-14 2,0 2,-64 5,73-1,38 0</inkml:trace>
+  <inkml:trace contextRef="#ctx0" brushRef="#br0" timeOffset="211569.36">980 240,'-2'43,"-2"1,-13 53,1-6,-7 81,20-218,5-34,15-109,-9 138,3 1,1 0,25-61,-36 107,1 0,-1 0,1 0,0 1,1-1,3-5,-5 9,0-1,0 0,-1 1,1-1,0 1,0-1,0 1,-1-1,1 1,0 0,0-1,0 1,0 0,0 0,0-1,0 1,0 0,0 0,0 0,0 0,0 1,0-1,0 0,0 0,-1 0,1 1,0-1,0 1,0-1,0 0,0 1,1 1,6 4,-1 0,1 0,-1 1,0 0,-1 1,0-1,0 1,5 9,37 75,-36-66,-8-17,10 19,13 37,-24-56,-1 1,1-1,-2 0,1 1,-1-1,-1 1,1-1,-3 16,-24 158,26-180,-1 1,1 0,-1 0,0-1,-1 1,-1 3,-2 2</inkml:trace>
+  <inkml:trace contextRef="#ctx0" brushRef="#br0" timeOffset="212229.58">954 513,'5'0,"5"0,7 0,8 0,4 0,3 0,2 0,0 0,3 0,-1-4,-4-1,-5-1,-6 2,-6 1</inkml:trace>
+  <inkml:trace contextRef="#ctx0" brushRef="#br0" timeOffset="213237.01">1321 490,'9'133,"-3"-70,18 533,-26-574,2-22,0 0,0 0,0 0,0 0,0 1,0-1,-1 0,1 0,0 0,0 0,0 0,0 0,0 0,0 0,0 0,0 0,0 1,0-1,0 0,0 0,0 0,-1 0,1 0,0 0,0 0,0 0,0 0,0 0,0 0,0 0,0 0,-1 0,1 0,0 0,0 0,0 0,0 0,0 0,0 0,0 0,0 0,-1 0,1 0,0 0,0 0,0 0,0 0,0 0,0 0,0-1,0 1,0 0,0 0,-1 0,1 0,0 0,0 0,0 0,0 0,0 0,0 0,0-1,0 1,0 0,0 0,0 0,0 0,0 0,0 0,-11-38,-72-529,83 564,0 0,-1-1,1 1,0 0,0 0,1 0,-1 0,1 0,-1 0,1 0,0 0,2-3,0 1,0 1,1-1,-1 1,1 0,6-5,-7 6,1-1,0 0,0 0,1 0,0 0,-1 1,1 0,0 0,1 0,-1 1,0-1,1 1,-1 1,1-1,0 1,0 0,-1 0,1 0,0 1,0 0,0 0,0 1,11 2,-11-2,1 1,0 0,0 1,-1-1,1 1,7 5,-13-7,0-1,0 1,0 0,1-1,-1 1,-1 0,1 0,0-1,0 1,0 0,0 0,-1 0,1 0,0 0,-1 0,1 0,-1 0,1 1,-1-1,1 0,-1 0,0 0,0 0,1 1,-1-1,0 0,0 0,0 1,0-1,-1 0,1 0,0 0,0 1,-1-1,1 0,-1 0,1 0,-1 0,1 0,-1 0,0 0,0 0,1 0,-3 2,-9 7,0 1,-1-2,0 1,-1-2,0 0,-17 7,-15 9,36-17,6-3</inkml:trace>
+  <inkml:trace contextRef="#ctx0" brushRef="#br0" timeOffset="213931.32">1596 640,'15'27,"-3"12,-2 1,-1 0,-3 0,3 43,-5 164,-5-189,1 5,-6-192,3 97</inkml:trace>
+  <inkml:trace contextRef="#ctx0" brushRef="#br0" timeOffset="215131.6">1509 602,'1'-3,"0"1,1 0,-1 0,1 0,0 0,0 0,0 0,0 0,0 1,0-1,0 0,1 1,-1 0,4-2,-1 0,-3 2,16-10,1 0,0 1,27-9,-41 17,0 0,0 1,1 0,-1 0,0 0,1 0,-1 1,1 0,-1 0,0 1,1-1,-1 1,1 0,-1 1,0-1,0 1,0 0,9 5,-13-6,1 1,-1-1,1 0,-1 1,0 0,0-1,1 1,-1 0,0 0,-1-1,1 1,0 0,-1 0,1 0,-1 0,1 0,-1 0,0 3,-1 43,0-31,1-15,0 0,0 0,-1 1,1-1,-1 0,1 0,-1 1,0-1,0 0,0 0,0 0,0 0,0 0,-1 0,1-1,-1 1,1 0,-1-1,0 1,1-1,-1 1,0-1,0 0,0 0,0 0,-3 1,1 0,0-1,-1 0,1-1,0 1,0-1,-1 1,1-1,0 0,-1-1,1 1,0-1,0 0,-7-2,0-2,3-1</inkml:trace>
+  <inkml:trace contextRef="#ctx0" brushRef="#br0" timeOffset="215966.11">1923 225,'-2'2,"-1"5,0 6,1 6,1 5,-3 3,1 0,0 1,1 1,0 1,1-1,1-4,0-3,2-5,1-6</inkml:trace>
+  <inkml:trace contextRef="#ctx0" brushRef="#br0" timeOffset="216927.4">1998 501,'0'0,"1"-1,-1 0,1 0,-1 1,1-1,-1 1,1-1,-1 0,1 1,-1-1,1 1,0-1,-1 1,1-1,0 1,-1 0,1-1,0 1,0 0,-1 0,1-1,0 1,0 0,0 0,-1 0,1 0,1 0,27-2,-26 2,54 2,-38-1,0-1,0 0,29-5,-47 5,1-1,0 1,-1-1,1 0,-1 1,1-1,-1 0,1 0,-1 0,0 0,1 0,-1-1,0 1,0 0,0 0,0-1,0 1,0-1,0 1,-1-1,1 1,0-1,-1 0,1 1,-1-1,0 0,1 1,-1-4,0-4,1-1,-2 1,-1-18,1 22,1 3,-1 0,0 0,1 0,-1 0,0 0,0 0,0 0,0 0,0 0,-1 0,1 1,0-1,-1 0,0 1,1-1,-1 1,0 0,0 0,1-1,-1 1,0 0,0 0,0 1,0-1,-1 0,1 1,0-1,0 1,0 0,0 0,-1 0,-2 0,1 0,0 0,0 0,0 0,0 1,0 0,0 0,0 0,0 0,0 0,1 1,-1 0,0-1,1 2,-1-1,1 0,-6 6,7-4,-1 0,1 1,0-1,0 1,0-1,1 1,-1 0,1 0,0 0,1 0,-1 0,1 0,1 9,0 3,1 0,6 29,-2-24,1-1,1 1,19 35,-20-45,0 0,1 0,0 0,1-1,0 0,1-1,15 12,-20-17,1-1,-1-1,1 1,0-1,0 0,1 0,-1-1,0 0,1 0,0-1,-1 1,10-1,-5-2</inkml:trace>
+</inkml:ink>
+</file>
+
+<file path=word/ink/ink4.xml><?xml version="1.0" encoding="utf-8"?>
+<inkml:ink xmlns:inkml="http://www.w3.org/2003/InkML">
+  <inkml:definitions>
+    <inkml:context xml:id="ctx0">
+      <inkml:inkSource xml:id="inkSrc0">
+        <inkml:traceFormat>
+          <inkml:channel name="X" type="integer" min="-2.14748E9" max="2.14748E9" units="cm"/>
+          <inkml:channel name="Y" type="integer" min="-2.14748E9" max="2.14748E9" units="cm"/>
+        </inkml:traceFormat>
+        <inkml:channelProperties>
+          <inkml:channelProperty channel="X" name="resolution" value="1000" units="1/cm"/>
+          <inkml:channelProperty channel="Y" name="resolution" value="1000" units="1/cm"/>
+        </inkml:channelProperties>
+      </inkml:inkSource>
+      <inkml:timestamp xml:id="ts0" timeString="2025-04-14T18:59:28.730"/>
+    </inkml:context>
+    <inkml:brush xml:id="br0">
+      <inkml:brushProperty name="width" value="0.05" units="cm"/>
+      <inkml:brushProperty name="height" value="0.05" units="cm"/>
+      <inkml:brushProperty name="ignorePressure" value="1"/>
+    </inkml:brush>
+  </inkml:definitions>
+  <inkml:trace contextRef="#ctx0" brushRef="#br0">1 53,'148'-9,"-55"3,164-11,59-3,-8 19,-143 3,757 17,49 0,-620-19,-334-1,1-1,17-4,6 0,21 0,1 3,109 9,119 33,5 0,-133-28,318-20,-45-6,0 29,91 0,-252-25,-35 8,-132 4,-27 1,112-6,-128-7,-44 7,1 0,29 0,154 4,-188 0</inkml:trace>
+</inkml:ink>
+</file>
+
+<file path=word/ink/ink5.xml><?xml version="1.0" encoding="utf-8"?>
+<inkml:ink xmlns:inkml="http://www.w3.org/2003/InkML">
+  <inkml:definitions>
+    <inkml:context xml:id="ctx0">
+      <inkml:inkSource xml:id="inkSrc0">
+        <inkml:traceFormat>
+          <inkml:channel name="X" type="integer" min="-2.14748E9" max="2.14748E9" units="cm"/>
+          <inkml:channel name="Y" type="integer" min="-2.14748E9" max="2.14748E9" units="cm"/>
+        </inkml:traceFormat>
+        <inkml:channelProperties>
+          <inkml:channelProperty channel="X" name="resolution" value="1000" units="1/cm"/>
+          <inkml:channelProperty channel="Y" name="resolution" value="1000" units="1/cm"/>
+        </inkml:channelProperties>
+      </inkml:inkSource>
+      <inkml:timestamp xml:id="ts0" timeString="2025-04-14T19:00:40.168"/>
+    </inkml:context>
+    <inkml:brush xml:id="br0">
+      <inkml:brushProperty name="width" value="0.05" units="cm"/>
+      <inkml:brushProperty name="height" value="0.05" units="cm"/>
+      <inkml:brushProperty name="ignorePressure" value="1"/>
+    </inkml:brush>
+  </inkml:definitions>
+  <inkml:trace contextRef="#ctx0" brushRef="#br0">0 241,'2'0,"-1"1,1-1,-1 1,0-1,1 1,-1 0,0-1,0 1,1 0,-1 0,0 0,0 0,0 0,0 1,0-1,0 0,-1 0,2 3,14 27,-14-28,3 9,-1 0,0 0,-1 0,0 1,-1-1,0 15,0 79,-3-45,12 124,2-87,-13-97,0 0,0-1,0 1,0 0,0-1,1 1,-1-1,0 1,0 0,0-1,0 1,1-1,-1 1,0 0,1-1,-1 1,0-1,1 1,-1-1,1 1,-1-1,0 0,1 1,-1-1,1 1,0-1,-1 0,1 1,-1-1,1 0,-1 0,1 0,0 1,-1-1,1 0,0 0,0 0,26-8,-6 1,22 3,0 3,0 1,70 10,-2 0,588 38,-542-40,283-22,-199 7,-23 2,-187 2,-1-1,0-2,0-1,0-2,-1-1,36-16,-12-1,-1-2,62-46,-94 61,1 0,29-14,-41 24,1 0,0 1,0 0,0 0,0 1,0 1,0 0,15 0,43 2,0-3,74-12,-76 2,81-10,-122 22,-20 1,-1-1,1 0,-1 0,1 0,-1-1,1 1,-1-1,7-2,-10 2,1 0,-1 0,0 0,0 0,0 0,0-1,0 1,-1 0,1-1,0 1,0 0,-1-1,1 1,-1-1,1 1,-1-1,0 1,1-4,0-32,-1 27,2-37,-2 1,-2 0,-2 0,-18-78,13 88,7 23,-1 0,-1-1,0 1,-1 1,-7-15,10 25,1 1,0 0,0-1,0 1,-1 0,1 0,-1 0,1 0,-1 0,1 0,-1 1,1-1,-1 0,0 1,1-1,-1 1,0 0,-2-1,-39 1,25 1,-43 0,-1116 1,893-22,5 1,-296 21,562-2,-134 6,118-3,0 2,1 0,-32 11,3 3,-308 86,297-96,60-6</inkml:trace>
+  <inkml:trace contextRef="#ctx0" brushRef="#br0" timeOffset="2587.4">491 342,'14'0,"-9"-1,1 1,-1 0,1 0,-1 1,7 0,-11 0,1-1,-1 0,0 1,0-1,0 1,0-1,0 1,0 0,0-1,0 1,0 0,0 0,0 0,-1-1,1 1,0 0,0 0,-1 0,1 0,-1 1,1-1,-1 0,1 0,-1 0,0 0,1 0,-1 1,0-1,0 1,0 20,-1 0,-1 0,-1 0,-10 34,4-15,-2 19,-13 54,25-129,-1 0,0 0,-1 0,-4-16,-10-19,11 42,1 0,0 0,1 0,0-1,0 1,1 0,0-1,1-16,26 62,-9-5,-12-20,1 0,0-1,1 0,0 0,1-1,0 1,1-2,0 1,17 13,-24-22,-1 0,0 0,0 0,1 0,-1 0,1 0,-1-1,1 1,-1 0,1-1,-1 1,1-1,0 0,-1 1,1-1,-1 0,1 0,0 0,-1 0,1 0,0-1,-1 1,1 0,-1-1,1 1,0-1,-1 0,1 1,-1-1,0 0,1 0,-1 0,0 0,1 0,1-2,2-4,-1 0,0 0,0-1,0 1,-1-1,2-8,5-9,13-28,26-89,-40 108,-2 0,-1 0,-2-1,0-35,-4 52,1 11,0 0,-1 1,-1-1,1 0,-1 0,0 0,-3-11,3 17,0 0,0 0,1 0,-1 0,0 0,0 0,0 1,0-1,-1 0,1 0,0 1,0-1,0 1,0-1,-1 1,1-1,0 1,-1 0,1 0,0-1,-1 1,1 0,0 0,0 0,-1 1,1-1,0 0,-1 0,1 1,0-1,0 1,-3 0,-1 1,0 0,0 0,1 1,-1-1,1 1,-1 0,-4 5,0 3,0 0,0 1,1 0,-10 22,6-12,-17 42,27-60,0 1,1-1,-1 1,1-1,0 1,0 0,0-1,0 8,1 43,1-31,0 23,-1-35</inkml:trace>
+  <inkml:trace contextRef="#ctx0" brushRef="#br0" timeOffset="3627.71">793 490,'0'16,"2"52,-1-60,0-1,0 0,0 0,1 0,1 0,-1-1,5 9,-5-18,0-9,0-14,-4-8,1 23,0 1,1-1,0 0,1 1,0-1,2-11,-1 20,-1 0,0 0,1 0,-1 0,1 0,0 0,0 0,-1 0,1 1,0-1,1 1,-1-1,0 1,0 0,0 0,1 0,-1 0,1 0,-1 1,1-1,3 0,9-1,1 0,19 1,-27 0,121 2,-118-1</inkml:trace>
+  <inkml:trace contextRef="#ctx0" brushRef="#br0" timeOffset="4762.49">1220 641,'12'-38,"-12"35,1-1,-1 0,0 0,0 1,0-1,0 0,-1 0,1 1,-1-1,0 0,-2-3,2 5,0 1,0 0,0-1,0 1,-1 0,1 0,0 0,-1 0,1 0,-1 0,1 0,-1 0,1 1,-1-1,1 1,-1-1,0 1,1-1,-1 1,0 0,0 0,1 0,-1 0,0 0,1 0,-4 1,3-1,0 1,0-1,-1 0,1 1,0 0,0-1,0 1,0 0,0 0,0 0,0 1,0-1,0 0,1 1,-1-1,0 1,1-1,-3 4,2-1,0 0,0 0,0 0,0 1,1-1,-1 0,1 1,0-1,0 5,0 2,1-1,0 1,0 0,1-1,1 1,0-1,4 15,-4-21,-1-1,1 1,1 0,-1-1,0 0,1 0,0 0,-1 0,1 0,1 0,-1-1,0 1,0-1,1 0,5 3,-7-5,-1 1,1 0,0 0,0-1,-1 1,1-1,0 1,0-1,0 0,0 0,0 0,0 0,-1 0,1 0,0 0,0-1,0 1,0-1,-1 1,1-1,0 0,0 1,-1-1,1 0,0 0,-1-1,1 1,-1 0,0 0,1-1,-1 1,0-1,0 1,0-1,1-1,5-16,-7 17,1-1,0 0,0 0,0 0,0 1,1-1,1-2,-3 4,1 1,-1-1,1 1,-1 0,1-1,0 1,-1 0,1-1,-1 1,1 0,0 0,-1 0,1-1,0 1,-1 0,1 0,0 0,-1 0,1 0,0 0,-1 1,1-1,0 0,-1 0,1 0,-1 0,1 1,0-1,-1 0,1 1,-1-1,1 0,-1 1,1-1,-1 1,1-1,0 1,17 14,31 20,-45-33,0 1,1-1,-1 0,0-1,1 1,0-1,-1 0,1 0,0 0,4 0,2-2</inkml:trace>
+  <inkml:trace contextRef="#ctx0" brushRef="#br0" timeOffset="5643.56">1484 654,'0'-1,"0"0,0 0,0 0,0 1,0-1,0 0,0 0,0 0,0 0,0 1,0-1,1 0,-1 0,0 0,1 1,-1-1,0 0,1 1,-1-1,1 0,0 0,0 1,-1 0,1 0,-1 0,1 1,-1-1,1 0,0 0,-1 1,1-1,-1 1,1-1,-1 0,1 1,-1-1,0 1,1-1,-1 1,0-1,1 1,-1 0,21 38,-21-38,32 84,-14-35,-16-50,-1-7,0-10,-3-44,0 37,1-1,2 1,4-35,-4 54,0 1,1-1,0 0,0 0,0 1,1 0,0-1,0 1,0 0,0 0,0 0,1 1,4-4,-6 4,1 1,0 0,1 0,-1 0,0 0,0 0,1 1,-1-1,1 1,-1 0,1 0,0 0,-1 1,1-1,0 1,0 0,-1 0,7 1,-6 0,-1 1,1-1,0 1,-1 0,1 0,-1 1,0-1,0 1,0-1,0 1,0 0,0 0,-1 0,0 1,3 4,4 7,0 0,6 18,26 71,-36-95</inkml:trace>
+  <inkml:trace contextRef="#ctx0" brushRef="#br0" timeOffset="6872.74">1986 656,'3'0,"0"1,0-1,0 1,0 0,0 0,0 1,3 1,-3-2,0 1,0-1,0 0,0 0,0 0,0 0,4 0,-6-1,0 0,-1 0,1 0,0-1,0 1,-1 0,1 0,0-1,0 1,-1-1,1 1,0 0,-1-1,1 1,-1-1,1 0,0 1,-1-1,1 1,-1-1,0 0,1 1,-1-1,1 0,-1 0,0 1,0-1,1 0,-1 0,0 1,0-1,0 0,0-1,0-3,0 0,0 0,0 0,-1 0,0 0,0 0,-1 1,1-1,-1 0,0 0,0 1,0-1,-1 1,0 0,0 0,0 0,0 0,0 0,-1 1,0 0,0-1,0 1,0 1,-8-5,11 6,0 1,0 0,0 0,0-1,0 1,0 0,0 0,0 0,0 0,0 0,0 0,-1 0,1 1,0-1,0 0,0 1,0-1,0 0,0 1,0-1,0 1,0 0,-1 0,1 1,-1 0,0 0,1 0,0 0,0 0,-1 1,1-1,0 0,1 0,-2 4,0 4,0 1,1 0,-1 16,2-27,0 10,1 0,-1 0,2-1,-1 1,1-1,1 1,5 13,-6-18,1 1,0-1,0 0,0 0,0 0,1 0,-1-1,1 1,0-1,1 0,-1-1,1 1,8 5,-12-9,0 1,0-1,0 1,0-1,-1 0,1 1,1-1,-1 0,0 0,0 0,0 1,0-1,0 0,0 0,0 0,0-1,0 1,0 0,0 0,0-1,0 1,0 0,0-1,0 1,0-1,0 0,2-1,-1-1,1 1,-1-1,0 0,0 0,2-4,10-11,-13 18,-1-1,0 1,1 0,-1-1,1 1,-1 0,1 0,-1 0,1 0,-1-1,1 1,-1 0,1 0,-1 0,1 0,-1 0,1 0,-1 0,1 0,0 0,-1 1,1-1,-1 0,1 0,-1 0,0 0,1 1,-1-1,1 0,-1 1,1-1,-1 0,0 1,1-1,-1 0,0 1,1-1,-1 1,0-1,1 1,-1-1,0 1,0-1,0 1,1 0,9 25,11 61,19 181,-32-197,-3-42,-3-23,-1 1,1 1,-1-1,-1 0,0 0,0 0,0 0,0 0,-1 1,-4 11,5-18,0-1,0 1,-1-1,1 1,0-1,0 1,-1-1,1 1,-1-1,1 1,0-1,-1 1,1-1,-1 0,1 1,-1-1,1 0,-1 1,0-1,1 0,-1 0,1 1,-1-1,0 0,1 0,-1 0,1 0,-1 0,0 0,1 0,-1 0,1 0,-1 0,0 0,1 0,-1-1,1 1,-1 0,0 0,1-1,-1 1,1 0,-1-1,1 1,-1 0,1-1,0 1,-1-1,1 1,-1-2,-2 0,0-1,1 0,0 0,0 0,0 0,0 0,-2-4,1-2</inkml:trace>
+  <inkml:trace contextRef="#ctx0" brushRef="#br0" timeOffset="8450.89">2138 578,'0'1,"1"-1,-1 1,0-1,0 1,1-1,-1 1,0-1,1 1,-1-1,1 1,-1-1,1 0,-1 1,1-1,-1 0,1 1,-1-1,1 0,-1 0,1 1,-1-1,1 0,0 0,-1 0,2 0,19 4,-14-3,23 4,1-1,0-1,0-2,55-5,-80 3,0 0,0 0,-1-1,1 0,0 0,-1 0,0 0,1-1,-1 0,0 0,0-1,4-4,-7 7,0-1,0 0,-1 0,1 0,0-1,-1 1,0 0,1 0,-1-1,0 1,0-1,0 1,-1-1,1 0,-1 1,1-1,-1 1,0-1,0 0,0 1,0-1,-1 0,1 1,-1-1,1 0,-1 1,0-1,-2-4,2 6,0 0,0 0,1 0,-1-1,0 1,0 0,0 0,0 0,0 0,-1 1,1-1,0 0,0 0,0 1,-1-1,1 1,0-1,-1 1,1-1,-1 1,1 0,0 0,-1 0,1 0,-1 0,1 0,0 0,-1 0,1 0,-1 1,1-1,0 0,-1 1,1 0,-3 1,1-1,0 0,0 1,0-1,1 1,-1 0,0 0,1 0,0 0,-1 1,1-1,0 1,0-1,0 1,-3 5,0 10,1-1,0 1,0 18,-8 33,11-65,0 0,0 0,0 1,1-1,-1 0,1 1,0-1,0 0,1 1,0 5,1-7,-1 0,0 0,1 0,0-1,0 1,0-1,0 1,0-1,0 1,1-1,-1 0,1 0,-1 0,5 2,-2-1,1 1,-1-1,1-1,-1 1,1-1,0 0,0 0,0 0,0-1,0 0,0 0,0-1,1 0,-1 0,0 0,0-1,0 0,0 0,0 0,0-1,0 0,0 0,0 0,-1-1,10-5,-9 4,1 2,0-1,0 1,0 0,0 0,0 1,0 0,1 0,-1 1,0 0,0 0,9 2,5-2,2 0</inkml:trace>
+</inkml:ink>
+</file>
+
+<file path=word/ink/ink6.xml><?xml version="1.0" encoding="utf-8"?>
+<inkml:ink xmlns:inkml="http://www.w3.org/2003/InkML">
+  <inkml:definitions>
+    <inkml:context xml:id="ctx0">
+      <inkml:inkSource xml:id="inkSrc0">
+        <inkml:traceFormat>
+          <inkml:channel name="X" type="integer" min="-2.14748E9" max="2.14748E9" units="cm"/>
+          <inkml:channel name="Y" type="integer" min="-2.14748E9" max="2.14748E9" units="cm"/>
+        </inkml:traceFormat>
+        <inkml:channelProperties>
+          <inkml:channelProperty channel="X" name="resolution" value="1000" units="1/cm"/>
+          <inkml:channelProperty channel="Y" name="resolution" value="1000" units="1/cm"/>
+        </inkml:channelProperties>
+      </inkml:inkSource>
+      <inkml:timestamp xml:id="ts0" timeString="2025-04-14T18:59:38.215"/>
+    </inkml:context>
+    <inkml:brush xml:id="br0">
+      <inkml:brushProperty name="width" value="0.05" units="cm"/>
+      <inkml:brushProperty name="height" value="0.05" units="cm"/>
+      <inkml:brushProperty name="ignorePressure" value="1"/>
+    </inkml:brush>
+  </inkml:definitions>
+  <inkml:trace contextRef="#ctx0" brushRef="#br0">165 51,'0'5,"0"9,0 9,0 10,0 11,0 9,0 5,0 2,0 0,0-4,0-3,0-8,-3-12,1-20,-3-16,0-15,1-4</inkml:trace>
+  <inkml:trace contextRef="#ctx0" brushRef="#br0" timeOffset="507.29">1 38,'5'0,"0"-1,0 0,0-1,0 1,9-5,10-2,-3 2,-1 2,1 1,0 0,0 1,0 2,0 0,0 1,26 5,-36-4</inkml:trace>
+  <inkml:trace contextRef="#ctx0" brushRef="#br0" timeOffset="1714.12">303 252,'1'16,"1"-1,1 0,0 0,10 27,1 4,-7-9,-5-25,0 1,1-1,1 0,-1 0,2 0,7 15,-11-25,0-1,0 1,1-1,-1 0,0 1,0-1,1 0,-1 0,1 0,-1 0,1 0,-1 0,1 0,-1 0,1-1,0 1,0-1,-1 1,4-1,-2 0,1 0,-1 0,0 0,0-1,0 1,0-1,0 0,0 0,0 0,4-3,-1 1,0-1,0 0,-1 0,1 0,-1-1,0 1,-1-1,1-1,6-8,-7 6,0 0,-1 0,0-1,0 1,-1-1,0 1,-1-1,1-18,-2 27,0 0,0-1,0 1,0 0,0-1,0 1,0 0,0-1,0 1,0 0,0-1,0 1,0 0,0-1,0 1,0-1,0 1,0 0,1-1,-1 1,0 0,0 0,0-1,1 1,-1 0,0-1,0 1,1 0,-1 0,0-1,1 1,4 12,2 22,-3 9,-3-26,1 1,1-1,0 0,1 0,8 22,-11-38,-1 0,1 0,-1 0,1 0,-1 1,1-1,-1 0,1 0,0 0,0 0,0-1,0 1,-1 0,1 0,0 0,0-1,1 1,-1 0,0-1,0 1,0-1,0 1,0-1,2 0,-1 0,-1 0,1 0,-1-1,1 1,-1-1,1 1,-1-1,1 0,-1 1,1-1,-1 0,0 0,0 0,1 0,1-2,3-4,0 0,-1-1,0 1,0-1,5-10,-4 2,0 1,-1-2,0 1,-1 0,-1-1,1-19,-3-102,-2 74,1 53</inkml:trace>
+  <inkml:trace contextRef="#ctx0" brushRef="#br0" timeOffset="3434.19">792 377,'2'2,"-1"0,1 0,-1 0,0 1,0-1,0 1,0-1,-1 1,1-1,0 1,-1-1,0 4,1 35,-1-27,-1 19,0-24,0 1,1 0,0 0,1-1,0 1,1 0,2 9,-3-18,-1 0,1 1,0-1,0 0,0 1,0-1,0 0,1 0,-1 0,0 0,0 0,1 0,-1-1,1 1,-1 0,0-1,1 1,-1 0,1-1,0 0,-1 1,1-1,2 0,43-1,-32 0,-10 1,0 0,-1-1,1 1,0-1,0 0,-1-1,1 1,0-1,6-3,-8 3,0 0,0 0,-1-1,1 1,-1-1,0 1,1-1,-1 0,0 0,-1 0,1 0,-1 0,1-1,0-3,5-19,-1 0,-2 0,3-47,-6 52,0 14,-1 2,1 0,-1 0,0-1,0 1,-1 0,-1-10,1 14,1-1,-1 1,0 0,1-1,-1 1,0 0,0 0,0 0,0-1,0 1,0 0,0 0,-1 1,1-1,0 0,0 0,-1 1,1-1,-1 0,1 1,0-1,-1 1,1 0,-1 0,1-1,-1 1,1 0,-3 0,-4 1,0-1,0 1,1 0,-1 0,0 1,-10 4,14-5,-1 1,1 0,0 0,0 0,0 0,0 1,0-1,1 1,-1 0,1 0,-1 1,-3 4,4-1</inkml:trace>
+</inkml:ink>
+</file>
+
+<file path=word/ink/ink7.xml><?xml version="1.0" encoding="utf-8"?>
+<inkml:ink xmlns:inkml="http://www.w3.org/2003/InkML">
+  <inkml:definitions>
+    <inkml:context xml:id="ctx0">
+      <inkml:inkSource xml:id="inkSrc0">
+        <inkml:traceFormat>
+          <inkml:channel name="X" type="integer" min="-2.14748E9" max="2.14748E9" units="cm"/>
+          <inkml:channel name="Y" type="integer" min="-2.14748E9" max="2.14748E9" units="cm"/>
+        </inkml:traceFormat>
+        <inkml:channelProperties>
+          <inkml:channelProperty channel="X" name="resolution" value="1000" units="1/cm"/>
+          <inkml:channelProperty channel="Y" name="resolution" value="1000" units="1/cm"/>
+        </inkml:channelProperties>
+      </inkml:inkSource>
+      <inkml:timestamp xml:id="ts0" timeString="2025-04-14T18:59:32.129"/>
+    </inkml:context>
+    <inkml:brush xml:id="br0">
+      <inkml:brushProperty name="width" value="0.05" units="cm"/>
+      <inkml:brushProperty name="height" value="0.05" units="cm"/>
+      <inkml:brushProperty name="ignorePressure" value="1"/>
+    </inkml:brush>
+  </inkml:definitions>
+  <inkml:trace contextRef="#ctx0" brushRef="#br0">1 117,'615'10,"-282"-8,-66-1,58 31,-272-25,336 20,2-32,319-51,-460 31,-12-1,367-18,57 25,-129-1,4 21,-175 1,-126-3,244 2,-415 4,89 18,-26-2,-117-20,379 59,-344-52,1-2,0-3,94-5,-105-2,-23 1</inkml:trace>
+</inkml:ink>
+</file>
+
+<file path=word/ink/ink8.xml><?xml version="1.0" encoding="utf-8"?>
+<inkml:ink xmlns:inkml="http://www.w3.org/2003/InkML">
+  <inkml:definitions>
+    <inkml:context xml:id="ctx0">
+      <inkml:inkSource xml:id="inkSrc0">
+        <inkml:traceFormat>
+          <inkml:channel name="X" type="integer" min="-2.14748E9" max="2.14748E9" units="cm"/>
+          <inkml:channel name="Y" type="integer" min="-2.14748E9" max="2.14748E9" units="cm"/>
+        </inkml:traceFormat>
+        <inkml:channelProperties>
+          <inkml:channelProperty channel="X" name="resolution" value="1000" units="1/cm"/>
+          <inkml:channelProperty channel="Y" name="resolution" value="1000" units="1/cm"/>
+        </inkml:channelProperties>
+      </inkml:inkSource>
+      <inkml:timestamp xml:id="ts0" timeString="2025-04-14T18:57:01.067"/>
+    </inkml:context>
+    <inkml:brush xml:id="br0">
+      <inkml:brushProperty name="width" value="0.05" units="cm"/>
+      <inkml:brushProperty name="height" value="0.05" units="cm"/>
+      <inkml:brushProperty name="ignorePressure" value="1"/>
+    </inkml:brush>
+  </inkml:definitions>
+  <inkml:trace contextRef="#ctx0" brushRef="#br0">0 1,'0'2,"0"3,2 3,1 2,0 1,-1 1,-1 3,0 10,0 9,-1 9,0 4,0-2,0-4,0-3,-1-7</inkml:trace>
+</inkml:ink>
+</file>
+
+<file path=word/ink/ink9.xml><?xml version="1.0" encoding="utf-8"?>
+<inkml:ink xmlns:inkml="http://www.w3.org/2003/InkML">
+  <inkml:definitions>
+    <inkml:context xml:id="ctx0">
+      <inkml:inkSource xml:id="inkSrc0">
+        <inkml:traceFormat>
+          <inkml:channel name="X" type="integer" min="-2.14748E9" max="2.14748E9" units="cm"/>
+          <inkml:channel name="Y" type="integer" min="-2.14748E9" max="2.14748E9" units="cm"/>
+        </inkml:traceFormat>
+        <inkml:channelProperties>
+          <inkml:channelProperty channel="X" name="resolution" value="1000" units="1/cm"/>
+          <inkml:channelProperty channel="Y" name="resolution" value="1000" units="1/cm"/>
+        </inkml:channelProperties>
+      </inkml:inkSource>
+      <inkml:timestamp xml:id="ts0" timeString="2025-04-14T18:56:55.214"/>
+    </inkml:context>
+    <inkml:brush xml:id="br0">
+      <inkml:brushProperty name="width" value="0.05" units="cm"/>
+      <inkml:brushProperty name="height" value="0.05" units="cm"/>
+      <inkml:brushProperty name="ignorePressure" value="1"/>
+    </inkml:brush>
+  </inkml:definitions>
+  <inkml:trace contextRef="#ctx0" brushRef="#br0">3446 1418,'0'2,"0"3,0 3,0 4,0 4,0 5,0 4,0 2,0-1,0-3,0-3,0 1,0 0,0 0,0-1,0-3,0-3</inkml:trace>
+  <inkml:trace contextRef="#ctx0" brushRef="#br0" timeOffset="519.61">3396 2654,'0'4,"0"6,2 5,1 5,2 5,0 3,-1-2,-1-3,1 0,0-1,0 0,-2-3</inkml:trace>
+  <inkml:trace contextRef="#ctx0" brushRef="#br0" timeOffset="1290.98">3408 3858,'2'0,"0"2,1 3,-1 5,0 5,-1 4,-1 3,0 0,0-1,-2-5,-1-5</inkml:trace>
+  <inkml:trace contextRef="#ctx0" brushRef="#br0" timeOffset="1793.66">3421 4538,'0'4,"0"4,0 2,0 2,0 1,0 1,0-1,0 0,0-2</inkml:trace>
+  <inkml:trace contextRef="#ctx0" brushRef="#br0" timeOffset="2313.33">3421 5003,'0'2,"0"3,0 3,0-1</inkml:trace>
+  <inkml:trace contextRef="#ctx0" brushRef="#br0" timeOffset="91841.35">128 1,'-1'0,"0"0,0 1,0-1,0 1,0-1,0 1,0-1,0 1,0 0,1-1,-1 1,0 0,0 0,1-1,-1 1,1 0,-1 0,1 0,-1 1,-10 21,10-22,-7 21,1 1,1 0,1 0,1 0,-2 32,5 122,3-85,-2-91,0 105,16 134,10-64,19 144,-36-250,6 54,0 139,-15-180,0-2,-15 127,6-154,-8 55,-7 181,24-235,-6 146,-10 190,14-187,-12-22,3-63,-21 111,-1 15,28-195,0 28,4 10,2 96,4-135,3 1,1-1,22 66,-10-68,-15-37,-1 1,7 17,-6-4,-4-16,0 1,0-1,1 0,0 0,0 0,1 0,0 0,0-1,1 0,8 11,-10-16,0 0,0 0,0 0,1-1,-1 1,0-1,1 0,-1 0,1 0,5 0,41 3,-34-3,69 1,-36-2,61 9,102 11,-66-8,-89-6,143 9,-169-13,-1 1,1 2,54 15,17 3,-76-19,15 3,0-1,51-1,354 5,92-8,-463-4,98-18,-162 18,-1-1,0 0,0-1,14-8,-3 2,-9 6,0 0,0 1,0 0,0 1,0 1,1 0,22 1,15-2,-44 2,0-2,0 1,0-1,0 0,7-3,-8 3,1 0,0 0,0 0,-1 1,11-2,4 4,20-2,-39 1,0 0,1 0,-1 0,0 0,0-1,0 1,0-1,1 1,-1-1,0 1,0-1,0 1,0-1,0 0,0 0,0 0,0 1,-1-1,1 0,0 0,0 0,-1 0,1 0,-1 0,2-2,1-14,-1 0,-1 1,0-1,-3-32,0 10,-7-105,-33-166,17 147,17 91,4-1,3 0,3 0,12-76,-8 78,-5-73,3-42,3 130,21-75,0-1,35-162,-29 156,21-203,-44 112,-5 44,0-234,-7 252,2-32,-3-210,0 381,-1 1,-12-44,0 1,0-32,-18-93,32 193,1 0,-1 0,0-1,0 1,0 0,0 0,0 0,-1 0,1 0,-1 0,1 1,-1-1,0 0,1 1,-1-1,0 1,0-1,0 1,0 0,0 0,-1 0,-2-1,-4 0,-1 0,0 0,1 1,-14-1,1 1,-159-14,-286-35,273 13,104 18,-1 3,-107-3,-275-3,205 18,54 5,123-5,-153-4,181 9,24 1,0-2,-39-5,63 2,2-1,-20-6,21 5,-1 1,1 1,-19-3,13 3,-1-1,1-1,0 0,-21-10,24 9,0 0,0 1,0 0,-1 1,0 1,-25-1,27 4,1 0</inkml:trace>
+  <inkml:trace contextRef="#ctx0" brushRef="#br0" timeOffset="93372.79">705 2176,'-1'-4,"1"1,-1-1,0 1,0 0,0 0,0-1,0 1,-1 0,0 0,1 0,-1 0,0 1,-1-1,1 0,-5-3,-4-5,-2 1,-13-9,20 15,-10-7,0 0,-1 2,0 0,-29-10,37 16,0 0,1 1,-1 0,0 1,0 0,-1 0,1 1,0 0,0 1,0-1,-17 5,20-3,1 0,-1 1,1-1,0 1,-1 0,1 0,1 1,-1 0,0 0,1 0,0 0,0 0,0 1,1 0,-1 0,1 0,0 0,0 0,1 1,0-1,0 1,0 0,1-1,-1 1,1 0,0 10,1 19,0-4,6 60,-5-82,1 0,0 0,1-1,0 1,0-1,1 1,0-1,0 0,1-1,0 1,7 8,-2-5,0-1,1 0,0 0,19 12,-24-19,0 1,1-1,-1-1,1 1,-1-1,1 0,0 0,0-1,0 0,0 0,11-1,107-3,-113 3</inkml:trace>
+  <inkml:trace contextRef="#ctx0" brushRef="#br0" timeOffset="94098.9">668 2050,'1'1,"0"0,0 0,0 0,0-1,0 1,0 1,-1-1,1 0,0 0,0 0,-1 0,1 0,-1 1,1-1,-1 0,1 0,-1 1,0-1,0 3,1-1,22 86,5 18,8 29,-18-61,-15-64</inkml:trace>
+  <inkml:trace contextRef="#ctx0" brushRef="#br0" timeOffset="94663.99">945 2364,'0'-3,"2"1,1 1,0 6,-1 8,-1 13,0 8,0 5,-1-2,0-3,0-6,-2-6,-1-8</inkml:trace>
+  <inkml:trace contextRef="#ctx0" brushRef="#br0" timeOffset="95042.35">881 2124,'2'-2,"1"-1</inkml:trace>
+  <inkml:trace contextRef="#ctx0" brushRef="#br0" timeOffset="96366.58">1171 2338,'-37'-12,"35"12,1 0,-1 0,0 0,1 0,-1 0,1 0,-1 0,0 0,1 1,-1-1,1 1,-1-1,1 1,-1 0,1 0,-1-1,1 1,0 0,-3 2,3-1,-1 0,0 1,1-1,-1 1,1-1,0 1,-1-1,1 1,1 0,-2 4,0 7,0 0,1 0,2 26,0-26,-1-8,0-1,0 1,1-1,-1 1,2-1,-1 0,0 1,1-1,0 0,0 0,1 0,-1 0,1 0,0-1,1 1,-1-1,1 0,0 0,-1 0,2 0,-1-1,0 0,1 0,5 3,-3-2,-1-1,1 0,0 0,0-1,0 0,0 0,0-1,11 1,5-1,31-3,-7 0,-45 2,0 0,0 0,0 0,0 0,0-1,0 1,0-1,0 1,3-2,3-4</inkml:trace>
+  <inkml:trace contextRef="#ctx0" brushRef="#br0" timeOffset="97284.38">1360 2099,'11'122,"2"175,-10-280,-3-17,0 0,0 0,0 0,0 1,0-1,1 0,-1 0,0 0,0 0,0 0,0 0,0 0,0 0,0 0,0 0,1 1,-1-1,0 0,0 0,0 0,0 0,0 0,0 0,1 0,-1 0,0 0,0 0,0 0,0 0,0 0,0 0,1 0,-1 0,0-1,0 1,0 0,0 0,0 0,0 0,1 0,-1 0,0 0,0 0,0 0,0 0,0 0,0-1,0 1,0 0,0 0,14-26,-6 9,15-16,36-42,-30 40,-25 30</inkml:trace>
+  <inkml:trace contextRef="#ctx0" brushRef="#br0" timeOffset="97788.85">1472 2438,'0'2,"0"3,2 3,1 2,2 1,4 4,3 2,8 4,1 0,-2-4,-3-2,-3-4,-1-4,-1-2,-2-4</inkml:trace>
+  <inkml:trace contextRef="#ctx0" brushRef="#br0" timeOffset="99534.67">2014 2324,'12'137,"-12"-8,-1-175,2-63,0 106,0-1,-1 1,1 0,0 0,1 0,-1 0,0 1,1-1,0 0,0 0,2-2,-4 4,1 1,0-1,-1 0,1 0,0 0,-1 1,1-1,0 0,0 1,0-1,0 1,0-1,0 1,0 0,-1-1,1 1,0 0,0-1,0 1,0 0,1 0,-1 0,0 0,0 0,0 0,0 0,0 1,0-1,0 0,0 0,0 1,0-1,-1 1,1-1,0 1,1 0,12 12,-1 1,-1 0,0 0,15 26,-23-31,0-1,-1 1,0 0,2 13,-2-14,-4-25,1 4,-1 1,2-1,0 0,4-21,-4 31,-1 0,1 0,1 0,-1 0,0 0,1 0,-1 1,1-1,0 1,0-1,0 1,0-1,0 1,1 0,-1 0,1 0,-1 0,1 1,0-1,0 1,-1-1,1 1,0 0,5-1,-6 2,0 0,1 0,-1 0,0 0,1 0,-1 0,0 1,1-1,-1 1,0 0,0-1,1 1,-1 0,0 1,0-1,0 0,0 0,0 1,-1-1,3 3,5 5,0 0,11 17,-8-11,-7-9,-1 0,0 0,0 0,-1 1,1-1,-1 1,-1 0,3 8,-1 5,3 31,-1-7,-4-31</inkml:trace>
+  <inkml:trace contextRef="#ctx0" brushRef="#br0" timeOffset="99865.22">2529 2525,'0'0</inkml:trace>
+  <inkml:trace contextRef="#ctx0" brushRef="#br0" timeOffset="101473.75">2529 2526,'4'-2,"0"0,1 0,-1 1,0-1,0 1,1 0,-1 1,1-1,-1 1,1 0,7 0,-2 0,1-1,-1 0,0 0,0-1,0 0,0-1,13-6,-20 8,0 0,-1-1,1 1,0-1,-1 0,1 0,-1 0,0 0,0-1,0 1,3-4,-4 4,0 1,-1-1,1 0,0 0,-1 0,1 0,-1 0,1 0,-1 0,0 0,0 0,0 0,0 0,-1 0,1 0,0 0,-1 0,1 0,-2-2,0 0,0 1,0 0,0 0,0 0,0 0,-1 0,0 0,1 1,-1 0,0-1,0 1,-1 0,1 0,0 0,-6-1,7 2,1 0,-1 0,0 0,0 1,0-1,0 1,0-1,0 1,0 0,0 0,0 0,-1 0,1 0,0 0,0 0,0 1,0-1,0 1,0-1,0 1,1 0,-1 0,0 0,0 0,0 0,1 0,-1 1,-2 2,-14 21,9-11,-1-1,-19 21,26-31,0 0,0 0,1 0,-1 0,1 1,0-1,0 1,0 0,1 0,-1 0,-1 8,2-5,0 1,0 1,1-1,0 0,2 10,-1-14,-1 0,1 0,1 0,-1 0,1 0,-1 0,1 0,0 0,1-1,-1 1,1-1,-1 0,1 0,0 0,0 0,4 3,-3-3,0 0,1 0,0 0,-1-1,1 0,0 0,0 0,0 0,0-1,1 1,10 0,-13-2,24 2,0-2,1 0,34-6,-55 3,0 1,1-1,-1 0,0 0,9-7,23-10,-30 17</inkml:trace>
+</inkml:ink>
+</file>
+
 <file path=word/theme/theme1.xml><?xml version="1.0" encoding="utf-8"?>
 <a:theme xmlns:a="http://schemas.openxmlformats.org/drawingml/2006/main" name="Office Theme">
   <a:themeElements>

</xml_diff>